<commit_message>
Author:Calhoun V. Changes:added revision date;postal address requirement;description of Title tag;description of auto remove failed seqs attribute;adjusted file path in examples;instructions on programmatic retrieval of SP reports (JIRA:SP-12683)
</commit_message>
<xml_diff>
--- a/genbank/SARS-CoV-2/SARS-Cov2HelpPages.docx
+++ b/genbank/SARS-CoV-2/SARS-Cov2HelpPages.docx
@@ -1,13 +1,25 @@
 
 <file path=word/document.xml><?xml version="1.0" encoding="utf-8"?>
-<w:document xmlns:wpc="http://schemas.microsoft.com/office/word/2010/wordprocessingCanvas" xmlns:cx="http://schemas.microsoft.com/office/drawing/2014/chartex" xmlns:cx1="http://schemas.microsoft.com/office/drawing/2015/9/8/chartex" xmlns:cx2="http://schemas.microsoft.com/office/drawing/2015/10/21/chartex" xmlns:cx3="http://schemas.microsoft.com/office/drawing/2016/5/9/chartex" xmlns:cx4="http://schemas.microsoft.com/office/drawing/2016/5/10/chartex" xmlns:cx5="http://schemas.microsoft.com/office/drawing/2016/5/11/chartex" xmlns:cx6="http://schemas.microsoft.com/office/drawing/2016/5/12/chartex" xmlns:cx7="http://schemas.microsoft.com/office/drawing/2016/5/13/chartex" xmlns:cx8="http://schemas.microsoft.com/office/drawing/2016/5/14/chartex" xmlns:mc="http://schemas.openxmlformats.org/markup-compatibility/2006" xmlns:aink="http://schemas.microsoft.com/office/drawing/2016/ink" xmlns:am3d="http://schemas.microsoft.com/office/drawing/2017/model3d" xmlns:o="urn:schemas-microsoft-com:office:office" xmlns:r="http://schemas.openxmlformats.org/officeDocument/2006/relationships" xmlns:m="http://schemas.openxmlformats.org/officeDocument/2006/math" xmlns:v="urn:schemas-microsoft-com:vml" xmlns:wp14="http://schemas.microsoft.com/office/word/2010/wordprocessingDrawing" xmlns:wp="http://schemas.openxmlformats.org/drawingml/2006/wordprocessingDrawing" xmlns:w10="urn:schemas-microsoft-com:office:word" xmlns:w="http://schemas.openxmlformats.org/wordprocessingml/2006/main" xmlns:w14="http://schemas.microsoft.com/office/word/2010/wordml" xmlns:w15="http://schemas.microsoft.com/office/word/2012/wordml" xmlns:w16cid="http://schemas.microsoft.com/office/word/2016/wordml/cid" xmlns:w16se="http://schemas.microsoft.com/office/word/2015/wordml/symex" xmlns:wpg="http://schemas.microsoft.com/office/word/2010/wordprocessingGroup" xmlns:wpi="http://schemas.microsoft.com/office/word/2010/wordprocessingInk" xmlns:wne="http://schemas.microsoft.com/office/word/2006/wordml" xmlns:wps="http://schemas.microsoft.com/office/word/2010/wordprocessingShape" mc:Ignorable="w14 w15 w16se w16cid wp14">
+<w:document xmlns:wpc="http://schemas.microsoft.com/office/word/2010/wordprocessingCanvas" xmlns:cx="http://schemas.microsoft.com/office/drawing/2014/chartex" xmlns:cx1="http://schemas.microsoft.com/office/drawing/2015/9/8/chartex" xmlns:cx2="http://schemas.microsoft.com/office/drawing/2015/10/21/chartex" xmlns:cx3="http://schemas.microsoft.com/office/drawing/2016/5/9/chartex" xmlns:cx4="http://schemas.microsoft.com/office/drawing/2016/5/10/chartex" xmlns:cx5="http://schemas.microsoft.com/office/drawing/2016/5/11/chartex" xmlns:cx6="http://schemas.microsoft.com/office/drawing/2016/5/12/chartex" xmlns:cx7="http://schemas.microsoft.com/office/drawing/2016/5/13/chartex" xmlns:cx8="http://schemas.microsoft.com/office/drawing/2016/5/14/chartex" xmlns:mc="http://schemas.openxmlformats.org/markup-compatibility/2006" xmlns:aink="http://schemas.microsoft.com/office/drawing/2016/ink" xmlns:am3d="http://schemas.microsoft.com/office/drawing/2017/model3d" xmlns:o="urn:schemas-microsoft-com:office:office" xmlns:r="http://schemas.openxmlformats.org/officeDocument/2006/relationships" xmlns:m="http://schemas.openxmlformats.org/officeDocument/2006/math" xmlns:v="urn:schemas-microsoft-com:vml" xmlns:wp14="http://schemas.microsoft.com/office/word/2010/wordprocessingDrawing" xmlns:wp="http://schemas.openxmlformats.org/drawingml/2006/wordprocessingDrawing" xmlns:w10="urn:schemas-microsoft-com:office:word" xmlns:w="http://schemas.openxmlformats.org/wordprocessingml/2006/main" xmlns:w14="http://schemas.microsoft.com/office/word/2010/wordml" xmlns:w15="http://schemas.microsoft.com/office/word/2012/wordml" xmlns:w16cex="http://schemas.microsoft.com/office/word/2018/wordml/cex" xmlns:w16cid="http://schemas.microsoft.com/office/word/2016/wordml/cid" xmlns:w16="http://schemas.microsoft.com/office/word/2018/wordml" xmlns:w16se="http://schemas.microsoft.com/office/word/2015/wordml/symex" xmlns:wpg="http://schemas.microsoft.com/office/word/2010/wordprocessingGroup" xmlns:wpi="http://schemas.microsoft.com/office/word/2010/wordprocessingInk" xmlns:wne="http://schemas.microsoft.com/office/word/2006/wordml" xmlns:wps="http://schemas.microsoft.com/office/word/2010/wordprocessingShape" mc:Ignorable="w14 w15 w16se w16cid w16 w16cex wp14">
   <w:body>
     <w:p>
       <w:pPr>
         <w:jc w:val="both"/>
       </w:pPr>
       <w:r>
-        <w:t xml:space="preserve">This is a description of how to use the </w:t>
+        <w:t xml:space="preserve">This </w:t>
+      </w:r>
+      <w:r>
+        <w:t xml:space="preserve">document </w:t>
+      </w:r>
+      <w:r>
+        <w:t>descri</w:t>
+      </w:r>
+      <w:r>
+        <w:t>bes</w:t>
+      </w:r>
+      <w:r>
+        <w:t xml:space="preserve"> how to use the </w:t>
       </w:r>
       <w:r>
         <w:t>Severe acute respiratory syndrome coronavirus 2 (SARS-CoV</w:t>
@@ -19,7 +31,13 @@
         <w:t>2)</w:t>
       </w:r>
       <w:r>
-        <w:t xml:space="preserve"> virus programmatic interface of the GenBank Submission Portal. This tool can be used for large and/or frequent submissions </w:t>
+        <w:t xml:space="preserve"> virus </w:t>
+      </w:r>
+      <w:r>
+        <w:t>command line</w:t>
+      </w:r>
+      <w:r>
+        <w:t xml:space="preserve"> interface of the GenBank Submission Portal. This tool can be used for large and/or frequent submissions </w:t>
       </w:r>
       <w:r>
         <w:t xml:space="preserve">of </w:t>
@@ -58,7 +76,7 @@
       <w:r>
         <w:t xml:space="preserve">Users should contact </w:t>
       </w:r>
-      <w:hyperlink r:id="rId6" w:history="1">
+      <w:hyperlink r:id="rId8" w:history="1">
         <w:r>
           <w:rPr>
             <w:rStyle w:val="Hyperlink"/>
@@ -78,7 +96,7 @@
       <w:r>
         <w:t xml:space="preserve"> (</w:t>
       </w:r>
-      <w:hyperlink r:id="rId7" w:history="1">
+      <w:hyperlink r:id="rId9" w:history="1">
         <w:r>
           <w:rPr>
             <w:rStyle w:val="Hyperlink"/>
@@ -196,13 +214,29 @@
     </w:p>
     <w:p>
       <w:pPr>
+        <w:pStyle w:val="ListParagraph"/>
+        <w:numPr>
+          <w:ilvl w:val="0"/>
+          <w:numId w:val="13"/>
+        </w:numPr>
         <w:jc w:val="both"/>
       </w:pPr>
+      <w:r>
+        <w:t>postal address of institute</w:t>
+      </w:r>
+      <w:r>
+        <w:t xml:space="preserve"> (including postal code and country)</w:t>
+      </w:r>
     </w:p>
     <w:p>
       <w:pPr>
         <w:jc w:val="both"/>
       </w:pPr>
+    </w:p>
+    <w:p>
+      <w:pPr>
+        <w:jc w:val="both"/>
+      </w:pPr>
       <w:r>
         <w:t>For each new submission,</w:t>
       </w:r>
@@ -230,9 +264,11 @@
       <w:r>
         <w:t>group read, write, and execute permissions (use Linux commands “ls -dl” to see permissions, and “</w:t>
       </w:r>
+      <w:proofErr w:type="spellStart"/>
       <w:r>
         <w:t>chmod</w:t>
       </w:r>
+      <w:proofErr w:type="spellEnd"/>
       <w:r>
         <w:t xml:space="preserve"> 775 &lt;folder name&gt;</w:t>
       </w:r>
@@ -399,7 +435,25 @@
           <w:color w:val="212121"/>
           <w:shd w:val="clear" w:color="auto" w:fill="FFFFFF"/>
         </w:rPr>
-        <w:t>may contain only the following characters - letters, digits, hyphens (-), underscores (_), periods (.), colons (:), asterisks (*), and number signs(#).</w:t>
+        <w:t xml:space="preserve">may contain only the following characters - letters, digits, hyphens (-), underscores (_), periods (.), colons (:), asterisks (*), and number </w:t>
+      </w:r>
+      <w:proofErr w:type="gramStart"/>
+      <w:r>
+        <w:rPr>
+          <w:rFonts w:ascii="Source Sans Pro" w:hAnsi="Source Sans Pro"/>
+          <w:color w:val="212121"/>
+          <w:shd w:val="clear" w:color="auto" w:fill="FFFFFF"/>
+        </w:rPr>
+        <w:t>signs(</w:t>
+      </w:r>
+      <w:proofErr w:type="gramEnd"/>
+      <w:r>
+        <w:rPr>
+          <w:rFonts w:ascii="Source Sans Pro" w:hAnsi="Source Sans Pro"/>
+          <w:color w:val="212121"/>
+          <w:shd w:val="clear" w:color="auto" w:fill="FFFFFF"/>
+        </w:rPr>
+        <w:t>#).</w:t>
       </w:r>
     </w:p>
     <w:p>
@@ -420,14 +474,13 @@
         <w:pStyle w:val="ListParagraph"/>
         <w:jc w:val="both"/>
         <w:rPr>
-          <w:color w:val="1F3864" w:themeColor="accent1" w:themeShade="80"/>
-          <w:u w:val="single"/>
+          <w:rStyle w:val="Hyperlink"/>
         </w:rPr>
       </w:pPr>
       <w:r>
         <w:t xml:space="preserve">For more information, see: </w:t>
       </w:r>
-      <w:hyperlink r:id="rId8" w:anchor="fasta" w:history="1">
+      <w:hyperlink r:id="rId10" w:anchor="fasta" w:history="1">
         <w:r>
           <w:rPr>
             <w:rStyle w:val="Hyperlink"/>
@@ -440,6 +493,230 @@
       <w:pPr>
         <w:pStyle w:val="ListParagraph"/>
         <w:numPr>
+          <w:ilvl w:val="1"/>
+          <w:numId w:val="1"/>
+        </w:numPr>
+        <w:jc w:val="both"/>
+        <w:rPr>
+          <w:rFonts w:eastAsia="Times New Roman" w:cstheme="minorHAnsi"/>
+        </w:rPr>
+      </w:pPr>
+      <w:r>
+        <w:rPr>
+          <w:b/>
+          <w:bCs/>
+        </w:rPr>
+        <w:t>(OPTIONAL</w:t>
+      </w:r>
+      <w:r>
+        <w:rPr>
+          <w:b/>
+          <w:bCs/>
+        </w:rPr>
+        <w:t>,</w:t>
+      </w:r>
+      <w:r>
+        <w:rPr>
+          <w:b/>
+          <w:bCs/>
+        </w:rPr>
+        <w:t xml:space="preserve"> for </w:t>
+      </w:r>
+      <w:r>
+        <w:rPr>
+          <w:b/>
+          <w:bCs/>
+        </w:rPr>
+        <w:t xml:space="preserve">SPHERES </w:t>
+      </w:r>
+      <w:r>
+        <w:rPr>
+          <w:b/>
+          <w:bCs/>
+        </w:rPr>
+        <w:t>submitters only)</w:t>
+      </w:r>
+      <w:r>
+        <w:t xml:space="preserve"> </w:t>
+      </w:r>
+      <w:r>
+        <w:t xml:space="preserve">purpose of sequencing tracking keyword: </w:t>
+      </w:r>
+      <w:r>
+        <w:rPr>
+          <w:rFonts w:eastAsia="Times New Roman" w:cstheme="minorHAnsi"/>
+        </w:rPr>
+        <w:t>Your FASTA file should contain the following in the FASTA definition line, separated from the Sequence ID by a space </w:t>
+      </w:r>
+      <w:r>
+        <w:rPr>
+          <w:rFonts w:eastAsia="Times New Roman" w:cstheme="minorHAnsi"/>
+          <w:i/>
+          <w:iCs/>
+        </w:rPr>
+        <w:t>[</w:t>
+      </w:r>
+      <w:r>
+        <w:rPr>
+          <w:rFonts w:eastAsia="Times New Roman" w:cstheme="minorHAnsi"/>
+          <w:i/>
+          <w:iCs/>
+          <w:color w:val="172B4D"/>
+        </w:rPr>
+        <w:t>keyword=</w:t>
+      </w:r>
+      <w:proofErr w:type="spellStart"/>
+      <w:proofErr w:type="gramStart"/>
+      <w:r>
+        <w:rPr>
+          <w:rFonts w:eastAsia="Times New Roman" w:cstheme="minorHAnsi"/>
+          <w:i/>
+          <w:iCs/>
+        </w:rPr>
+        <w:t>purposeofsampling:usbaselinesurveillance</w:t>
+      </w:r>
+      <w:proofErr w:type="spellEnd"/>
+      <w:proofErr w:type="gramEnd"/>
+      <w:r>
+        <w:rPr>
+          <w:rFonts w:eastAsia="Times New Roman" w:cstheme="minorHAnsi"/>
+          <w:i/>
+          <w:iCs/>
+        </w:rPr>
+        <w:t>]</w:t>
+      </w:r>
+      <w:r>
+        <w:rPr>
+          <w:rFonts w:eastAsia="Times New Roman" w:cstheme="minorHAnsi"/>
+        </w:rPr>
+        <w:t>.</w:t>
+      </w:r>
+      <w:r>
+        <w:rPr>
+          <w:rFonts w:eastAsia="Times New Roman" w:cstheme="minorHAnsi"/>
+        </w:rPr>
+        <w:t xml:space="preserve"> Note this tag should appear in each</w:t>
+      </w:r>
+      <w:r>
+        <w:rPr>
+          <w:rFonts w:eastAsia="Times New Roman" w:cstheme="minorHAnsi"/>
+          <w:i/>
+          <w:iCs/>
+        </w:rPr>
+        <w:t xml:space="preserve"> </w:t>
+      </w:r>
+      <w:r>
+        <w:rPr>
+          <w:rFonts w:eastAsia="Times New Roman" w:cstheme="minorHAnsi"/>
+        </w:rPr>
+        <w:t>FASTA definition line.</w:t>
+      </w:r>
+    </w:p>
+    <w:p>
+      <w:pPr>
+        <w:tabs>
+          <w:tab w:val="left" w:pos="916"/>
+          <w:tab w:val="left" w:pos="1832"/>
+          <w:tab w:val="left" w:pos="2748"/>
+          <w:tab w:val="left" w:pos="3664"/>
+          <w:tab w:val="left" w:pos="4580"/>
+          <w:tab w:val="left" w:pos="5496"/>
+          <w:tab w:val="left" w:pos="6412"/>
+          <w:tab w:val="left" w:pos="7328"/>
+          <w:tab w:val="left" w:pos="8244"/>
+          <w:tab w:val="left" w:pos="9160"/>
+          <w:tab w:val="left" w:pos="10076"/>
+          <w:tab w:val="left" w:pos="10992"/>
+          <w:tab w:val="left" w:pos="11908"/>
+          <w:tab w:val="left" w:pos="12824"/>
+          <w:tab w:val="left" w:pos="13740"/>
+          <w:tab w:val="left" w:pos="14656"/>
+        </w:tabs>
+        <w:ind w:left="1832"/>
+        <w:rPr>
+          <w:rFonts w:ascii="Courier New" w:eastAsia="Times New Roman" w:hAnsi="Courier New" w:cs="Courier New"/>
+          <w:sz w:val="20"/>
+          <w:szCs w:val="20"/>
+        </w:rPr>
+      </w:pPr>
+      <w:r>
+        <w:rPr>
+          <w:rFonts w:ascii="Courier New" w:eastAsia="Times New Roman" w:hAnsi="Courier New" w:cs="Courier New"/>
+          <w:sz w:val="20"/>
+          <w:szCs w:val="20"/>
+        </w:rPr>
+        <w:t>&gt;Seq1 [keyword=</w:t>
+      </w:r>
+      <w:proofErr w:type="spellStart"/>
+      <w:proofErr w:type="gramStart"/>
+      <w:r>
+        <w:rPr>
+          <w:rFonts w:ascii="Courier New" w:eastAsia="Times New Roman" w:hAnsi="Courier New" w:cs="Courier New"/>
+          <w:sz w:val="20"/>
+          <w:szCs w:val="20"/>
+        </w:rPr>
+        <w:t>purposeofsampling:usbaselinesurveillance</w:t>
+      </w:r>
+      <w:proofErr w:type="spellEnd"/>
+      <w:proofErr w:type="gramEnd"/>
+      <w:r>
+        <w:rPr>
+          <w:rFonts w:ascii="Courier New" w:eastAsia="Times New Roman" w:hAnsi="Courier New" w:cs="Courier New"/>
+          <w:sz w:val="20"/>
+          <w:szCs w:val="20"/>
+        </w:rPr>
+        <w:t>]</w:t>
+      </w:r>
+      <w:r>
+        <w:rPr>
+          <w:rFonts w:ascii="Courier New" w:eastAsia="Times New Roman" w:hAnsi="Courier New" w:cs="Courier New"/>
+          <w:sz w:val="20"/>
+          <w:szCs w:val="20"/>
+        </w:rPr>
+        <w:br/>
+        <w:t>CTAGCTAGCTAGCTAGCTAGCTAGCTAGCTAG</w:t>
+      </w:r>
+      <w:r>
+        <w:rPr>
+          <w:rFonts w:ascii="Courier New" w:eastAsia="Times New Roman" w:hAnsi="Courier New" w:cs="Courier New"/>
+          <w:sz w:val="20"/>
+          <w:szCs w:val="20"/>
+        </w:rPr>
+        <w:br/>
+        <w:t>&gt;Seq2 [keyword=</w:t>
+      </w:r>
+      <w:proofErr w:type="spellStart"/>
+      <w:r>
+        <w:rPr>
+          <w:rFonts w:ascii="Courier New" w:eastAsia="Times New Roman" w:hAnsi="Courier New" w:cs="Courier New"/>
+          <w:sz w:val="20"/>
+          <w:szCs w:val="20"/>
+        </w:rPr>
+        <w:t>purposeofsampling:usbaselinesurveillance</w:t>
+      </w:r>
+      <w:proofErr w:type="spellEnd"/>
+      <w:r>
+        <w:rPr>
+          <w:rFonts w:ascii="Courier New" w:eastAsia="Times New Roman" w:hAnsi="Courier New" w:cs="Courier New"/>
+          <w:sz w:val="20"/>
+          <w:szCs w:val="20"/>
+        </w:rPr>
+        <w:t>]</w:t>
+      </w:r>
+      <w:r>
+        <w:rPr>
+          <w:rFonts w:ascii="Courier New" w:eastAsia="Times New Roman" w:hAnsi="Courier New" w:cs="Courier New"/>
+          <w:sz w:val="20"/>
+          <w:szCs w:val="20"/>
+        </w:rPr>
+        <w:br/>
+        <w:t>CTAGCTAGCTAGCTAGCTAGCTAGCTAGCTAG</w:t>
+      </w:r>
+    </w:p>
+    <w:p>
+      <w:pPr>
+        <w:pStyle w:val="ListParagraph"/>
+        <w:numPr>
           <w:ilvl w:val="0"/>
           <w:numId w:val="1"/>
         </w:numPr>
@@ -464,7 +741,23 @@
         <w:t xml:space="preserve"> table (.src)</w:t>
       </w:r>
       <w:r>
-        <w:t xml:space="preserve"> Tab-delimited text file which must include: sequence_ID, </w:t>
+        <w:t xml:space="preserve"> Tab-delimited text file which must </w:t>
+      </w:r>
+      <w:proofErr w:type="gramStart"/>
+      <w:r>
+        <w:t>include:</w:t>
+      </w:r>
+      <w:proofErr w:type="gramEnd"/>
+      <w:r>
+        <w:t xml:space="preserve"> </w:t>
+      </w:r>
+      <w:proofErr w:type="spellStart"/>
+      <w:r>
+        <w:t>sequence_ID</w:t>
+      </w:r>
+      <w:proofErr w:type="spellEnd"/>
+      <w:r>
+        <w:t xml:space="preserve">, </w:t>
       </w:r>
       <w:r>
         <w:t xml:space="preserve">full </w:t>
@@ -505,7 +798,7 @@
         <w:ind w:left="720"/>
         <w:jc w:val="both"/>
       </w:pPr>
-      <w:hyperlink r:id="rId9" w:anchor="modifiers" w:history="1">
+      <w:hyperlink r:id="rId11" w:anchor="modifiers" w:history="1">
         <w:r>
           <w:rPr>
             <w:rStyle w:val="Hyperlink"/>
@@ -526,14 +819,28 @@
         </w:numPr>
         <w:jc w:val="both"/>
       </w:pPr>
-      <w:r>
-        <w:t>sequence_ID: must match the sequence</w:t>
+      <w:proofErr w:type="spellStart"/>
+      <w:r>
+        <w:lastRenderedPageBreak/>
+        <w:t>sequence_ID</w:t>
+      </w:r>
+      <w:proofErr w:type="spellEnd"/>
+      <w:r>
+        <w:t xml:space="preserve">: must match the </w:t>
+      </w:r>
+      <w:proofErr w:type="spellStart"/>
+      <w:r>
+        <w:t>sequence</w:t>
       </w:r>
       <w:r>
         <w:t>_</w:t>
       </w:r>
       <w:r>
-        <w:t>ID in the FASTA sequence data file</w:t>
+        <w:t>ID</w:t>
+      </w:r>
+      <w:proofErr w:type="spellEnd"/>
+      <w:r>
+        <w:t xml:space="preserve"> in the FASTA sequence data file</w:t>
       </w:r>
     </w:p>
     <w:p>
@@ -709,10 +1016,9 @@
         </w:rPr>
       </w:pPr>
       <w:r>
-        <w:lastRenderedPageBreak/>
         <w:t xml:space="preserve">See </w:t>
       </w:r>
-      <w:hyperlink r:id="rId10" w:history="1">
+      <w:hyperlink r:id="rId12" w:history="1">
         <w:r>
           <w:rPr>
             <w:rStyle w:val="Hyperlink"/>
@@ -786,9 +1092,11 @@
         <w:jc w:val="both"/>
         <w:rPr>
           <w:rFonts w:eastAsia="Times New Roman" w:cstheme="minorHAnsi"/>
-        </w:rPr>
-      </w:pPr>
-      <w:hyperlink r:id="rId11" w:anchor="srcmods" w:history="1">
+          <w:color w:val="1F3864" w:themeColor="accent1" w:themeShade="80"/>
+          <w:u w:val="single"/>
+        </w:rPr>
+      </w:pPr>
+      <w:hyperlink r:id="rId13" w:anchor="srcmods" w:history="1">
         <w:r>
           <w:rPr>
             <w:rStyle w:val="Hyperlink"/>
@@ -811,12 +1119,26 @@
         <w:rPr>
           <w:b/>
         </w:rPr>
-        <w:t>Submission template (.sbt)</w:t>
+        <w:t>Submission template (.</w:t>
+      </w:r>
+      <w:proofErr w:type="spellStart"/>
+      <w:r>
+        <w:rPr>
+          <w:b/>
+        </w:rPr>
+        <w:t>sbt</w:t>
+      </w:r>
+      <w:proofErr w:type="spellEnd"/>
+      <w:r>
+        <w:rPr>
+          <w:b/>
+        </w:rPr>
+        <w:t>)</w:t>
       </w:r>
       <w:r>
         <w:t xml:space="preserve"> Text file with submitter names and organizations, as well as publications associated with or describing the sequence. Users can generate submission template files at </w:t>
       </w:r>
-      <w:hyperlink r:id="rId12" w:history="1">
+      <w:hyperlink r:id="rId14" w:history="1">
         <w:r>
           <w:rPr>
             <w:rStyle w:val="Hyperlink"/>
@@ -886,7 +1208,21 @@
         <w:rPr>
           <w:b/>
         </w:rPr>
-        <w:t xml:space="preserve">Structured comment (.cmt) </w:t>
+        <w:t>Structured comment (.</w:t>
+      </w:r>
+      <w:proofErr w:type="spellStart"/>
+      <w:r>
+        <w:rPr>
+          <w:b/>
+        </w:rPr>
+        <w:t>cmt</w:t>
+      </w:r>
+      <w:proofErr w:type="spellEnd"/>
+      <w:r>
+        <w:rPr>
+          <w:b/>
+        </w:rPr>
+        <w:t xml:space="preserve">) </w:t>
       </w:r>
       <w:r>
         <w:t xml:space="preserve">This is an OPTIONAL tab-delimited text file which can be used to provide additional </w:t>
@@ -897,7 +1233,7 @@
       <w:r>
         <w:t xml:space="preserve">. For more information, please see </w:t>
       </w:r>
-      <w:hyperlink r:id="rId13" w:anchor="GenBank" w:history="1">
+      <w:hyperlink r:id="rId15" w:anchor="GenBank" w:history="1">
         <w:r>
           <w:rPr>
             <w:rStyle w:val="Hyperlink"/>
@@ -974,7 +1310,7 @@
       <w:r>
         <w:t xml:space="preserve">: </w:t>
       </w:r>
-      <w:hyperlink r:id="rId14" w:history="1">
+      <w:hyperlink r:id="rId16" w:history="1">
         <w:r>
           <w:rPr>
             <w:rStyle w:val="Hyperlink"/>
@@ -1008,6 +1344,19 @@
         <w:t>Sample submission.xml file:</w:t>
       </w:r>
     </w:p>
+    <w:p/>
+    <w:p/>
+    <w:p/>
+    <w:p/>
+    <w:p/>
+    <w:p/>
+    <w:p/>
+    <w:p/>
+    <w:p/>
+    <w:p/>
+    <w:p/>
+    <w:p/>
+    <w:p/>
     <w:p/>
     <w:p>
       <w:pPr>
@@ -1036,6 +1385,7 @@
           <w:sz w:val="20"/>
           <w:szCs w:val="20"/>
         </w:rPr>
+        <w:lastRenderedPageBreak/>
         <w:t>&lt;?</w:t>
       </w:r>
       <w:r>
@@ -1200,7 +1550,6 @@
           <w:color w:val="000000"/>
           <w:sz w:val="20"/>
           <w:szCs w:val="20"/>
-          <w:highlight w:val="white"/>
         </w:rPr>
         <w:t xml:space="preserve">    </w:t>
       </w:r>
@@ -1212,19 +1561,40 @@
           <w:szCs w:val="20"/>
           <w:highlight w:val="white"/>
         </w:rPr>
-        <w:t>&lt;Comment&gt;</w:t>
-      </w:r>
-      <w:r>
-        <w:rPr>
-          <w:rFonts w:ascii="Courier New" w:eastAsia="Times New Roman" w:hAnsi="Courier New" w:cs="Courier New"/>
-          <w:b/>
-          <w:bCs/>
-          <w:color w:val="000000"/>
-          <w:sz w:val="20"/>
-          <w:szCs w:val="20"/>
-          <w:highlight w:val="white"/>
-        </w:rPr>
-        <w:t>SARS-CoV-2 test submission</w:t>
+        <w:t>&lt;Title&gt;</w:t>
+      </w:r>
+      <w:r>
+        <w:rPr>
+          <w:rFonts w:ascii="Courier New" w:eastAsia="Times New Roman" w:hAnsi="Courier New" w:cs="Courier New"/>
+          <w:b/>
+          <w:bCs/>
+          <w:color w:val="000000"/>
+          <w:sz w:val="20"/>
+          <w:szCs w:val="20"/>
+        </w:rPr>
+        <w:t xml:space="preserve">Submission title, ASCII characters only, 512 characters </w:t>
+      </w:r>
+      <w:r>
+        <w:rPr>
+          <w:rFonts w:ascii="Courier New" w:eastAsia="Times New Roman" w:hAnsi="Courier New" w:cs="Courier New"/>
+          <w:b/>
+          <w:bCs/>
+          <w:color w:val="000000"/>
+          <w:sz w:val="20"/>
+          <w:szCs w:val="20"/>
+        </w:rPr>
+        <w:t>m</w:t>
+      </w:r>
+      <w:r>
+        <w:rPr>
+          <w:rFonts w:ascii="Courier New" w:eastAsia="Times New Roman" w:hAnsi="Courier New" w:cs="Courier New"/>
+          <w:b/>
+          <w:bCs/>
+          <w:color w:val="000000"/>
+          <w:sz w:val="20"/>
+          <w:szCs w:val="20"/>
+        </w:rPr>
+        <w:t>ax</w:t>
       </w:r>
       <w:r>
         <w:rPr>
@@ -1234,7 +1604,7 @@
           <w:szCs w:val="20"/>
           <w:highlight w:val="white"/>
         </w:rPr>
-        <w:t>&lt;/Comment&gt;</w:t>
+        <w:t>&lt;/Title&gt;</w:t>
       </w:r>
     </w:p>
     <w:p>
@@ -1250,9 +1620,7 @@
         <w:adjustRightInd w:val="0"/>
         <w:rPr>
           <w:rFonts w:ascii="Courier New" w:eastAsia="Times New Roman" w:hAnsi="Courier New" w:cs="Courier New"/>
-          <w:b/>
-          <w:bCs/>
-          <w:color w:val="000000"/>
+          <w:color w:val="0000FF"/>
           <w:sz w:val="20"/>
           <w:szCs w:val="20"/>
           <w:highlight w:val="white"/>
@@ -1278,91 +1646,19 @@
           <w:szCs w:val="20"/>
           <w:highlight w:val="white"/>
         </w:rPr>
-        <w:t>&lt;Organization</w:t>
-      </w:r>
-      <w:r>
-        <w:rPr>
-          <w:rFonts w:ascii="Courier New" w:eastAsia="Times New Roman" w:hAnsi="Courier New" w:cs="Courier New"/>
-          <w:color w:val="000000"/>
-          <w:sz w:val="20"/>
-          <w:szCs w:val="20"/>
-          <w:highlight w:val="white"/>
-        </w:rPr>
-        <w:t xml:space="preserve"> </w:t>
-      </w:r>
-      <w:r>
-        <w:rPr>
-          <w:rFonts w:ascii="Courier New" w:eastAsia="Times New Roman" w:hAnsi="Courier New" w:cs="Courier New"/>
-          <w:color w:val="FF0000"/>
-          <w:sz w:val="20"/>
-          <w:szCs w:val="20"/>
-          <w:highlight w:val="white"/>
-        </w:rPr>
-        <w:t>type</w:t>
-      </w:r>
-      <w:r>
-        <w:rPr>
-          <w:rFonts w:ascii="Courier New" w:eastAsia="Times New Roman" w:hAnsi="Courier New" w:cs="Courier New"/>
-          <w:color w:val="000000"/>
-          <w:sz w:val="20"/>
-          <w:szCs w:val="20"/>
-          <w:highlight w:val="white"/>
-        </w:rPr>
-        <w:t>=</w:t>
-      </w:r>
-      <w:r>
-        <w:rPr>
-          <w:rFonts w:ascii="Courier New" w:eastAsia="Times New Roman" w:hAnsi="Courier New" w:cs="Courier New"/>
-          <w:b/>
-          <w:bCs/>
-          <w:color w:val="8000FF"/>
-          <w:sz w:val="20"/>
-          <w:szCs w:val="20"/>
-          <w:highlight w:val="white"/>
-        </w:rPr>
-        <w:t>"center"</w:t>
-      </w:r>
-      <w:r>
-        <w:rPr>
-          <w:rFonts w:ascii="Courier New" w:eastAsia="Times New Roman" w:hAnsi="Courier New" w:cs="Courier New"/>
-          <w:color w:val="000000"/>
-          <w:sz w:val="20"/>
-          <w:szCs w:val="20"/>
-          <w:highlight w:val="white"/>
-        </w:rPr>
-        <w:t xml:space="preserve"> </w:t>
-      </w:r>
-      <w:r>
-        <w:rPr>
-          <w:rFonts w:ascii="Courier New" w:eastAsia="Times New Roman" w:hAnsi="Courier New" w:cs="Courier New"/>
-          <w:color w:val="FF0000"/>
-          <w:sz w:val="20"/>
-          <w:szCs w:val="20"/>
-          <w:highlight w:val="white"/>
-        </w:rPr>
-        <w:t>role</w:t>
-      </w:r>
-      <w:r>
-        <w:rPr>
-          <w:rFonts w:ascii="Courier New" w:eastAsia="Times New Roman" w:hAnsi="Courier New" w:cs="Courier New"/>
-          <w:color w:val="000000"/>
-          <w:sz w:val="20"/>
-          <w:szCs w:val="20"/>
-          <w:highlight w:val="white"/>
-        </w:rPr>
-        <w:t>=</w:t>
-      </w:r>
-      <w:r>
-        <w:rPr>
-          <w:rFonts w:ascii="Courier New" w:eastAsia="Times New Roman" w:hAnsi="Courier New" w:cs="Courier New"/>
-          <w:b/>
-          <w:bCs/>
-          <w:color w:val="8000FF"/>
-          <w:sz w:val="20"/>
-          <w:szCs w:val="20"/>
-          <w:highlight w:val="white"/>
-        </w:rPr>
-        <w:t>"owner"</w:t>
+        <w:t>&lt;Comment&gt;</w:t>
+      </w:r>
+      <w:r>
+        <w:rPr>
+          <w:rFonts w:ascii="Courier New" w:eastAsia="Times New Roman" w:hAnsi="Courier New" w:cs="Courier New"/>
+          <w:b/>
+          <w:bCs/>
+          <w:color w:val="000000"/>
+          <w:sz w:val="20"/>
+          <w:szCs w:val="20"/>
+          <w:highlight w:val="white"/>
+        </w:rPr>
+        <w:t>SARS-CoV-2 test submission</w:t>
       </w:r>
       <w:r>
         <w:rPr>
@@ -1372,7 +1668,7 @@
           <w:szCs w:val="20"/>
           <w:highlight w:val="white"/>
         </w:rPr>
-        <w:t>&gt;</w:t>
+        <w:t>&lt;/Comment&gt;</w:t>
       </w:r>
     </w:p>
     <w:p>
@@ -1406,7 +1702,7 @@
           <w:szCs w:val="20"/>
           <w:highlight w:val="white"/>
         </w:rPr>
-        <w:t xml:space="preserve">      </w:t>
+        <w:t xml:space="preserve">    </w:t>
       </w:r>
       <w:r>
         <w:rPr>
@@ -1416,19 +1712,91 @@
           <w:szCs w:val="20"/>
           <w:highlight w:val="white"/>
         </w:rPr>
-        <w:t>&lt;Name&gt;</w:t>
-      </w:r>
-      <w:r>
-        <w:rPr>
-          <w:rFonts w:ascii="Courier New" w:eastAsia="Times New Roman" w:hAnsi="Courier New" w:cs="Courier New"/>
-          <w:b/>
-          <w:bCs/>
-          <w:color w:val="000000"/>
-          <w:sz w:val="20"/>
-          <w:szCs w:val="20"/>
-          <w:highlight w:val="white"/>
-        </w:rPr>
-        <w:t>account name</w:t>
+        <w:t>&lt;Organization</w:t>
+      </w:r>
+      <w:r>
+        <w:rPr>
+          <w:rFonts w:ascii="Courier New" w:eastAsia="Times New Roman" w:hAnsi="Courier New" w:cs="Courier New"/>
+          <w:color w:val="000000"/>
+          <w:sz w:val="20"/>
+          <w:szCs w:val="20"/>
+          <w:highlight w:val="white"/>
+        </w:rPr>
+        <w:t xml:space="preserve"> </w:t>
+      </w:r>
+      <w:r>
+        <w:rPr>
+          <w:rFonts w:ascii="Courier New" w:eastAsia="Times New Roman" w:hAnsi="Courier New" w:cs="Courier New"/>
+          <w:color w:val="FF0000"/>
+          <w:sz w:val="20"/>
+          <w:szCs w:val="20"/>
+          <w:highlight w:val="white"/>
+        </w:rPr>
+        <w:t>type</w:t>
+      </w:r>
+      <w:r>
+        <w:rPr>
+          <w:rFonts w:ascii="Courier New" w:eastAsia="Times New Roman" w:hAnsi="Courier New" w:cs="Courier New"/>
+          <w:color w:val="000000"/>
+          <w:sz w:val="20"/>
+          <w:szCs w:val="20"/>
+          <w:highlight w:val="white"/>
+        </w:rPr>
+        <w:t>=</w:t>
+      </w:r>
+      <w:r>
+        <w:rPr>
+          <w:rFonts w:ascii="Courier New" w:eastAsia="Times New Roman" w:hAnsi="Courier New" w:cs="Courier New"/>
+          <w:b/>
+          <w:bCs/>
+          <w:color w:val="8000FF"/>
+          <w:sz w:val="20"/>
+          <w:szCs w:val="20"/>
+          <w:highlight w:val="white"/>
+        </w:rPr>
+        <w:t>"center"</w:t>
+      </w:r>
+      <w:r>
+        <w:rPr>
+          <w:rFonts w:ascii="Courier New" w:eastAsia="Times New Roman" w:hAnsi="Courier New" w:cs="Courier New"/>
+          <w:color w:val="000000"/>
+          <w:sz w:val="20"/>
+          <w:szCs w:val="20"/>
+          <w:highlight w:val="white"/>
+        </w:rPr>
+        <w:t xml:space="preserve"> </w:t>
+      </w:r>
+      <w:r>
+        <w:rPr>
+          <w:rFonts w:ascii="Courier New" w:eastAsia="Times New Roman" w:hAnsi="Courier New" w:cs="Courier New"/>
+          <w:color w:val="FF0000"/>
+          <w:sz w:val="20"/>
+          <w:szCs w:val="20"/>
+          <w:highlight w:val="white"/>
+        </w:rPr>
+        <w:t>role</w:t>
+      </w:r>
+      <w:r>
+        <w:rPr>
+          <w:rFonts w:ascii="Courier New" w:eastAsia="Times New Roman" w:hAnsi="Courier New" w:cs="Courier New"/>
+          <w:color w:val="000000"/>
+          <w:sz w:val="20"/>
+          <w:szCs w:val="20"/>
+          <w:highlight w:val="white"/>
+        </w:rPr>
+        <w:t>=</w:t>
+      </w:r>
+      <w:r>
+        <w:rPr>
+          <w:rFonts w:ascii="Courier New" w:eastAsia="Times New Roman" w:hAnsi="Courier New" w:cs="Courier New"/>
+          <w:b/>
+          <w:bCs/>
+          <w:color w:val="8000FF"/>
+          <w:sz w:val="20"/>
+          <w:szCs w:val="20"/>
+          <w:highlight w:val="white"/>
+        </w:rPr>
+        <w:t>"owner"</w:t>
       </w:r>
       <w:r>
         <w:rPr>
@@ -1438,7 +1806,7 @@
           <w:szCs w:val="20"/>
           <w:highlight w:val="white"/>
         </w:rPr>
-        <w:t>&lt;/Name&gt;</w:t>
+        <w:t>&gt;</w:t>
       </w:r>
     </w:p>
     <w:p>
@@ -1472,7 +1840,7 @@
           <w:szCs w:val="20"/>
           <w:highlight w:val="white"/>
         </w:rPr>
-        <w:t xml:space="preserve">    </w:t>
+        <w:t xml:space="preserve">      </w:t>
       </w:r>
       <w:r>
         <w:rPr>
@@ -1482,7 +1850,29 @@
           <w:szCs w:val="20"/>
           <w:highlight w:val="white"/>
         </w:rPr>
-        <w:t>&lt;/Organization&gt;</w:t>
+        <w:t>&lt;Name&gt;</w:t>
+      </w:r>
+      <w:r>
+        <w:rPr>
+          <w:rFonts w:ascii="Courier New" w:eastAsia="Times New Roman" w:hAnsi="Courier New" w:cs="Courier New"/>
+          <w:b/>
+          <w:bCs/>
+          <w:color w:val="000000"/>
+          <w:sz w:val="20"/>
+          <w:szCs w:val="20"/>
+          <w:highlight w:val="white"/>
+        </w:rPr>
+        <w:t>account name</w:t>
+      </w:r>
+      <w:r>
+        <w:rPr>
+          <w:rFonts w:ascii="Courier New" w:eastAsia="Times New Roman" w:hAnsi="Courier New" w:cs="Courier New"/>
+          <w:color w:val="0000FF"/>
+          <w:sz w:val="20"/>
+          <w:szCs w:val="20"/>
+          <w:highlight w:val="white"/>
+        </w:rPr>
+        <w:t>&lt;/Name&gt;</w:t>
       </w:r>
     </w:p>
     <w:p>
@@ -1526,83 +1916,7 @@
           <w:szCs w:val="20"/>
           <w:highlight w:val="white"/>
         </w:rPr>
-        <w:t>&lt;Hold</w:t>
-      </w:r>
-      <w:r>
-        <w:rPr>
-          <w:rFonts w:ascii="Courier New" w:eastAsia="Times New Roman" w:hAnsi="Courier New" w:cs="Courier New"/>
-          <w:color w:val="000000"/>
-          <w:sz w:val="20"/>
-          <w:szCs w:val="20"/>
-          <w:highlight w:val="white"/>
-        </w:rPr>
-        <w:t xml:space="preserve"> </w:t>
-      </w:r>
-      <w:r>
-        <w:rPr>
-          <w:rFonts w:ascii="Courier New" w:eastAsia="Times New Roman" w:hAnsi="Courier New" w:cs="Courier New"/>
-          <w:color w:val="FF0000"/>
-          <w:sz w:val="20"/>
-          <w:szCs w:val="20"/>
-          <w:highlight w:val="white"/>
-        </w:rPr>
-        <w:t>release_date</w:t>
-      </w:r>
-      <w:r>
-        <w:rPr>
-          <w:rFonts w:ascii="Courier New" w:eastAsia="Times New Roman" w:hAnsi="Courier New" w:cs="Courier New"/>
-          <w:color w:val="000000"/>
-          <w:sz w:val="20"/>
-          <w:szCs w:val="20"/>
-          <w:highlight w:val="white"/>
-        </w:rPr>
-        <w:t>=</w:t>
-      </w:r>
-      <w:r>
-        <w:rPr>
-          <w:rFonts w:ascii="Courier New" w:eastAsia="Times New Roman" w:hAnsi="Courier New" w:cs="Courier New"/>
-          <w:b/>
-          <w:bCs/>
-          <w:color w:val="8000FF"/>
-          <w:sz w:val="20"/>
-          <w:szCs w:val="20"/>
-          <w:highlight w:val="white"/>
-        </w:rPr>
-        <w:t>"202</w:t>
-      </w:r>
-      <w:r>
-        <w:rPr>
-          <w:rFonts w:ascii="Courier New" w:eastAsia="Times New Roman" w:hAnsi="Courier New" w:cs="Courier New"/>
-          <w:b/>
-          <w:bCs/>
-          <w:color w:val="8000FF"/>
-          <w:sz w:val="20"/>
-          <w:szCs w:val="20"/>
-          <w:highlight w:val="white"/>
-        </w:rPr>
-        <w:t>4</w:t>
-      </w:r>
-      <w:r>
-        <w:rPr>
-          <w:rFonts w:ascii="Courier New" w:eastAsia="Times New Roman" w:hAnsi="Courier New" w:cs="Courier New"/>
-          <w:b/>
-          <w:bCs/>
-          <w:color w:val="8000FF"/>
-          <w:sz w:val="20"/>
-          <w:szCs w:val="20"/>
-          <w:highlight w:val="white"/>
-        </w:rPr>
-        <w:t>-05-25"</w:t>
-      </w:r>
-      <w:r>
-        <w:rPr>
-          <w:rFonts w:ascii="Courier New" w:eastAsia="Times New Roman" w:hAnsi="Courier New" w:cs="Courier New"/>
-          <w:color w:val="0000FF"/>
-          <w:sz w:val="20"/>
-          <w:szCs w:val="20"/>
-          <w:highlight w:val="white"/>
-        </w:rPr>
-        <w:t>/&gt;</w:t>
+        <w:t>&lt;/Organization&gt;</w:t>
       </w:r>
     </w:p>
     <w:p>
@@ -1636,7 +1950,7 @@
           <w:szCs w:val="20"/>
           <w:highlight w:val="white"/>
         </w:rPr>
-        <w:t xml:space="preserve">  </w:t>
+        <w:t xml:space="preserve">    </w:t>
       </w:r>
       <w:r>
         <w:rPr>
@@ -1646,7 +1960,85 @@
           <w:szCs w:val="20"/>
           <w:highlight w:val="white"/>
         </w:rPr>
-        <w:t>&lt;/Description&gt;</w:t>
+        <w:t>&lt;Hold</w:t>
+      </w:r>
+      <w:r>
+        <w:rPr>
+          <w:rFonts w:ascii="Courier New" w:eastAsia="Times New Roman" w:hAnsi="Courier New" w:cs="Courier New"/>
+          <w:color w:val="000000"/>
+          <w:sz w:val="20"/>
+          <w:szCs w:val="20"/>
+          <w:highlight w:val="white"/>
+        </w:rPr>
+        <w:t xml:space="preserve"> </w:t>
+      </w:r>
+      <w:proofErr w:type="spellStart"/>
+      <w:r>
+        <w:rPr>
+          <w:rFonts w:ascii="Courier New" w:eastAsia="Times New Roman" w:hAnsi="Courier New" w:cs="Courier New"/>
+          <w:color w:val="FF0000"/>
+          <w:sz w:val="20"/>
+          <w:szCs w:val="20"/>
+          <w:highlight w:val="white"/>
+        </w:rPr>
+        <w:t>release_date</w:t>
+      </w:r>
+      <w:proofErr w:type="spellEnd"/>
+      <w:r>
+        <w:rPr>
+          <w:rFonts w:ascii="Courier New" w:eastAsia="Times New Roman" w:hAnsi="Courier New" w:cs="Courier New"/>
+          <w:color w:val="000000"/>
+          <w:sz w:val="20"/>
+          <w:szCs w:val="20"/>
+          <w:highlight w:val="white"/>
+        </w:rPr>
+        <w:t>=</w:t>
+      </w:r>
+      <w:r>
+        <w:rPr>
+          <w:rFonts w:ascii="Courier New" w:eastAsia="Times New Roman" w:hAnsi="Courier New" w:cs="Courier New"/>
+          <w:b/>
+          <w:bCs/>
+          <w:color w:val="8000FF"/>
+          <w:sz w:val="20"/>
+          <w:szCs w:val="20"/>
+          <w:highlight w:val="white"/>
+        </w:rPr>
+        <w:t>"202</w:t>
+      </w:r>
+      <w:r>
+        <w:rPr>
+          <w:rFonts w:ascii="Courier New" w:eastAsia="Times New Roman" w:hAnsi="Courier New" w:cs="Courier New"/>
+          <w:b/>
+          <w:bCs/>
+          <w:color w:val="8000FF"/>
+          <w:sz w:val="20"/>
+          <w:szCs w:val="20"/>
+          <w:highlight w:val="white"/>
+        </w:rPr>
+        <w:t>4</w:t>
+      </w:r>
+      <w:r>
+        <w:rPr>
+          <w:rFonts w:ascii="Courier New" w:eastAsia="Times New Roman" w:hAnsi="Courier New" w:cs="Courier New"/>
+          <w:b/>
+          <w:bCs/>
+          <w:color w:val="8000FF"/>
+          <w:sz w:val="20"/>
+          <w:szCs w:val="20"/>
+          <w:highlight w:val="white"/>
+        </w:rPr>
+        <w:t>-05-25"</w:t>
+      </w:r>
+      <w:r>
+        <w:rPr>
+          <w:rFonts w:ascii="Courier New" w:eastAsia="Times New Roman" w:hAnsi="Courier New" w:cs="Courier New"/>
+          <w:color w:val="0000FF"/>
+          <w:sz w:val="20"/>
+          <w:szCs w:val="20"/>
+          <w:highlight w:val="white"/>
+        </w:rPr>
+        <w:t>/&gt;</w:t>
       </w:r>
     </w:p>
     <w:p>
@@ -1690,7 +2082,7 @@
           <w:szCs w:val="20"/>
           <w:highlight w:val="white"/>
         </w:rPr>
-        <w:t>&lt;Action&gt;</w:t>
+        <w:t>&lt;/Description&gt;</w:t>
       </w:r>
     </w:p>
     <w:p>
@@ -1724,7 +2116,7 @@
           <w:szCs w:val="20"/>
           <w:highlight w:val="white"/>
         </w:rPr>
-        <w:t xml:space="preserve">    </w:t>
+        <w:t xml:space="preserve">  </w:t>
       </w:r>
       <w:r>
         <w:rPr>
@@ -1734,59 +2126,7 @@
           <w:szCs w:val="20"/>
           <w:highlight w:val="white"/>
         </w:rPr>
-        <w:t>&lt;AddFiles</w:t>
-      </w:r>
-      <w:r>
-        <w:rPr>
-          <w:rFonts w:ascii="Courier New" w:eastAsia="Times New Roman" w:hAnsi="Courier New" w:cs="Courier New"/>
-          <w:color w:val="000000"/>
-          <w:sz w:val="20"/>
-          <w:szCs w:val="20"/>
-          <w:highlight w:val="white"/>
-        </w:rPr>
-        <w:t xml:space="preserve"> </w:t>
-      </w:r>
-      <w:r>
-        <w:rPr>
-          <w:rFonts w:ascii="Courier New" w:eastAsia="Times New Roman" w:hAnsi="Courier New" w:cs="Courier New"/>
-          <w:color w:val="FF0000"/>
-          <w:sz w:val="20"/>
-          <w:szCs w:val="20"/>
-          <w:highlight w:val="white"/>
-        </w:rPr>
-        <w:t>target_db</w:t>
-      </w:r>
-      <w:r>
-        <w:rPr>
-          <w:rFonts w:ascii="Courier New" w:eastAsia="Times New Roman" w:hAnsi="Courier New" w:cs="Courier New"/>
-          <w:color w:val="000000"/>
-          <w:sz w:val="20"/>
-          <w:szCs w:val="20"/>
-          <w:highlight w:val="white"/>
-        </w:rPr>
-        <w:t>=</w:t>
-      </w:r>
-      <w:r>
-        <w:rPr>
-          <w:rFonts w:ascii="Courier New" w:eastAsia="Times New Roman" w:hAnsi="Courier New" w:cs="Courier New"/>
-          <w:b/>
-          <w:bCs/>
-          <w:color w:val="8000FF"/>
-          <w:sz w:val="20"/>
-          <w:szCs w:val="20"/>
-          <w:highlight w:val="white"/>
-        </w:rPr>
-        <w:t>"GenBank"</w:t>
-      </w:r>
-      <w:r>
-        <w:rPr>
-          <w:rFonts w:ascii="Courier New" w:eastAsia="Times New Roman" w:hAnsi="Courier New" w:cs="Courier New"/>
-          <w:color w:val="0000FF"/>
-          <w:sz w:val="20"/>
-          <w:szCs w:val="20"/>
-          <w:highlight w:val="white"/>
-        </w:rPr>
-        <w:t>&gt;</w:t>
+        <w:t>&lt;Action&gt;</w:t>
       </w:r>
     </w:p>
     <w:p>
@@ -1820,7 +2160,7 @@
           <w:szCs w:val="20"/>
           <w:highlight w:val="white"/>
         </w:rPr>
-        <w:t xml:space="preserve">      </w:t>
+        <w:t xml:space="preserve">    </w:t>
       </w:r>
       <w:r>
         <w:rPr>
@@ -1830,8 +2170,20 @@
           <w:szCs w:val="20"/>
           <w:highlight w:val="white"/>
         </w:rPr>
-        <w:t>&lt;File</w:t>
-      </w:r>
+        <w:t>&lt;</w:t>
+      </w:r>
+      <w:proofErr w:type="spellStart"/>
+      <w:r>
+        <w:rPr>
+          <w:rFonts w:ascii="Courier New" w:eastAsia="Times New Roman" w:hAnsi="Courier New" w:cs="Courier New"/>
+          <w:color w:val="0000FF"/>
+          <w:sz w:val="20"/>
+          <w:szCs w:val="20"/>
+          <w:highlight w:val="white"/>
+        </w:rPr>
+        <w:t>AddFiles</w:t>
+      </w:r>
+      <w:proofErr w:type="spellEnd"/>
       <w:r>
         <w:rPr>
           <w:rFonts w:ascii="Courier New" w:eastAsia="Times New Roman" w:hAnsi="Courier New" w:cs="Courier New"/>
@@ -1842,6 +2194,7 @@
         </w:rPr>
         <w:t xml:space="preserve"> </w:t>
       </w:r>
+      <w:proofErr w:type="spellStart"/>
       <w:r>
         <w:rPr>
           <w:rFonts w:ascii="Courier New" w:eastAsia="Times New Roman" w:hAnsi="Courier New" w:cs="Courier New"/>
@@ -1850,8 +2203,9 @@
           <w:szCs w:val="20"/>
           <w:highlight w:val="white"/>
         </w:rPr>
-        <w:t>file_path</w:t>
-      </w:r>
+        <w:t>target_db</w:t>
+      </w:r>
+      <w:proofErr w:type="spellEnd"/>
       <w:r>
         <w:rPr>
           <w:rFonts w:ascii="Courier New" w:eastAsia="Times New Roman" w:hAnsi="Courier New" w:cs="Courier New"/>
@@ -1872,7 +2226,7 @@
           <w:szCs w:val="20"/>
           <w:highlight w:val="white"/>
         </w:rPr>
-        <w:t>"sarscov2.zip"</w:t>
+        <w:t>"GenBank"</w:t>
       </w:r>
       <w:r>
         <w:rPr>
@@ -1916,7 +2270,7 @@
           <w:szCs w:val="20"/>
           <w:highlight w:val="white"/>
         </w:rPr>
-        <w:t xml:space="preserve">        </w:t>
+        <w:t xml:space="preserve">      </w:t>
       </w:r>
       <w:r>
         <w:rPr>
@@ -1926,19 +2280,51 @@
           <w:szCs w:val="20"/>
           <w:highlight w:val="white"/>
         </w:rPr>
-        <w:t>&lt;DataType&gt;</w:t>
-      </w:r>
-      <w:r>
-        <w:rPr>
-          <w:rFonts w:ascii="Courier New" w:eastAsia="Times New Roman" w:hAnsi="Courier New" w:cs="Courier New"/>
-          <w:b/>
-          <w:bCs/>
-          <w:color w:val="000000"/>
-          <w:sz w:val="20"/>
-          <w:szCs w:val="20"/>
-          <w:highlight w:val="white"/>
-        </w:rPr>
-        <w:t>genbank-submission-package</w:t>
+        <w:t>&lt;File</w:t>
+      </w:r>
+      <w:r>
+        <w:rPr>
+          <w:rFonts w:ascii="Courier New" w:eastAsia="Times New Roman" w:hAnsi="Courier New" w:cs="Courier New"/>
+          <w:color w:val="000000"/>
+          <w:sz w:val="20"/>
+          <w:szCs w:val="20"/>
+          <w:highlight w:val="white"/>
+        </w:rPr>
+        <w:t xml:space="preserve"> </w:t>
+      </w:r>
+      <w:proofErr w:type="spellStart"/>
+      <w:r>
+        <w:rPr>
+          <w:rFonts w:ascii="Courier New" w:eastAsia="Times New Roman" w:hAnsi="Courier New" w:cs="Courier New"/>
+          <w:color w:val="FF0000"/>
+          <w:sz w:val="20"/>
+          <w:szCs w:val="20"/>
+          <w:highlight w:val="white"/>
+        </w:rPr>
+        <w:t>file_path</w:t>
+      </w:r>
+      <w:proofErr w:type="spellEnd"/>
+      <w:r>
+        <w:rPr>
+          <w:rFonts w:ascii="Courier New" w:eastAsia="Times New Roman" w:hAnsi="Courier New" w:cs="Courier New"/>
+          <w:color w:val="000000"/>
+          <w:sz w:val="20"/>
+          <w:szCs w:val="20"/>
+          <w:highlight w:val="white"/>
+        </w:rPr>
+        <w:t>=</w:t>
+      </w:r>
+      <w:r>
+        <w:rPr>
+          <w:rFonts w:ascii="Courier New" w:eastAsia="Times New Roman" w:hAnsi="Courier New" w:cs="Courier New"/>
+          <w:b/>
+          <w:bCs/>
+          <w:color w:val="8000FF"/>
+          <w:sz w:val="20"/>
+          <w:szCs w:val="20"/>
+          <w:highlight w:val="white"/>
+        </w:rPr>
+        <w:t>"sarscov2.zip"</w:t>
       </w:r>
       <w:r>
         <w:rPr>
@@ -1948,7 +2334,7 @@
           <w:szCs w:val="20"/>
           <w:highlight w:val="white"/>
         </w:rPr>
-        <w:t>&lt;/DataType&gt;</w:t>
+        <w:t>&gt;</w:t>
       </w:r>
     </w:p>
     <w:p>
@@ -1982,7 +2368,7 @@
           <w:szCs w:val="20"/>
           <w:highlight w:val="white"/>
         </w:rPr>
-        <w:t xml:space="preserve">      </w:t>
+        <w:t xml:space="preserve">        </w:t>
       </w:r>
       <w:r>
         <w:rPr>
@@ -1992,7 +2378,87 @@
           <w:szCs w:val="20"/>
           <w:highlight w:val="white"/>
         </w:rPr>
-        <w:t>&lt;/File&gt;</w:t>
+        <w:t>&lt;</w:t>
+      </w:r>
+      <w:proofErr w:type="spellStart"/>
+      <w:r>
+        <w:rPr>
+          <w:rFonts w:ascii="Courier New" w:eastAsia="Times New Roman" w:hAnsi="Courier New" w:cs="Courier New"/>
+          <w:color w:val="0000FF"/>
+          <w:sz w:val="20"/>
+          <w:szCs w:val="20"/>
+          <w:highlight w:val="white"/>
+        </w:rPr>
+        <w:t>DataType</w:t>
+      </w:r>
+      <w:proofErr w:type="spellEnd"/>
+      <w:r>
+        <w:rPr>
+          <w:rFonts w:ascii="Courier New" w:eastAsia="Times New Roman" w:hAnsi="Courier New" w:cs="Courier New"/>
+          <w:color w:val="0000FF"/>
+          <w:sz w:val="20"/>
+          <w:szCs w:val="20"/>
+          <w:highlight w:val="white"/>
+        </w:rPr>
+        <w:t>&gt;</w:t>
+      </w:r>
+      <w:proofErr w:type="spellStart"/>
+      <w:r>
+        <w:rPr>
+          <w:rFonts w:ascii="Courier New" w:eastAsia="Times New Roman" w:hAnsi="Courier New" w:cs="Courier New"/>
+          <w:b/>
+          <w:bCs/>
+          <w:color w:val="000000"/>
+          <w:sz w:val="20"/>
+          <w:szCs w:val="20"/>
+          <w:highlight w:val="white"/>
+        </w:rPr>
+        <w:t>genbank</w:t>
+      </w:r>
+      <w:proofErr w:type="spellEnd"/>
+      <w:r>
+        <w:rPr>
+          <w:rFonts w:ascii="Courier New" w:eastAsia="Times New Roman" w:hAnsi="Courier New" w:cs="Courier New"/>
+          <w:b/>
+          <w:bCs/>
+          <w:color w:val="000000"/>
+          <w:sz w:val="20"/>
+          <w:szCs w:val="20"/>
+          <w:highlight w:val="white"/>
+        </w:rPr>
+        <w:t>-submission-package</w:t>
+      </w:r>
+      <w:r>
+        <w:rPr>
+          <w:rFonts w:ascii="Courier New" w:eastAsia="Times New Roman" w:hAnsi="Courier New" w:cs="Courier New"/>
+          <w:color w:val="0000FF"/>
+          <w:sz w:val="20"/>
+          <w:szCs w:val="20"/>
+          <w:highlight w:val="white"/>
+        </w:rPr>
+        <w:t>&lt;/</w:t>
+      </w:r>
+      <w:proofErr w:type="spellStart"/>
+      <w:r>
+        <w:rPr>
+          <w:rFonts w:ascii="Courier New" w:eastAsia="Times New Roman" w:hAnsi="Courier New" w:cs="Courier New"/>
+          <w:color w:val="0000FF"/>
+          <w:sz w:val="20"/>
+          <w:szCs w:val="20"/>
+          <w:highlight w:val="white"/>
+        </w:rPr>
+        <w:t>DataType</w:t>
+      </w:r>
+      <w:proofErr w:type="spellEnd"/>
+      <w:r>
+        <w:rPr>
+          <w:rFonts w:ascii="Courier New" w:eastAsia="Times New Roman" w:hAnsi="Courier New" w:cs="Courier New"/>
+          <w:color w:val="0000FF"/>
+          <w:sz w:val="20"/>
+          <w:szCs w:val="20"/>
+          <w:highlight w:val="white"/>
+        </w:rPr>
+        <w:t>&gt;</w:t>
       </w:r>
     </w:p>
     <w:p>
@@ -2036,81 +2502,7 @@
           <w:szCs w:val="20"/>
           <w:highlight w:val="white"/>
         </w:rPr>
-        <w:t>&lt;Attribute</w:t>
-      </w:r>
-      <w:r>
-        <w:rPr>
-          <w:rFonts w:ascii="Courier New" w:eastAsia="Times New Roman" w:hAnsi="Courier New" w:cs="Courier New"/>
-          <w:color w:val="000000"/>
-          <w:sz w:val="20"/>
-          <w:szCs w:val="20"/>
-          <w:highlight w:val="white"/>
-        </w:rPr>
-        <w:t xml:space="preserve"> </w:t>
-      </w:r>
-      <w:r>
-        <w:rPr>
-          <w:rFonts w:ascii="Courier New" w:eastAsia="Times New Roman" w:hAnsi="Courier New" w:cs="Courier New"/>
-          <w:color w:val="FF0000"/>
-          <w:sz w:val="20"/>
-          <w:szCs w:val="20"/>
-          <w:highlight w:val="white"/>
-        </w:rPr>
-        <w:t>name</w:t>
-      </w:r>
-      <w:r>
-        <w:rPr>
-          <w:rFonts w:ascii="Courier New" w:eastAsia="Times New Roman" w:hAnsi="Courier New" w:cs="Courier New"/>
-          <w:color w:val="000000"/>
-          <w:sz w:val="20"/>
-          <w:szCs w:val="20"/>
-          <w:highlight w:val="white"/>
-        </w:rPr>
-        <w:t>=</w:t>
-      </w:r>
-      <w:r>
-        <w:rPr>
-          <w:rFonts w:ascii="Courier New" w:eastAsia="Times New Roman" w:hAnsi="Courier New" w:cs="Courier New"/>
-          <w:b/>
-          <w:bCs/>
-          <w:color w:val="8000FF"/>
-          <w:sz w:val="20"/>
-          <w:szCs w:val="20"/>
-          <w:highlight w:val="white"/>
-        </w:rPr>
-        <w:t>"wizard"</w:t>
-      </w:r>
-      <w:r>
-        <w:rPr>
-          <w:rFonts w:ascii="Courier New" w:eastAsia="Times New Roman" w:hAnsi="Courier New" w:cs="Courier New"/>
-          <w:color w:val="0000FF"/>
-          <w:sz w:val="20"/>
-          <w:szCs w:val="20"/>
-          <w:highlight w:val="white"/>
-        </w:rPr>
-        <w:t>&gt;</w:t>
-      </w:r>
-      <w:r>
-        <w:rPr>
-          <w:rFonts w:ascii="Courier New" w:eastAsia="Times New Roman" w:hAnsi="Courier New" w:cs="Courier New"/>
-          <w:b/>
-          <w:bCs/>
-          <w:color w:val="000000"/>
-          <w:sz w:val="20"/>
-          <w:szCs w:val="20"/>
-          <w:highlight w:val="white"/>
-        </w:rPr>
-        <w:t>BankIt_SARSCoV2_api</w:t>
-      </w:r>
-      <w:r>
-        <w:rPr>
-          <w:rFonts w:ascii="Courier New" w:eastAsia="Times New Roman" w:hAnsi="Courier New" w:cs="Courier New"/>
-          <w:color w:val="0000FF"/>
-          <w:sz w:val="20"/>
-          <w:szCs w:val="20"/>
-          <w:highlight w:val="white"/>
-        </w:rPr>
-        <w:t>&lt;/Attribute&gt;</w:t>
+        <w:t>&lt;/File&gt;</w:t>
       </w:r>
     </w:p>
     <w:p>
@@ -2126,9 +2518,7 @@
         <w:adjustRightInd w:val="0"/>
         <w:rPr>
           <w:rFonts w:ascii="Courier New" w:eastAsia="Times New Roman" w:hAnsi="Courier New" w:cs="Courier New"/>
-          <w:b/>
-          <w:bCs/>
-          <w:color w:val="000000"/>
+          <w:color w:val="0000FF"/>
           <w:sz w:val="20"/>
           <w:szCs w:val="20"/>
           <w:highlight w:val="white"/>
@@ -2154,7 +2544,81 @@
           <w:szCs w:val="20"/>
           <w:highlight w:val="white"/>
         </w:rPr>
-        <w:t>&lt;Identifier&gt;</w:t>
+        <w:t>&lt;Attribute</w:t>
+      </w:r>
+      <w:r>
+        <w:rPr>
+          <w:rFonts w:ascii="Courier New" w:eastAsia="Times New Roman" w:hAnsi="Courier New" w:cs="Courier New"/>
+          <w:color w:val="000000"/>
+          <w:sz w:val="20"/>
+          <w:szCs w:val="20"/>
+          <w:highlight w:val="white"/>
+        </w:rPr>
+        <w:t xml:space="preserve"> </w:t>
+      </w:r>
+      <w:r>
+        <w:rPr>
+          <w:rFonts w:ascii="Courier New" w:eastAsia="Times New Roman" w:hAnsi="Courier New" w:cs="Courier New"/>
+          <w:color w:val="FF0000"/>
+          <w:sz w:val="20"/>
+          <w:szCs w:val="20"/>
+          <w:highlight w:val="white"/>
+        </w:rPr>
+        <w:t>name</w:t>
+      </w:r>
+      <w:r>
+        <w:rPr>
+          <w:rFonts w:ascii="Courier New" w:eastAsia="Times New Roman" w:hAnsi="Courier New" w:cs="Courier New"/>
+          <w:color w:val="000000"/>
+          <w:sz w:val="20"/>
+          <w:szCs w:val="20"/>
+          <w:highlight w:val="white"/>
+        </w:rPr>
+        <w:t>=</w:t>
+      </w:r>
+      <w:r>
+        <w:rPr>
+          <w:rFonts w:ascii="Courier New" w:eastAsia="Times New Roman" w:hAnsi="Courier New" w:cs="Courier New"/>
+          <w:b/>
+          <w:bCs/>
+          <w:color w:val="8000FF"/>
+          <w:sz w:val="20"/>
+          <w:szCs w:val="20"/>
+          <w:highlight w:val="white"/>
+        </w:rPr>
+        <w:t>"wizard"</w:t>
+      </w:r>
+      <w:r>
+        <w:rPr>
+          <w:rFonts w:ascii="Courier New" w:eastAsia="Times New Roman" w:hAnsi="Courier New" w:cs="Courier New"/>
+          <w:color w:val="0000FF"/>
+          <w:sz w:val="20"/>
+          <w:szCs w:val="20"/>
+          <w:highlight w:val="white"/>
+        </w:rPr>
+        <w:t>&gt;</w:t>
+      </w:r>
+      <w:r>
+        <w:rPr>
+          <w:rFonts w:ascii="Courier New" w:eastAsia="Times New Roman" w:hAnsi="Courier New" w:cs="Courier New"/>
+          <w:b/>
+          <w:bCs/>
+          <w:color w:val="000000"/>
+          <w:sz w:val="20"/>
+          <w:szCs w:val="20"/>
+          <w:highlight w:val="white"/>
+        </w:rPr>
+        <w:t>BankIt_SARSCoV2_api</w:t>
+      </w:r>
+      <w:r>
+        <w:rPr>
+          <w:rFonts w:ascii="Courier New" w:eastAsia="Times New Roman" w:hAnsi="Courier New" w:cs="Courier New"/>
+          <w:color w:val="0000FF"/>
+          <w:sz w:val="20"/>
+          <w:szCs w:val="20"/>
+          <w:highlight w:val="white"/>
+        </w:rPr>
+        <w:t>&lt;/Attribute&gt;</w:t>
       </w:r>
     </w:p>
     <w:p>
@@ -2188,7 +2652,7 @@
           <w:szCs w:val="20"/>
           <w:highlight w:val="white"/>
         </w:rPr>
-        <w:t xml:space="preserve">        </w:t>
+        <w:t xml:space="preserve">      </w:t>
       </w:r>
       <w:r>
         <w:rPr>
@@ -2198,7 +2662,7 @@
           <w:szCs w:val="20"/>
           <w:highlight w:val="white"/>
         </w:rPr>
-        <w:t>&lt;SPUID</w:t>
+        <w:t>&lt;Attribute</w:t>
       </w:r>
       <w:r>
         <w:rPr>
@@ -2218,7 +2682,7 @@
           <w:szCs w:val="20"/>
           <w:highlight w:val="white"/>
         </w:rPr>
-        <w:t>spuid_namespace</w:t>
+        <w:t>name</w:t>
       </w:r>
       <w:r>
         <w:rPr>
@@ -2231,16 +2695,21 @@
         <w:t>=</w:t>
       </w:r>
       <w:r>
-        <w:rPr>
-          <w:rFonts w:ascii="Courier New" w:eastAsia="Times New Roman" w:hAnsi="Courier New" w:cs="Courier New"/>
-          <w:b/>
-          <w:bCs/>
-          <w:color w:val="8000FF"/>
-          <w:sz w:val="20"/>
-          <w:szCs w:val="20"/>
-          <w:highlight w:val="white"/>
-        </w:rPr>
-        <w:t>"ncbi-sarscov2-genbank"</w:t>
+        <w:t>="</w:t>
+      </w:r>
+      <w:proofErr w:type="spellStart"/>
+      <w:r>
+        <w:rPr>
+          <w:rFonts w:ascii="Courier New" w:hAnsi="Courier New" w:cs="Courier New"/>
+          <w:b/>
+          <w:bCs/>
+          <w:color w:val="000000"/>
+        </w:rPr>
+        <w:t>auto_remove_failed_seqs</w:t>
+      </w:r>
+      <w:proofErr w:type="spellEnd"/>
+      <w:r>
+        <w:t>"&gt;no</w:t>
       </w:r>
       <w:r>
         <w:rPr>
@@ -2250,28 +2719,7 @@
           <w:szCs w:val="20"/>
           <w:highlight w:val="white"/>
         </w:rPr>
-        <w:t>&gt;</w:t>
-      </w:r>
-      <w:r>
-        <w:rPr>
-          <w:rFonts w:ascii="Courier New" w:eastAsia="Times New Roman" w:hAnsi="Courier New" w:cs="Courier New"/>
-          <w:b/>
-          <w:bCs/>
-          <w:sz w:val="20"/>
-          <w:szCs w:val="20"/>
-          <w:highlight w:val="white"/>
-        </w:rPr>
-        <w:t>2020-03-04.sarscov2</w:t>
-      </w:r>
-      <w:r>
-        <w:rPr>
-          <w:rFonts w:ascii="Courier New" w:eastAsia="Times New Roman" w:hAnsi="Courier New" w:cs="Courier New"/>
-          <w:color w:val="0000FF"/>
-          <w:sz w:val="20"/>
-          <w:szCs w:val="20"/>
-          <w:highlight w:val="white"/>
-        </w:rPr>
-        <w:t>&lt;/SPUID&gt;</w:t>
+        <w:t>&lt;/Attribute&gt;</w:t>
       </w:r>
     </w:p>
     <w:p>
@@ -2315,7 +2763,7 @@
           <w:szCs w:val="20"/>
           <w:highlight w:val="white"/>
         </w:rPr>
-        <w:t>&lt;/Identifier&gt;</w:t>
+        <w:t>&lt;Identifier&gt;</w:t>
       </w:r>
     </w:p>
     <w:p>
@@ -2349,7 +2797,7 @@
           <w:szCs w:val="20"/>
           <w:highlight w:val="white"/>
         </w:rPr>
-        <w:t xml:space="preserve">    </w:t>
+        <w:t xml:space="preserve">        </w:t>
       </w:r>
       <w:r>
         <w:rPr>
@@ -2359,7 +2807,104 @@
           <w:szCs w:val="20"/>
           <w:highlight w:val="white"/>
         </w:rPr>
-        <w:t>&lt;/AddFiles&gt;</w:t>
+        <w:t>&lt;SPUID</w:t>
+      </w:r>
+      <w:r>
+        <w:rPr>
+          <w:rFonts w:ascii="Courier New" w:eastAsia="Times New Roman" w:hAnsi="Courier New" w:cs="Courier New"/>
+          <w:color w:val="000000"/>
+          <w:sz w:val="20"/>
+          <w:szCs w:val="20"/>
+          <w:highlight w:val="white"/>
+        </w:rPr>
+        <w:t xml:space="preserve"> </w:t>
+      </w:r>
+      <w:r>
+        <w:rPr>
+          <w:rFonts w:ascii="Courier New" w:eastAsia="Times New Roman" w:hAnsi="Courier New" w:cs="Courier New"/>
+          <w:color w:val="FF0000"/>
+          <w:sz w:val="20"/>
+          <w:szCs w:val="20"/>
+          <w:highlight w:val="white"/>
+        </w:rPr>
+        <w:t>spuid_namespace</w:t>
+      </w:r>
+      <w:r>
+        <w:rPr>
+          <w:rFonts w:ascii="Courier New" w:eastAsia="Times New Roman" w:hAnsi="Courier New" w:cs="Courier New"/>
+          <w:color w:val="000000"/>
+          <w:sz w:val="20"/>
+          <w:szCs w:val="20"/>
+          <w:highlight w:val="white"/>
+        </w:rPr>
+        <w:t>=</w:t>
+      </w:r>
+      <w:r>
+        <w:rPr>
+          <w:rFonts w:ascii="Courier New" w:eastAsia="Times New Roman" w:hAnsi="Courier New" w:cs="Courier New"/>
+          <w:b/>
+          <w:bCs/>
+          <w:color w:val="8000FF"/>
+          <w:sz w:val="20"/>
+          <w:szCs w:val="20"/>
+          <w:highlight w:val="white"/>
+        </w:rPr>
+        <w:t>"ncbi-sarscov2-genbank"</w:t>
+      </w:r>
+      <w:r>
+        <w:rPr>
+          <w:rFonts w:ascii="Courier New" w:eastAsia="Times New Roman" w:hAnsi="Courier New" w:cs="Courier New"/>
+          <w:color w:val="0000FF"/>
+          <w:sz w:val="20"/>
+          <w:szCs w:val="20"/>
+          <w:highlight w:val="white"/>
+        </w:rPr>
+        <w:t>&gt;</w:t>
+      </w:r>
+      <w:r>
+        <w:rPr>
+          <w:rFonts w:ascii="Courier New" w:eastAsia="Times New Roman" w:hAnsi="Courier New" w:cs="Courier New"/>
+          <w:b/>
+          <w:bCs/>
+          <w:sz w:val="20"/>
+          <w:szCs w:val="20"/>
+          <w:highlight w:val="white"/>
+        </w:rPr>
+        <w:t>2020-03-</w:t>
+      </w:r>
+      <w:proofErr w:type="gramStart"/>
+      <w:r>
+        <w:rPr>
+          <w:rFonts w:ascii="Courier New" w:eastAsia="Times New Roman" w:hAnsi="Courier New" w:cs="Courier New"/>
+          <w:b/>
+          <w:bCs/>
+          <w:sz w:val="20"/>
+          <w:szCs w:val="20"/>
+          <w:highlight w:val="white"/>
+        </w:rPr>
+        <w:t>04.sarscov</w:t>
+      </w:r>
+      <w:proofErr w:type="gramEnd"/>
+      <w:r>
+        <w:rPr>
+          <w:rFonts w:ascii="Courier New" w:eastAsia="Times New Roman" w:hAnsi="Courier New" w:cs="Courier New"/>
+          <w:b/>
+          <w:bCs/>
+          <w:sz w:val="20"/>
+          <w:szCs w:val="20"/>
+          <w:highlight w:val="white"/>
+        </w:rPr>
+        <w:t>2</w:t>
+      </w:r>
+      <w:r>
+        <w:rPr>
+          <w:rFonts w:ascii="Courier New" w:eastAsia="Times New Roman" w:hAnsi="Courier New" w:cs="Courier New"/>
+          <w:color w:val="0000FF"/>
+          <w:sz w:val="20"/>
+          <w:szCs w:val="20"/>
+          <w:highlight w:val="white"/>
+        </w:rPr>
+        <w:t>&lt;/SPUID&gt;</w:t>
       </w:r>
     </w:p>
     <w:p>
@@ -2393,7 +2938,7 @@
           <w:szCs w:val="20"/>
           <w:highlight w:val="white"/>
         </w:rPr>
-        <w:t xml:space="preserve">  </w:t>
+        <w:t xml:space="preserve">      </w:t>
       </w:r>
       <w:r>
         <w:rPr>
@@ -2403,7 +2948,7 @@
           <w:szCs w:val="20"/>
           <w:highlight w:val="white"/>
         </w:rPr>
-        <w:t>&lt;/Action&gt;</w:t>
+        <w:t>&lt;/Identifier&gt;</w:t>
       </w:r>
     </w:p>
     <w:p>
@@ -2414,6 +2959,116 @@
           <w:bottom w:val="single" w:sz="4" w:space="1" w:color="auto"/>
           <w:right w:val="single" w:sz="4" w:space="4" w:color="auto"/>
         </w:pBdr>
+        <w:autoSpaceDE w:val="0"/>
+        <w:autoSpaceDN w:val="0"/>
+        <w:adjustRightInd w:val="0"/>
+        <w:rPr>
+          <w:rFonts w:ascii="Courier New" w:eastAsia="Times New Roman" w:hAnsi="Courier New" w:cs="Courier New"/>
+          <w:b/>
+          <w:bCs/>
+          <w:color w:val="000000"/>
+          <w:sz w:val="20"/>
+          <w:szCs w:val="20"/>
+          <w:highlight w:val="white"/>
+        </w:rPr>
+      </w:pPr>
+      <w:r>
+        <w:rPr>
+          <w:rFonts w:ascii="Courier New" w:eastAsia="Times New Roman" w:hAnsi="Courier New" w:cs="Courier New"/>
+          <w:b/>
+          <w:bCs/>
+          <w:color w:val="000000"/>
+          <w:sz w:val="20"/>
+          <w:szCs w:val="20"/>
+          <w:highlight w:val="white"/>
+        </w:rPr>
+        <w:t xml:space="preserve">    </w:t>
+      </w:r>
+      <w:r>
+        <w:rPr>
+          <w:rFonts w:ascii="Courier New" w:eastAsia="Times New Roman" w:hAnsi="Courier New" w:cs="Courier New"/>
+          <w:color w:val="0000FF"/>
+          <w:sz w:val="20"/>
+          <w:szCs w:val="20"/>
+          <w:highlight w:val="white"/>
+        </w:rPr>
+        <w:t>&lt;/</w:t>
+      </w:r>
+      <w:proofErr w:type="spellStart"/>
+      <w:r>
+        <w:rPr>
+          <w:rFonts w:ascii="Courier New" w:eastAsia="Times New Roman" w:hAnsi="Courier New" w:cs="Courier New"/>
+          <w:color w:val="0000FF"/>
+          <w:sz w:val="20"/>
+          <w:szCs w:val="20"/>
+          <w:highlight w:val="white"/>
+        </w:rPr>
+        <w:t>AddFiles</w:t>
+      </w:r>
+      <w:proofErr w:type="spellEnd"/>
+      <w:r>
+        <w:rPr>
+          <w:rFonts w:ascii="Courier New" w:eastAsia="Times New Roman" w:hAnsi="Courier New" w:cs="Courier New"/>
+          <w:color w:val="0000FF"/>
+          <w:sz w:val="20"/>
+          <w:szCs w:val="20"/>
+          <w:highlight w:val="white"/>
+        </w:rPr>
+        <w:t>&gt;</w:t>
+      </w:r>
+    </w:p>
+    <w:p>
+      <w:pPr>
+        <w:pBdr>
+          <w:top w:val="single" w:sz="4" w:space="1" w:color="auto"/>
+          <w:left w:val="single" w:sz="4" w:space="4" w:color="auto"/>
+          <w:bottom w:val="single" w:sz="4" w:space="1" w:color="auto"/>
+          <w:right w:val="single" w:sz="4" w:space="4" w:color="auto"/>
+        </w:pBdr>
+        <w:autoSpaceDE w:val="0"/>
+        <w:autoSpaceDN w:val="0"/>
+        <w:adjustRightInd w:val="0"/>
+        <w:rPr>
+          <w:rFonts w:ascii="Courier New" w:eastAsia="Times New Roman" w:hAnsi="Courier New" w:cs="Courier New"/>
+          <w:b/>
+          <w:bCs/>
+          <w:color w:val="000000"/>
+          <w:sz w:val="20"/>
+          <w:szCs w:val="20"/>
+          <w:highlight w:val="white"/>
+        </w:rPr>
+      </w:pPr>
+      <w:r>
+        <w:rPr>
+          <w:rFonts w:ascii="Courier New" w:eastAsia="Times New Roman" w:hAnsi="Courier New" w:cs="Courier New"/>
+          <w:b/>
+          <w:bCs/>
+          <w:color w:val="000000"/>
+          <w:sz w:val="20"/>
+          <w:szCs w:val="20"/>
+          <w:highlight w:val="white"/>
+        </w:rPr>
+        <w:t xml:space="preserve">  </w:t>
+      </w:r>
+      <w:r>
+        <w:rPr>
+          <w:rFonts w:ascii="Courier New" w:eastAsia="Times New Roman" w:hAnsi="Courier New" w:cs="Courier New"/>
+          <w:color w:val="0000FF"/>
+          <w:sz w:val="20"/>
+          <w:szCs w:val="20"/>
+          <w:highlight w:val="white"/>
+        </w:rPr>
+        <w:t>&lt;/Action&gt;</w:t>
+      </w:r>
+    </w:p>
+    <w:p>
+      <w:pPr>
+        <w:pBdr>
+          <w:top w:val="single" w:sz="4" w:space="1" w:color="auto"/>
+          <w:left w:val="single" w:sz="4" w:space="4" w:color="auto"/>
+          <w:bottom w:val="single" w:sz="4" w:space="1" w:color="auto"/>
+          <w:right w:val="single" w:sz="4" w:space="4" w:color="auto"/>
+        </w:pBdr>
       </w:pPr>
       <w:r>
         <w:rPr>
@@ -2546,7 +3201,6 @@
           <w:szCs w:val="20"/>
           <w:highlight w:val="white"/>
         </w:rPr>
-        <w:lastRenderedPageBreak/>
         <w:t>role</w:t>
       </w:r>
       <w:r>
@@ -2572,7 +3226,20 @@
         <w:t>"owner"</w:t>
       </w:r>
       <w:r>
-        <w:t xml:space="preserve">. The </w:t>
+        <w:t xml:space="preserve">. </w:t>
+      </w:r>
+      <w:r>
+        <w:t xml:space="preserve">The </w:t>
+      </w:r>
+      <w:r>
+        <w:rPr>
+          <w:b/>
+          <w:bCs/>
+        </w:rPr>
+        <w:t>OPTIONAL</w:t>
+      </w:r>
+      <w:r>
+        <w:t xml:space="preserve"> </w:t>
       </w:r>
       <w:r>
         <w:rPr>
@@ -2582,16 +3249,44 @@
           <w:szCs w:val="20"/>
           <w:highlight w:val="white"/>
         </w:rPr>
+        <w:t>Title</w:t>
+      </w:r>
+      <w:r>
+        <w:t xml:space="preserve"> line </w:t>
+      </w:r>
+      <w:r>
+        <w:t xml:space="preserve">overrides the default </w:t>
+      </w:r>
+      <w:r>
+        <w:t xml:space="preserve">submission </w:t>
+      </w:r>
+      <w:r>
+        <w:t xml:space="preserve">name </w:t>
+      </w:r>
+      <w:r>
+        <w:t xml:space="preserve">in the Submission Portal. This field can be used to </w:t>
+      </w:r>
+      <w:r>
+        <w:t>customize submission names for internal tracking</w:t>
+      </w:r>
+      <w:r>
+        <w:t xml:space="preserve">. </w:t>
+      </w:r>
+      <w:r>
+        <w:t xml:space="preserve">The </w:t>
+      </w:r>
+      <w:r>
+        <w:rPr>
+          <w:rFonts w:ascii="Courier New" w:eastAsia="Times New Roman" w:hAnsi="Courier New" w:cs="Courier New"/>
+          <w:color w:val="0000FF"/>
+          <w:sz w:val="20"/>
+          <w:szCs w:val="20"/>
+          <w:highlight w:val="white"/>
+        </w:rPr>
         <w:t>Name</w:t>
       </w:r>
       <w:r>
-        <w:t xml:space="preserve"> field is a</w:t>
-      </w:r>
-      <w:r>
-        <w:t xml:space="preserve"> </w:t>
-      </w:r>
-      <w:r>
-        <w:t xml:space="preserve">for the user account name </w:t>
+        <w:t xml:space="preserve"> field is for the user account name </w:t>
       </w:r>
       <w:r>
         <w:t xml:space="preserve">that will be </w:t>
@@ -2981,6 +3676,7 @@
         </w:rPr>
         <w:t xml:space="preserve"> </w:t>
       </w:r>
+      <w:proofErr w:type="spellStart"/>
       <w:r>
         <w:rPr>
           <w:rFonts w:ascii="Courier New" w:eastAsia="Times New Roman" w:hAnsi="Courier New" w:cs="Courier New"/>
@@ -2991,6 +3687,7 @@
         </w:rPr>
         <w:t>release_date</w:t>
       </w:r>
+      <w:proofErr w:type="spellEnd"/>
     </w:p>
     <w:p>
       <w:pPr>
@@ -3020,6 +3717,7 @@
         </w:rPr>
         <w:t xml:space="preserve"> </w:t>
       </w:r>
+      <w:proofErr w:type="spellStart"/>
       <w:r>
         <w:rPr>
           <w:rFonts w:ascii="Courier New" w:eastAsia="Times New Roman" w:hAnsi="Courier New" w:cs="Courier New"/>
@@ -3030,6 +3728,7 @@
         </w:rPr>
         <w:t>release_date</w:t>
       </w:r>
+      <w:proofErr w:type="spellEnd"/>
       <w:r>
         <w:rPr>
           <w:rFonts w:ascii="Courier New" w:eastAsia="Times New Roman" w:hAnsi="Courier New" w:cs="Courier New"/>
@@ -3097,6 +3796,7 @@
       <w:r>
         <w:t xml:space="preserve">The </w:t>
       </w:r>
+      <w:proofErr w:type="spellStart"/>
       <w:r>
         <w:rPr>
           <w:rFonts w:ascii="Courier New" w:eastAsia="Times New Roman" w:hAnsi="Courier New" w:cs="Courier New"/>
@@ -3107,6 +3807,7 @@
         </w:rPr>
         <w:t>AddFiles</w:t>
       </w:r>
+      <w:proofErr w:type="spellEnd"/>
       <w:r>
         <w:t xml:space="preserve"> </w:t>
       </w:r>
@@ -3119,6 +3820,7 @@
       <w:r>
         <w:t xml:space="preserve">The </w:t>
       </w:r>
+      <w:proofErr w:type="spellStart"/>
       <w:r>
         <w:rPr>
           <w:rFonts w:ascii="Courier New" w:eastAsia="Times New Roman" w:hAnsi="Courier New" w:cs="Courier New"/>
@@ -3129,6 +3831,7 @@
         </w:rPr>
         <w:t>target_db</w:t>
       </w:r>
+      <w:proofErr w:type="spellEnd"/>
       <w:r>
         <w:t xml:space="preserve"> and </w:t>
       </w:r>
@@ -3156,6 +3859,7 @@
       <w:r>
         <w:t xml:space="preserve">.zip file name must match the </w:t>
       </w:r>
+      <w:proofErr w:type="spellStart"/>
       <w:r>
         <w:rPr>
           <w:rFonts w:ascii="Courier New" w:eastAsia="Times New Roman" w:hAnsi="Courier New" w:cs="Courier New"/>
@@ -3166,6 +3870,7 @@
         </w:rPr>
         <w:t>file_path</w:t>
       </w:r>
+      <w:proofErr w:type="spellEnd"/>
       <w:r>
         <w:t xml:space="preserve"> in the submission.xml file</w:t>
       </w:r>
@@ -3221,8 +3926,20 @@
           <w:szCs w:val="20"/>
           <w:highlight w:val="white"/>
         </w:rPr>
-        <w:t>&lt;AddFiles</w:t>
-      </w:r>
+        <w:t>&lt;</w:t>
+      </w:r>
+      <w:proofErr w:type="spellStart"/>
+      <w:r>
+        <w:rPr>
+          <w:rFonts w:ascii="Courier New" w:eastAsia="Times New Roman" w:hAnsi="Courier New" w:cs="Courier New"/>
+          <w:color w:val="0000FF"/>
+          <w:sz w:val="20"/>
+          <w:szCs w:val="20"/>
+          <w:highlight w:val="white"/>
+        </w:rPr>
+        <w:t>AddFiles</w:t>
+      </w:r>
+      <w:proofErr w:type="spellEnd"/>
       <w:r>
         <w:rPr>
           <w:rFonts w:ascii="Courier New" w:eastAsia="Times New Roman" w:hAnsi="Courier New" w:cs="Courier New"/>
@@ -3233,6 +3950,7 @@
         </w:rPr>
         <w:t xml:space="preserve"> </w:t>
       </w:r>
+      <w:proofErr w:type="spellStart"/>
       <w:r>
         <w:rPr>
           <w:rFonts w:ascii="Courier New" w:eastAsia="Times New Roman" w:hAnsi="Courier New" w:cs="Courier New"/>
@@ -3243,6 +3961,7 @@
         </w:rPr>
         <w:t>target_db</w:t>
       </w:r>
+      <w:proofErr w:type="spellEnd"/>
       <w:r>
         <w:rPr>
           <w:rFonts w:ascii="Courier New" w:eastAsia="Times New Roman" w:hAnsi="Courier New" w:cs="Courier New"/>
@@ -3348,6 +4067,7 @@
         </w:rPr>
         <w:t xml:space="preserve"> </w:t>
       </w:r>
+      <w:proofErr w:type="spellStart"/>
       <w:r>
         <w:rPr>
           <w:rFonts w:ascii="Courier New" w:eastAsia="Times New Roman" w:hAnsi="Courier New" w:cs="Courier New"/>
@@ -3358,6 +4078,8 @@
         </w:rPr>
         <w:t>file_path</w:t>
       </w:r>
+      <w:proofErr w:type="spellEnd"/>
+      <w:proofErr w:type="gramStart"/>
       <w:r>
         <w:rPr>
           <w:rFonts w:ascii="Courier New" w:eastAsia="Times New Roman" w:hAnsi="Courier New" w:cs="Courier New"/>
@@ -3392,6 +4114,7 @@
         </w:rPr>
         <w:t>sarscov2.zip</w:t>
       </w:r>
+      <w:proofErr w:type="gramEnd"/>
       <w:r>
         <w:rPr>
           <w:rFonts w:ascii="Courier New" w:eastAsia="Times New Roman" w:hAnsi="Courier New" w:cs="Courier New"/>
@@ -3486,20 +4209,9 @@
           <w:szCs w:val="20"/>
           <w:highlight w:val="white"/>
         </w:rPr>
-        <w:t>&lt;DataType&gt;</w:t>
-      </w:r>
-      <w:r>
-        <w:rPr>
-          <w:rFonts w:ascii="Courier New" w:eastAsia="Times New Roman" w:hAnsi="Courier New" w:cs="Courier New"/>
-          <w:b/>
-          <w:bCs/>
-          <w:color w:val="000000"/>
-          <w:sz w:val="20"/>
-          <w:szCs w:val="20"/>
-          <w:highlight w:val="white"/>
-        </w:rPr>
-        <w:t>genbank-submission-package</w:t>
-      </w:r>
+        <w:t>&lt;</w:t>
+      </w:r>
+      <w:proofErr w:type="spellStart"/>
       <w:r>
         <w:rPr>
           <w:rFonts w:ascii="Courier New" w:eastAsia="Times New Roman" w:hAnsi="Courier New" w:cs="Courier New"/>
@@ -3508,7 +4220,76 @@
           <w:szCs w:val="20"/>
           <w:highlight w:val="white"/>
         </w:rPr>
-        <w:t>&lt;/DataType&gt;</w:t>
+        <w:t>DataType</w:t>
+      </w:r>
+      <w:proofErr w:type="spellEnd"/>
+      <w:r>
+        <w:rPr>
+          <w:rFonts w:ascii="Courier New" w:eastAsia="Times New Roman" w:hAnsi="Courier New" w:cs="Courier New"/>
+          <w:color w:val="0000FF"/>
+          <w:sz w:val="20"/>
+          <w:szCs w:val="20"/>
+          <w:highlight w:val="white"/>
+        </w:rPr>
+        <w:t>&gt;</w:t>
+      </w:r>
+      <w:proofErr w:type="spellStart"/>
+      <w:r>
+        <w:rPr>
+          <w:rFonts w:ascii="Courier New" w:eastAsia="Times New Roman" w:hAnsi="Courier New" w:cs="Courier New"/>
+          <w:b/>
+          <w:bCs/>
+          <w:color w:val="000000"/>
+          <w:sz w:val="20"/>
+          <w:szCs w:val="20"/>
+          <w:highlight w:val="white"/>
+        </w:rPr>
+        <w:t>genbank</w:t>
+      </w:r>
+      <w:proofErr w:type="spellEnd"/>
+      <w:r>
+        <w:rPr>
+          <w:rFonts w:ascii="Courier New" w:eastAsia="Times New Roman" w:hAnsi="Courier New" w:cs="Courier New"/>
+          <w:b/>
+          <w:bCs/>
+          <w:color w:val="000000"/>
+          <w:sz w:val="20"/>
+          <w:szCs w:val="20"/>
+          <w:highlight w:val="white"/>
+        </w:rPr>
+        <w:t>-submission-package</w:t>
+      </w:r>
+      <w:r>
+        <w:rPr>
+          <w:rFonts w:ascii="Courier New" w:eastAsia="Times New Roman" w:hAnsi="Courier New" w:cs="Courier New"/>
+          <w:color w:val="0000FF"/>
+          <w:sz w:val="20"/>
+          <w:szCs w:val="20"/>
+          <w:highlight w:val="white"/>
+        </w:rPr>
+        <w:t>&lt;/</w:t>
+      </w:r>
+      <w:proofErr w:type="spellStart"/>
+      <w:r>
+        <w:rPr>
+          <w:rFonts w:ascii="Courier New" w:eastAsia="Times New Roman" w:hAnsi="Courier New" w:cs="Courier New"/>
+          <w:color w:val="0000FF"/>
+          <w:sz w:val="20"/>
+          <w:szCs w:val="20"/>
+          <w:highlight w:val="white"/>
+        </w:rPr>
+        <w:t>DataType</w:t>
+      </w:r>
+      <w:proofErr w:type="spellEnd"/>
+      <w:r>
+        <w:rPr>
+          <w:rFonts w:ascii="Courier New" w:eastAsia="Times New Roman" w:hAnsi="Courier New" w:cs="Courier New"/>
+          <w:color w:val="0000FF"/>
+          <w:sz w:val="20"/>
+          <w:szCs w:val="20"/>
+          <w:highlight w:val="white"/>
+        </w:rPr>
+        <w:t>&gt;</w:t>
       </w:r>
     </w:p>
     <w:p>
@@ -3545,9 +4326,7 @@
         <w:adjustRightInd w:val="0"/>
         <w:rPr>
           <w:rFonts w:ascii="Courier New" w:eastAsia="Times New Roman" w:hAnsi="Courier New" w:cs="Courier New"/>
-          <w:b/>
-          <w:bCs/>
-          <w:color w:val="000000"/>
+          <w:color w:val="0000FF"/>
           <w:sz w:val="20"/>
           <w:szCs w:val="20"/>
           <w:highlight w:val="white"/>
@@ -3684,6 +4463,313 @@
           <w:highlight w:val="white"/>
         </w:rPr>
         <w:t>&lt;/Attribute&gt;</w:t>
+      </w:r>
+    </w:p>
+    <w:p>
+      <w:pPr>
+        <w:autoSpaceDE w:val="0"/>
+        <w:autoSpaceDN w:val="0"/>
+        <w:adjustRightInd w:val="0"/>
+        <w:rPr>
+          <w:rFonts w:ascii="Courier New" w:eastAsia="Times New Roman" w:hAnsi="Courier New" w:cs="Courier New"/>
+          <w:color w:val="0000FF"/>
+          <w:sz w:val="20"/>
+          <w:szCs w:val="20"/>
+          <w:highlight w:val="white"/>
+        </w:rPr>
+      </w:pPr>
+      <w:r>
+        <w:rPr>
+          <w:rFonts w:ascii="Courier New" w:eastAsia="Times New Roman" w:hAnsi="Courier New" w:cs="Courier New"/>
+          <w:color w:val="0000FF"/>
+          <w:sz w:val="20"/>
+          <w:szCs w:val="20"/>
+          <w:highlight w:val="white"/>
+        </w:rPr>
+        <w:t xml:space="preserve">                        &lt;Attribute</w:t>
+      </w:r>
+      <w:r>
+        <w:rPr>
+          <w:rFonts w:ascii="Courier New" w:eastAsia="Times New Roman" w:hAnsi="Courier New" w:cs="Courier New"/>
+          <w:color w:val="000000"/>
+          <w:sz w:val="20"/>
+          <w:szCs w:val="20"/>
+          <w:highlight w:val="white"/>
+        </w:rPr>
+        <w:t xml:space="preserve"> </w:t>
+      </w:r>
+      <w:r>
+        <w:rPr>
+          <w:rFonts w:ascii="Courier New" w:eastAsia="Times New Roman" w:hAnsi="Courier New" w:cs="Courier New"/>
+          <w:color w:val="FF0000"/>
+          <w:sz w:val="20"/>
+          <w:szCs w:val="20"/>
+          <w:highlight w:val="white"/>
+        </w:rPr>
+        <w:t>name</w:t>
+      </w:r>
+      <w:r>
+        <w:rPr>
+          <w:rFonts w:ascii="Courier New" w:eastAsia="Times New Roman" w:hAnsi="Courier New" w:cs="Courier New"/>
+          <w:color w:val="000000"/>
+          <w:sz w:val="20"/>
+          <w:szCs w:val="20"/>
+          <w:highlight w:val="white"/>
+        </w:rPr>
+        <w:t>=</w:t>
+      </w:r>
+      <w:r>
+        <w:t>="</w:t>
+      </w:r>
+      <w:proofErr w:type="spellStart"/>
+      <w:r>
+        <w:rPr>
+          <w:rFonts w:ascii="Courier New" w:hAnsi="Courier New" w:cs="Courier New"/>
+          <w:b/>
+          <w:bCs/>
+          <w:color w:val="000000"/>
+          <w:sz w:val="20"/>
+          <w:szCs w:val="20"/>
+        </w:rPr>
+        <w:t>auto_remove_failed_seqs</w:t>
+      </w:r>
+      <w:proofErr w:type="spellEnd"/>
+      <w:r>
+        <w:t>"&gt;no</w:t>
+      </w:r>
+      <w:r>
+        <w:rPr>
+          <w:rFonts w:ascii="Courier New" w:eastAsia="Times New Roman" w:hAnsi="Courier New" w:cs="Courier New"/>
+          <w:color w:val="0000FF"/>
+          <w:sz w:val="20"/>
+          <w:szCs w:val="20"/>
+          <w:highlight w:val="white"/>
+        </w:rPr>
+        <w:t>&lt;/Attribute&gt;</w:t>
+      </w:r>
+    </w:p>
+    <w:p>
+      <w:pPr>
+        <w:pStyle w:val="ListParagraph"/>
+        <w:numPr>
+          <w:ilvl w:val="1"/>
+          <w:numId w:val="2"/>
+        </w:numPr>
+        <w:autoSpaceDE w:val="0"/>
+        <w:autoSpaceDN w:val="0"/>
+        <w:adjustRightInd w:val="0"/>
+        <w:jc w:val="both"/>
+        <w:rPr>
+          <w:rFonts w:ascii="Courier New" w:eastAsia="Times New Roman" w:hAnsi="Courier New" w:cs="Courier New"/>
+          <w:b/>
+          <w:bCs/>
+          <w:color w:val="000000"/>
+          <w:sz w:val="20"/>
+          <w:szCs w:val="20"/>
+          <w:highlight w:val="white"/>
+        </w:rPr>
+      </w:pPr>
+      <w:r>
+        <w:t xml:space="preserve">The </w:t>
+      </w:r>
+      <w:r>
+        <w:rPr>
+          <w:b/>
+          <w:bCs/>
+        </w:rPr>
+        <w:t>OPTIONAL</w:t>
+      </w:r>
+      <w:r>
+        <w:t xml:space="preserve"> </w:t>
+      </w:r>
+      <w:proofErr w:type="spellStart"/>
+      <w:r>
+        <w:rPr>
+          <w:rFonts w:ascii="Courier New" w:hAnsi="Courier New" w:cs="Courier New"/>
+          <w:b/>
+          <w:bCs/>
+          <w:color w:val="000000"/>
+        </w:rPr>
+        <w:t>auto_remove_failed_seqs</w:t>
+      </w:r>
+      <w:proofErr w:type="spellEnd"/>
+      <w:r>
+        <w:t xml:space="preserve"> </w:t>
+      </w:r>
+      <w:r>
+        <w:t>line</w:t>
+      </w:r>
+      <w:r>
+        <w:t xml:space="preserve"> instructs the pipeline </w:t>
+      </w:r>
+      <w:r>
+        <w:t xml:space="preserve">how to handle sequences with errors.  </w:t>
+      </w:r>
+      <w:proofErr w:type="spellStart"/>
+      <w:r>
+        <w:rPr>
+          <w:rFonts w:ascii="Courier New" w:hAnsi="Courier New" w:cs="Courier New"/>
+          <w:b/>
+          <w:bCs/>
+          <w:color w:val="000000"/>
+        </w:rPr>
+        <w:t>auto_remove_failed_seqs</w:t>
+      </w:r>
+      <w:proofErr w:type="spellEnd"/>
+      <w:r>
+        <w:rPr>
+          <w:b/>
+          <w:bCs/>
+          <w:color w:val="000000"/>
+        </w:rPr>
+        <w:t xml:space="preserve"> </w:t>
+      </w:r>
+      <w:r>
+        <w:rPr>
+          <w:color w:val="000000"/>
+        </w:rPr>
+        <w:t>only applies to submissions with more than one sequence. The parameter is ignored for single sequence submissions.</w:t>
+      </w:r>
+      <w:r>
+        <w:rPr>
+          <w:color w:val="000000"/>
+        </w:rPr>
+        <w:t xml:space="preserve"> </w:t>
+      </w:r>
+      <w:r>
+        <w:t>The only valid inputs for this field are ‘</w:t>
+      </w:r>
+      <w:r>
+        <w:rPr>
+          <w:rFonts w:ascii="Courier New" w:hAnsi="Courier New" w:cs="Courier New"/>
+        </w:rPr>
+        <w:t>yes</w:t>
+      </w:r>
+      <w:r>
+        <w:t>’ or ‘</w:t>
+      </w:r>
+      <w:r>
+        <w:rPr>
+          <w:rFonts w:ascii="Courier New" w:hAnsi="Courier New" w:cs="Courier New"/>
+        </w:rPr>
+        <w:t>no</w:t>
+      </w:r>
+      <w:r>
+        <w:t>’.</w:t>
+      </w:r>
+    </w:p>
+    <w:p>
+      <w:pPr>
+        <w:pStyle w:val="ListParagraph"/>
+        <w:numPr>
+          <w:ilvl w:val="2"/>
+          <w:numId w:val="2"/>
+        </w:numPr>
+        <w:autoSpaceDE w:val="0"/>
+        <w:autoSpaceDN w:val="0"/>
+        <w:adjustRightInd w:val="0"/>
+        <w:jc w:val="both"/>
+        <w:rPr>
+          <w:rFonts w:ascii="Courier New" w:eastAsia="Times New Roman" w:hAnsi="Courier New" w:cs="Courier New"/>
+          <w:b/>
+          <w:bCs/>
+          <w:color w:val="000000"/>
+          <w:sz w:val="20"/>
+          <w:szCs w:val="20"/>
+          <w:highlight w:val="white"/>
+        </w:rPr>
+      </w:pPr>
+      <w:r>
+        <w:rPr>
+          <w:rFonts w:ascii="Courier New" w:hAnsi="Courier New" w:cs="Courier New"/>
+        </w:rPr>
+        <w:t>no</w:t>
+      </w:r>
+      <w:r>
+        <w:t xml:space="preserve">: sequences with errors are reported back to the submitter and the entire submission is held from </w:t>
+      </w:r>
+      <w:r>
+        <w:t xml:space="preserve">further </w:t>
+      </w:r>
+      <w:r>
+        <w:t xml:space="preserve">processing until reviewed and </w:t>
+      </w:r>
+      <w:r>
+        <w:t>corrected</w:t>
+      </w:r>
+      <w:r>
+        <w:t xml:space="preserve"> by the submitter.</w:t>
+      </w:r>
+    </w:p>
+    <w:p>
+      <w:pPr>
+        <w:pStyle w:val="ListParagraph"/>
+        <w:numPr>
+          <w:ilvl w:val="2"/>
+          <w:numId w:val="2"/>
+        </w:numPr>
+        <w:autoSpaceDE w:val="0"/>
+        <w:autoSpaceDN w:val="0"/>
+        <w:adjustRightInd w:val="0"/>
+        <w:jc w:val="both"/>
+        <w:rPr>
+          <w:rFonts w:ascii="Courier New" w:eastAsia="Times New Roman" w:hAnsi="Courier New" w:cs="Courier New"/>
+          <w:b/>
+          <w:bCs/>
+          <w:color w:val="000000"/>
+          <w:sz w:val="20"/>
+          <w:szCs w:val="20"/>
+          <w:highlight w:val="white"/>
+        </w:rPr>
+      </w:pPr>
+      <w:r>
+        <w:rPr>
+          <w:rFonts w:ascii="Courier New" w:hAnsi="Courier New" w:cs="Courier New"/>
+        </w:rPr>
+        <w:lastRenderedPageBreak/>
+        <w:t>yes</w:t>
+      </w:r>
+      <w:r>
+        <w:t xml:space="preserve">: sequences with errors are </w:t>
+      </w:r>
+      <w:r>
+        <w:t>automatically remove</w:t>
+      </w:r>
+      <w:r>
+        <w:t>d from the submission. T</w:t>
+      </w:r>
+      <w:r>
+        <w:t xml:space="preserve">he </w:t>
+      </w:r>
+      <w:r>
+        <w:t xml:space="preserve">remaining </w:t>
+      </w:r>
+      <w:r>
+        <w:t xml:space="preserve">sequences that pass annotation and validation </w:t>
+      </w:r>
+      <w:r>
+        <w:t>are processed</w:t>
+      </w:r>
+      <w:r>
+        <w:t xml:space="preserve">. </w:t>
+      </w:r>
+      <w:r>
+        <w:t xml:space="preserve">A list of removed sequences </w:t>
+      </w:r>
+      <w:r>
+        <w:t xml:space="preserve">and the reason for removal </w:t>
+      </w:r>
+      <w:r>
+        <w:t>are</w:t>
+      </w:r>
+      <w:r>
+        <w:t xml:space="preserve"> reported back to the user</w:t>
+      </w:r>
+      <w:r>
+        <w:t xml:space="preserve"> in the Submission Portal</w:t>
+      </w:r>
+      <w:r>
+        <w:t xml:space="preserve">. </w:t>
       </w:r>
     </w:p>
     <w:p>
@@ -3801,7 +4887,31 @@
           <w:szCs w:val="20"/>
           <w:highlight w:val="white"/>
         </w:rPr>
-        <w:t>2020-03-04.sarscov2</w:t>
+        <w:t>2020-03-</w:t>
+      </w:r>
+      <w:proofErr w:type="gramStart"/>
+      <w:r>
+        <w:rPr>
+          <w:rFonts w:ascii="Courier New" w:eastAsia="Times New Roman" w:hAnsi="Courier New" w:cs="Courier New"/>
+          <w:b/>
+          <w:bCs/>
+          <w:sz w:val="20"/>
+          <w:szCs w:val="20"/>
+          <w:highlight w:val="white"/>
+        </w:rPr>
+        <w:t>04.sarscov</w:t>
+      </w:r>
+      <w:proofErr w:type="gramEnd"/>
+      <w:r>
+        <w:rPr>
+          <w:rFonts w:ascii="Courier New" w:eastAsia="Times New Roman" w:hAnsi="Courier New" w:cs="Courier New"/>
+          <w:b/>
+          <w:bCs/>
+          <w:sz w:val="20"/>
+          <w:szCs w:val="20"/>
+          <w:highlight w:val="white"/>
+        </w:rPr>
+        <w:t>2</w:t>
       </w:r>
       <w:r>
         <w:rPr>
@@ -3826,6 +4936,7 @@
       <w:r>
         <w:t xml:space="preserve">The value for </w:t>
       </w:r>
+      <w:proofErr w:type="spellStart"/>
       <w:r>
         <w:rPr>
           <w:rFonts w:ascii="Courier New" w:eastAsia="Times New Roman" w:hAnsi="Courier New" w:cs="Courier New"/>
@@ -3836,6 +4947,7 @@
         </w:rPr>
         <w:t>spuid_namespace</w:t>
       </w:r>
+      <w:proofErr w:type="spellEnd"/>
       <w:r>
         <w:t xml:space="preserve"> in the first part of the line (</w:t>
       </w:r>
@@ -3891,7 +5003,31 @@
           <w:szCs w:val="20"/>
           <w:highlight w:val="white"/>
         </w:rPr>
-        <w:t>2020-03-04.sarscov2</w:t>
+        <w:t>2020-03-</w:t>
+      </w:r>
+      <w:proofErr w:type="gramStart"/>
+      <w:r>
+        <w:rPr>
+          <w:rFonts w:ascii="Courier New" w:eastAsia="Times New Roman" w:hAnsi="Courier New" w:cs="Courier New"/>
+          <w:b/>
+          <w:bCs/>
+          <w:sz w:val="20"/>
+          <w:szCs w:val="20"/>
+          <w:highlight w:val="white"/>
+        </w:rPr>
+        <w:t>04.sarscov</w:t>
+      </w:r>
+      <w:proofErr w:type="gramEnd"/>
+      <w:r>
+        <w:rPr>
+          <w:rFonts w:ascii="Courier New" w:eastAsia="Times New Roman" w:hAnsi="Courier New" w:cs="Courier New"/>
+          <w:b/>
+          <w:bCs/>
+          <w:sz w:val="20"/>
+          <w:szCs w:val="20"/>
+          <w:highlight w:val="white"/>
+        </w:rPr>
+        <w:t>2</w:t>
       </w:r>
       <w:r>
         <w:rPr>
@@ -3952,13 +5088,33 @@
         <w:t xml:space="preserve">When </w:t>
       </w:r>
       <w:r>
-        <w:t>the data files and submission.xml are ready to be submitted, upload an empty text file named “submit.ready” into the submission folder.</w:t>
+        <w:t>the data files and submission.xml are ready to be submitted, upload an empty text file named “</w:t>
+      </w:r>
+      <w:proofErr w:type="spellStart"/>
+      <w:proofErr w:type="gramStart"/>
+      <w:r>
+        <w:t>submit.ready</w:t>
+      </w:r>
+      <w:proofErr w:type="spellEnd"/>
+      <w:proofErr w:type="gramEnd"/>
+      <w:r>
+        <w:t>” into the submission folder.</w:t>
       </w:r>
       <w:r>
         <w:t xml:space="preserve"> </w:t>
       </w:r>
       <w:r>
-        <w:t xml:space="preserve">The submit.ready file </w:t>
+        <w:t xml:space="preserve">The </w:t>
+      </w:r>
+      <w:proofErr w:type="spellStart"/>
+      <w:proofErr w:type="gramStart"/>
+      <w:r>
+        <w:t>submit.ready</w:t>
+      </w:r>
+      <w:proofErr w:type="spellEnd"/>
+      <w:proofErr w:type="gramEnd"/>
+      <w:r>
+        <w:t xml:space="preserve"> file </w:t>
       </w:r>
       <w:r>
         <w:t xml:space="preserve">must </w:t>
@@ -3972,8 +5128,13 @@
       <w:r>
         <w:t xml:space="preserve"> (</w:t>
       </w:r>
-      <w:r>
-        <w:t>chmod 664</w:t>
+      <w:proofErr w:type="spellStart"/>
+      <w:r>
+        <w:t>chmod</w:t>
+      </w:r>
+      <w:proofErr w:type="spellEnd"/>
+      <w:r>
+        <w:t xml:space="preserve"> 664</w:t>
       </w:r>
       <w:r>
         <w:t xml:space="preserve"> &lt;file name&gt;</w:t>
@@ -4038,7 +5199,7 @@
         </w:rPr>
         <w:t xml:space="preserve">. Please contact </w:t>
       </w:r>
-      <w:hyperlink r:id="rId15" w:history="1">
+      <w:hyperlink r:id="rId17" w:history="1">
         <w:r>
           <w:rPr>
             <w:rStyle w:val="Hyperlink"/>
@@ -4072,7 +5233,7 @@
         <w:rPr>
           <w:rFonts w:ascii="Courier New" w:hAnsi="Courier New" w:cs="Courier New"/>
         </w:rPr>
-        <w:t>/am/ftp-trace/centers/viral_genomes/submit/Production</w:t>
+        <w:t>ftp://login@ftp-private.ncbi.nlm.nih.gov/</w:t>
       </w:r>
     </w:p>
     <w:p>
@@ -4111,12 +5272,18 @@
         <w:rPr>
           <w:rFonts w:ascii="Courier New" w:hAnsi="Courier New" w:cs="Courier New"/>
         </w:rPr>
-        <w:t>/am/ftp-trace/centers/viral_genomes/submit/Production/20</w:t>
+        <w:t>ftp://login@ftp-private.ncbi.nlm.nih.gov/</w:t>
       </w:r>
       <w:r>
         <w:rPr>
           <w:rFonts w:ascii="Courier New" w:hAnsi="Courier New" w:cs="Courier New"/>
         </w:rPr>
+        <w:t>Production/20</w:t>
+      </w:r>
+      <w:r>
+        <w:rPr>
+          <w:rFonts w:ascii="Courier New" w:hAnsi="Courier New" w:cs="Courier New"/>
+        </w:rPr>
         <w:t>20</w:t>
       </w:r>
       <w:r>
@@ -4136,6 +5303,12 @@
           <w:rFonts w:ascii="Courier New" w:hAnsi="Courier New" w:cs="Courier New"/>
         </w:rPr>
         <w:t>20</w:t>
+      </w:r>
+      <w:r>
+        <w:rPr>
+          <w:rFonts w:ascii="Courier New" w:hAnsi="Courier New" w:cs="Courier New"/>
+        </w:rPr>
+        <w:t>/</w:t>
       </w:r>
     </w:p>
     <w:p>
@@ -4159,13 +5332,19 @@
         </w:pBdr>
       </w:pPr>
       <w:r>
-        <w:t>Upload these files to 20</w:t>
+        <w:t xml:space="preserve">Upload these files to </w:t>
+      </w:r>
+      <w:r>
+        <w:t xml:space="preserve">folder </w:t>
+      </w:r>
+      <w:r>
+        <w:t>20</w:t>
       </w:r>
       <w:r>
         <w:t>2004</w:t>
       </w:r>
       <w:r>
-        <w:t>20_test:</w:t>
+        <w:t>20:</w:t>
       </w:r>
     </w:p>
     <w:p>
@@ -4182,13 +5361,40 @@
         </w:pBdr>
       </w:pPr>
       <w:r>
-        <w:t>.fsa, .sbt, .src, (optional .cmt) – all together  in “</w:t>
-      </w:r>
-      <w:r>
-        <w:rPr>
-          <w:rFonts w:ascii="Courier New" w:hAnsi="Courier New" w:cs="Courier New"/>
-        </w:rPr>
-        <w:t>online_UIless_files.zip</w:t>
+        <w:t>.fsa</w:t>
+      </w:r>
+      <w:proofErr w:type="gramStart"/>
+      <w:r>
+        <w:t>, .</w:t>
+      </w:r>
+      <w:proofErr w:type="spellStart"/>
+      <w:r>
+        <w:t>sbt</w:t>
+      </w:r>
+      <w:proofErr w:type="spellEnd"/>
+      <w:proofErr w:type="gramEnd"/>
+      <w:r>
+        <w:t>, .src, (optional .</w:t>
+      </w:r>
+      <w:proofErr w:type="spellStart"/>
+      <w:r>
+        <w:t>cmt</w:t>
+      </w:r>
+      <w:proofErr w:type="spellEnd"/>
+      <w:r>
+        <w:t>) – all together  in “</w:t>
+      </w:r>
+      <w:r>
+        <w:rPr>
+          <w:rFonts w:ascii="Courier New" w:eastAsia="Times New Roman" w:hAnsi="Courier New" w:cs="Courier New"/>
+          <w:b/>
+          <w:bCs/>
+          <w:color w:val="8000FF"/>
+          <w:sz w:val="20"/>
+          <w:szCs w:val="20"/>
+          <w:highlight w:val="white"/>
+        </w:rPr>
+        <w:t>sarscov2.zip</w:t>
       </w:r>
       <w:r>
         <w:t>”</w:t>
@@ -4216,6 +5422,81 @@
         </w:rPr>
         <w:t>submission.xml</w:t>
       </w:r>
+      <w:r>
+        <w:rPr>
+          <w:rFonts w:ascii="Courier New" w:hAnsi="Courier New" w:cs="Courier New"/>
+        </w:rPr>
+        <w:t xml:space="preserve"> – </w:t>
+      </w:r>
+      <w:r>
+        <w:rPr>
+          <w:rFonts w:cstheme="minorHAnsi"/>
+        </w:rPr>
+        <w:t>references</w:t>
+      </w:r>
+      <w:r>
+        <w:rPr>
+          <w:rFonts w:ascii="Courier New" w:hAnsi="Courier New" w:cs="Courier New"/>
+        </w:rPr>
+        <w:t xml:space="preserve"> </w:t>
+      </w:r>
+      <w:r>
+        <w:rPr>
+          <w:rFonts w:ascii="Courier New" w:eastAsia="Times New Roman" w:hAnsi="Courier New" w:cs="Courier New"/>
+          <w:b/>
+          <w:bCs/>
+          <w:color w:val="8000FF"/>
+          <w:sz w:val="20"/>
+          <w:szCs w:val="20"/>
+          <w:highlight w:val="white"/>
+        </w:rPr>
+        <w:t>sarscov2.zip</w:t>
+      </w:r>
+      <w:r>
+        <w:rPr>
+          <w:rFonts w:ascii="Courier New" w:hAnsi="Courier New" w:cs="Courier New"/>
+        </w:rPr>
+        <w:t xml:space="preserve"> </w:t>
+      </w:r>
+      <w:r>
+        <w:rPr>
+          <w:rFonts w:cstheme="minorHAnsi"/>
+        </w:rPr>
+        <w:t>in the</w:t>
+      </w:r>
+      <w:r>
+        <w:rPr>
+          <w:rFonts w:ascii="Courier New" w:hAnsi="Courier New" w:cs="Courier New"/>
+        </w:rPr>
+        <w:t xml:space="preserve"> </w:t>
+      </w:r>
+      <w:proofErr w:type="spellStart"/>
+      <w:r>
+        <w:rPr>
+          <w:rFonts w:ascii="Courier New" w:eastAsia="Times New Roman" w:hAnsi="Courier New" w:cs="Courier New"/>
+          <w:color w:val="FF0000"/>
+          <w:sz w:val="20"/>
+          <w:szCs w:val="20"/>
+          <w:highlight w:val="white"/>
+        </w:rPr>
+        <w:t>file_path</w:t>
+      </w:r>
+      <w:proofErr w:type="spellEnd"/>
+      <w:r>
+        <w:rPr>
+          <w:rFonts w:ascii="Courier New" w:eastAsia="Times New Roman" w:hAnsi="Courier New" w:cs="Courier New"/>
+          <w:color w:val="FF0000"/>
+          <w:sz w:val="20"/>
+          <w:szCs w:val="20"/>
+        </w:rPr>
+        <w:t xml:space="preserve"> </w:t>
+      </w:r>
+      <w:r>
+        <w:rPr>
+          <w:rFonts w:eastAsia="Times New Roman" w:cstheme="minorHAnsi"/>
+        </w:rPr>
+        <w:t>line</w:t>
+      </w:r>
     </w:p>
     <w:p>
       <w:pPr>
@@ -4233,11 +5514,21 @@
           <w:rFonts w:ascii="Courier New" w:hAnsi="Courier New" w:cs="Courier New"/>
         </w:rPr>
       </w:pPr>
+      <w:proofErr w:type="spellStart"/>
+      <w:proofErr w:type="gramStart"/>
       <w:r>
         <w:rPr>
           <w:rFonts w:ascii="Courier New" w:hAnsi="Courier New" w:cs="Courier New"/>
         </w:rPr>
-        <w:t>submit.ready  </w:t>
+        <w:t>submit.ready</w:t>
+      </w:r>
+      <w:proofErr w:type="spellEnd"/>
+      <w:proofErr w:type="gramEnd"/>
+      <w:r>
+        <w:rPr>
+          <w:rFonts w:ascii="Courier New" w:hAnsi="Courier New" w:cs="Courier New"/>
+        </w:rPr>
+        <w:t>  </w:t>
       </w:r>
     </w:p>
     <w:p>
@@ -4269,7 +5560,23 @@
         <w:rPr>
           <w:rFonts w:ascii="Courier New" w:hAnsi="Courier New" w:cs="Courier New"/>
         </w:rPr>
-        <w:t xml:space="preserve">The submission folder must contain only the data .zip file, the submission.xml file and the submit.ready file. </w:t>
+        <w:t xml:space="preserve">The submission folder must contain only the data.zip file, the submission.xml file and the </w:t>
+      </w:r>
+      <w:proofErr w:type="spellStart"/>
+      <w:proofErr w:type="gramStart"/>
+      <w:r>
+        <w:rPr>
+          <w:rFonts w:ascii="Courier New" w:hAnsi="Courier New" w:cs="Courier New"/>
+        </w:rPr>
+        <w:t>submit.ready</w:t>
+      </w:r>
+      <w:proofErr w:type="spellEnd"/>
+      <w:proofErr w:type="gramEnd"/>
+      <w:r>
+        <w:rPr>
+          <w:rFonts w:ascii="Courier New" w:hAnsi="Courier New" w:cs="Courier New"/>
+        </w:rPr>
+        <w:t xml:space="preserve"> file. </w:t>
       </w:r>
       <w:r>
         <w:rPr>
@@ -4325,7 +5632,17 @@
         <w:jc w:val="both"/>
       </w:pPr>
       <w:r>
-        <w:t xml:space="preserve">The Submission Portal software scans the upload directories several times per day. When it finds a new “submit.ready” file, it checks the </w:t>
+        <w:t>The Submission Portal software scans the upload directories several times per day. When it finds a new “</w:t>
+      </w:r>
+      <w:proofErr w:type="spellStart"/>
+      <w:proofErr w:type="gramStart"/>
+      <w:r>
+        <w:t>submit.ready</w:t>
+      </w:r>
+      <w:proofErr w:type="spellEnd"/>
+      <w:proofErr w:type="gramEnd"/>
+      <w:r>
+        <w:t xml:space="preserve">” file, it checks the </w:t>
       </w:r>
       <w:r>
         <w:t xml:space="preserve">submission.xml file and looks for </w:t>
@@ -4392,7 +5709,15 @@
         <w:t>e</w:t>
       </w:r>
       <w:r>
-        <w:t xml:space="preserve"> submission report has the name “report.&lt;N&gt;.xml”, where &lt;N&gt; stands for consecutive numbers 1, 2, etc. The first report file made by Submission Portal is always “report.1.xml”</w:t>
+        <w:t xml:space="preserve"> submission report has the name “</w:t>
+      </w:r>
+      <w:proofErr w:type="gramStart"/>
+      <w:r>
+        <w:t>report.&lt;N&gt;.xml</w:t>
+      </w:r>
+      <w:proofErr w:type="gramEnd"/>
+      <w:r>
+        <w:t>”, where &lt;N&gt; stands for consecutive numbers 1, 2, etc. The first report file made by Submission Portal is always “report.1.xml”</w:t>
       </w:r>
       <w:r>
         <w:t>.</w:t>
@@ -4423,6 +5748,7 @@
         <w:rPr>
           <w:rFonts w:eastAsia="Times New Roman" w:cstheme="minorHAnsi"/>
         </w:rPr>
+        <w:lastRenderedPageBreak/>
         <w:t>E</w:t>
       </w:r>
       <w:r>
@@ -4601,7 +5927,23 @@
         <w:rPr>
           <w:rFonts w:eastAsia="Times New Roman" w:cstheme="minorHAnsi"/>
         </w:rPr>
-        <w:t xml:space="preserve"> in the directory. Correct the data files and generate a new submit.ready file</w:t>
+        <w:t xml:space="preserve"> in the directory. Correct the data files and generate a new </w:t>
+      </w:r>
+      <w:proofErr w:type="spellStart"/>
+      <w:proofErr w:type="gramStart"/>
+      <w:r>
+        <w:rPr>
+          <w:rFonts w:eastAsia="Times New Roman" w:cstheme="minorHAnsi"/>
+        </w:rPr>
+        <w:t>submit.ready</w:t>
+      </w:r>
+      <w:proofErr w:type="spellEnd"/>
+      <w:proofErr w:type="gramEnd"/>
+      <w:r>
+        <w:rPr>
+          <w:rFonts w:eastAsia="Times New Roman" w:cstheme="minorHAnsi"/>
+        </w:rPr>
+        <w:t xml:space="preserve"> file</w:t>
       </w:r>
       <w:r>
         <w:rPr>
@@ -4863,12 +6205,20 @@
         <w:rPr>
           <w:rFonts w:cstheme="minorHAnsi"/>
         </w:rPr>
-        <w:t>Viral Annotation DefineR</w:t>
-      </w:r>
+        <w:t xml:space="preserve">Viral Annotation </w:t>
+      </w:r>
+      <w:proofErr w:type="spellStart"/>
       <w:r>
         <w:rPr>
           <w:rFonts w:cstheme="minorHAnsi"/>
         </w:rPr>
+        <w:t>DefineR</w:t>
+      </w:r>
+      <w:proofErr w:type="spellEnd"/>
+      <w:r>
+        <w:rPr>
+          <w:rFonts w:cstheme="minorHAnsi"/>
+        </w:rPr>
         <w:t xml:space="preserve"> tool (VADR)</w:t>
       </w:r>
       <w:r>
@@ -4919,7 +6269,7 @@
         </w:rPr>
         <w:t>before submitting. Error codes are described in this </w:t>
       </w:r>
-      <w:hyperlink r:id="rId16" w:history="1">
+      <w:hyperlink r:id="rId18" w:history="1">
         <w:r>
           <w:rPr>
             <w:rStyle w:val="Hyperlink"/>
@@ -4959,7 +6309,7 @@
       <w:r>
         <w:t xml:space="preserve"> </w:t>
       </w:r>
-      <w:hyperlink r:id="rId17" w:history="1">
+      <w:hyperlink r:id="rId19" w:history="1">
         <w:r>
           <w:rPr>
             <w:rStyle w:val="Hyperlink"/>
@@ -4994,7 +6344,7 @@
         </w:rPr>
         <w:t xml:space="preserve">: </w:t>
       </w:r>
-      <w:hyperlink r:id="rId18" w:history="1">
+      <w:hyperlink r:id="rId20" w:history="1">
         <w:r>
           <w:rPr>
             <w:rStyle w:val="Hyperlink"/>
@@ -5030,7 +6380,7 @@
         </w:rPr>
         <w:t xml:space="preserve"> SARS-CoV-2 annotation: </w:t>
       </w:r>
-      <w:hyperlink r:id="rId19" w:history="1">
+      <w:hyperlink r:id="rId21" w:history="1">
         <w:r>
           <w:rPr>
             <w:rStyle w:val="Hyperlink"/>
@@ -5068,24 +6418,34 @@
           <w:rFonts w:eastAsia="Times New Roman"/>
           <w:color w:val="000000"/>
         </w:rPr>
-        <w:t>ubmissions with annotation errors will be returned to the submitter</w:t>
-      </w:r>
-      <w:bookmarkStart w:id="0" w:name="_GoBack"/>
-      <w:bookmarkEnd w:id="0"/>
+        <w:t xml:space="preserve">ubmissions with annotation errors will be returned to the submitter. Submissions that pass curation will be assigned accession numbers. The accession numbers, copies of the annotated </w:t>
+      </w:r>
+      <w:proofErr w:type="spellStart"/>
       <w:r>
         <w:rPr>
           <w:rFonts w:eastAsia="Times New Roman"/>
           <w:color w:val="000000"/>
         </w:rPr>
-        <w:t>. Submissions that pass curation will be assigned accession numbers. The accession numbers, copies of the annotated flatfiles, and summary files are reported on the submission portal under the SUB number:</w:t>
+        <w:t>flatfiles</w:t>
+      </w:r>
+      <w:proofErr w:type="spellEnd"/>
+      <w:r>
+        <w:rPr>
+          <w:rFonts w:eastAsia="Times New Roman"/>
+          <w:color w:val="000000"/>
+        </w:rPr>
+        <w:t>, and summary files are reported on the submission portal under the SUB number:</w:t>
       </w:r>
     </w:p>
     <w:p>
       <w:pPr>
         <w:ind w:left="720"/>
         <w:jc w:val="both"/>
-      </w:pPr>
-      <w:hyperlink r:id="rId20" w:history="1">
+        <w:rPr>
+          <w:rStyle w:val="Hyperlink"/>
+        </w:rPr>
+      </w:pPr>
+      <w:hyperlink r:id="rId22" w:history="1">
         <w:r>
           <w:rPr>
             <w:rStyle w:val="Hyperlink"/>
@@ -5096,18 +6456,199 @@
     </w:p>
     <w:p>
       <w:pPr>
+        <w:pStyle w:val="ListParagraph"/>
+        <w:numPr>
+          <w:ilvl w:val="0"/>
+          <w:numId w:val="15"/>
+        </w:numPr>
         <w:jc w:val="both"/>
-      </w:pPr>
-    </w:p>
-    <w:p>
-      <w:pPr>
+        <w:rPr>
+          <w:color w:val="1F3864" w:themeColor="accent1" w:themeShade="80"/>
+          <w:u w:val="single"/>
+        </w:rPr>
+      </w:pPr>
+      <w:r>
+        <w:rPr>
+          <w:rFonts w:eastAsia="Times New Roman"/>
+          <w:color w:val="000000"/>
+        </w:rPr>
+        <w:t xml:space="preserve">Reports can also be obtained programmatically. </w:t>
+      </w:r>
+    </w:p>
+    <w:p>
+      <w:pPr>
+        <w:pStyle w:val="ListParagraph"/>
+        <w:numPr>
+          <w:ilvl w:val="1"/>
+          <w:numId w:val="15"/>
+        </w:numPr>
+        <w:autoSpaceDE w:val="0"/>
+        <w:autoSpaceDN w:val="0"/>
+        <w:adjustRightInd w:val="0"/>
+        <w:rPr>
+          <w:rFonts w:cstheme="minorHAnsi"/>
+        </w:rPr>
+      </w:pPr>
+      <w:r>
+        <w:rPr>
+          <w:rFonts w:cstheme="minorHAnsi"/>
+        </w:rPr>
+        <w:t>In the 'report.xml', look at 'File' XML elements and get their '</w:t>
+      </w:r>
+      <w:proofErr w:type="spellStart"/>
+      <w:r>
+        <w:rPr>
+          <w:rFonts w:cstheme="minorHAnsi"/>
+        </w:rPr>
+        <w:t>file_id</w:t>
+      </w:r>
+      <w:proofErr w:type="spellEnd"/>
+      <w:r>
+        <w:rPr>
+          <w:rFonts w:cstheme="minorHAnsi"/>
+        </w:rPr>
+        <w:t>' attribute value.</w:t>
+      </w:r>
+    </w:p>
+    <w:p>
+      <w:pPr>
+        <w:pStyle w:val="ListParagraph"/>
+        <w:numPr>
+          <w:ilvl w:val="1"/>
+          <w:numId w:val="15"/>
+        </w:numPr>
+        <w:autoSpaceDE w:val="0"/>
+        <w:autoSpaceDN w:val="0"/>
+        <w:adjustRightInd w:val="0"/>
+        <w:rPr>
+          <w:rFonts w:cstheme="minorHAnsi"/>
+        </w:rPr>
+      </w:pPr>
+      <w:r>
+        <w:rPr>
+          <w:rFonts w:cstheme="minorHAnsi"/>
+        </w:rPr>
+        <w:t>U</w:t>
+      </w:r>
+      <w:r>
+        <w:rPr>
+          <w:rFonts w:cstheme="minorHAnsi"/>
+        </w:rPr>
+        <w:t xml:space="preserve">se </w:t>
+      </w:r>
+      <w:proofErr w:type="spellStart"/>
+      <w:r>
+        <w:rPr>
+          <w:rFonts w:cstheme="minorHAnsi"/>
+        </w:rPr>
+        <w:t>wget</w:t>
+      </w:r>
+      <w:proofErr w:type="spellEnd"/>
+      <w:r>
+        <w:rPr>
+          <w:rFonts w:cstheme="minorHAnsi"/>
+        </w:rPr>
+        <w:t>, curl or any equivalent tool to retrieve file from this URL:</w:t>
+      </w:r>
+    </w:p>
+    <w:p>
+      <w:pPr>
+        <w:pStyle w:val="ListParagraph"/>
+        <w:numPr>
+          <w:ilvl w:val="1"/>
+          <w:numId w:val="15"/>
+        </w:numPr>
+        <w:autoSpaceDE w:val="0"/>
+        <w:autoSpaceDN w:val="0"/>
+        <w:adjustRightInd w:val="0"/>
+        <w:rPr>
+          <w:rFonts w:cstheme="minorHAnsi"/>
+        </w:rPr>
+      </w:pPr>
+      <w:r>
+        <w:rPr>
+          <w:rFonts w:cstheme="minorHAnsi"/>
+        </w:rPr>
+        <w:t>curl '</w:t>
+      </w:r>
+      <w:r>
+        <w:rPr>
+          <w:rFonts w:cstheme="minorHAnsi"/>
+        </w:rPr>
+        <w:t xml:space="preserve"> https://submit.ncbi.nlm.nih.gov/api/2.0/files/&lt;@file_id@&gt;/?format=attachment</w:t>
+      </w:r>
+      <w:r>
+        <w:rPr>
+          <w:rFonts w:cstheme="minorHAnsi"/>
+        </w:rPr>
+        <w:t xml:space="preserve">' </w:t>
+      </w:r>
+    </w:p>
+    <w:p>
+      <w:pPr>
+        <w:pStyle w:val="ListParagraph"/>
+        <w:numPr>
+          <w:ilvl w:val="1"/>
+          <w:numId w:val="15"/>
+        </w:numPr>
+        <w:autoSpaceDE w:val="0"/>
+        <w:autoSpaceDN w:val="0"/>
+        <w:adjustRightInd w:val="0"/>
+        <w:rPr>
+          <w:rFonts w:cstheme="minorHAnsi"/>
+        </w:rPr>
+      </w:pPr>
+      <w:r>
+        <w:rPr>
+          <w:rFonts w:cstheme="minorHAnsi"/>
+        </w:rPr>
+        <w:t xml:space="preserve">Documentation on the API is here: </w:t>
+      </w:r>
+      <w:hyperlink r:id="rId23" w:history="1">
+        <w:r>
+          <w:rPr>
+            <w:rStyle w:val="Hyperlink"/>
+            <w:rFonts w:cstheme="minorHAnsi"/>
+          </w:rPr>
+          <w:t>https://submit.ncbi.nlm.nih.gov/api/2.0/docs/</w:t>
+        </w:r>
+      </w:hyperlink>
+    </w:p>
+    <w:p>
+      <w:pPr>
+        <w:autoSpaceDE w:val="0"/>
+        <w:autoSpaceDN w:val="0"/>
+        <w:adjustRightInd w:val="0"/>
+        <w:rPr>
+          <w:rStyle w:val="Hyperlink"/>
+          <w:rFonts w:cstheme="minorHAnsi"/>
+          <w:color w:val="auto"/>
+          <w:u w:val="none"/>
+        </w:rPr>
+      </w:pPr>
+    </w:p>
+    <w:p>
+      <w:pPr>
+        <w:ind w:left="720"/>
         <w:jc w:val="both"/>
+      </w:pPr>
+    </w:p>
+    <w:p>
+      <w:pPr>
+        <w:jc w:val="both"/>
+      </w:pPr>
+    </w:p>
+    <w:p>
+      <w:pPr>
+        <w:jc w:val="both"/>
         <w:rPr>
           <w:rFonts w:eastAsia="Times New Roman" w:cstheme="minorHAnsi"/>
         </w:rPr>
       </w:pPr>
     </w:p>
     <w:sectPr>
+      <w:headerReference w:type="default" r:id="rId24"/>
+      <w:footerReference w:type="default" r:id="rId25"/>
       <w:pgSz w:w="12240" w:h="15840"/>
       <w:pgMar w:top="1620" w:right="1440" w:bottom="900" w:left="990" w:header="630" w:footer="720" w:gutter="0"/>
       <w:cols w:space="720"/>
@@ -5116,8 +6657,204 @@
 </w:document>
 </file>
 
+<file path=word/endnotes.xml><?xml version="1.0" encoding="utf-8"?>
+<w:endnotes xmlns:wpc="http://schemas.microsoft.com/office/word/2010/wordprocessingCanvas" xmlns:cx="http://schemas.microsoft.com/office/drawing/2014/chartex" xmlns:cx1="http://schemas.microsoft.com/office/drawing/2015/9/8/chartex" xmlns:cx2="http://schemas.microsoft.com/office/drawing/2015/10/21/chartex" xmlns:cx3="http://schemas.microsoft.com/office/drawing/2016/5/9/chartex" xmlns:cx4="http://schemas.microsoft.com/office/drawing/2016/5/10/chartex" xmlns:cx5="http://schemas.microsoft.com/office/drawing/2016/5/11/chartex" xmlns:cx6="http://schemas.microsoft.com/office/drawing/2016/5/12/chartex" xmlns:cx7="http://schemas.microsoft.com/office/drawing/2016/5/13/chartex" xmlns:cx8="http://schemas.microsoft.com/office/drawing/2016/5/14/chartex" xmlns:mc="http://schemas.openxmlformats.org/markup-compatibility/2006" xmlns:aink="http://schemas.microsoft.com/office/drawing/2016/ink" xmlns:am3d="http://schemas.microsoft.com/office/drawing/2017/model3d" xmlns:o="urn:schemas-microsoft-com:office:office" xmlns:r="http://schemas.openxmlformats.org/officeDocument/2006/relationships" xmlns:m="http://schemas.openxmlformats.org/officeDocument/2006/math" xmlns:v="urn:schemas-microsoft-com:vml" xmlns:wp14="http://schemas.microsoft.com/office/word/2010/wordprocessingDrawing" xmlns:wp="http://schemas.openxmlformats.org/drawingml/2006/wordprocessingDrawing" xmlns:w10="urn:schemas-microsoft-com:office:word" xmlns:w="http://schemas.openxmlformats.org/wordprocessingml/2006/main" xmlns:w14="http://schemas.microsoft.com/office/word/2010/wordml" xmlns:w15="http://schemas.microsoft.com/office/word/2012/wordml" xmlns:w16cex="http://schemas.microsoft.com/office/word/2018/wordml/cex" xmlns:w16cid="http://schemas.microsoft.com/office/word/2016/wordml/cid" xmlns:w16="http://schemas.microsoft.com/office/word/2018/wordml" xmlns:w16se="http://schemas.microsoft.com/office/word/2015/wordml/symex" xmlns:wpg="http://schemas.microsoft.com/office/word/2010/wordprocessingGroup" xmlns:wpi="http://schemas.microsoft.com/office/word/2010/wordprocessingInk" xmlns:wne="http://schemas.microsoft.com/office/word/2006/wordml" xmlns:wps="http://schemas.microsoft.com/office/word/2010/wordprocessingShape" mc:Ignorable="w14 w15 w16se w16cid w16 w16cex wp14">
+  <w:endnote w:type="separator" w:id="-1">
+    <w:p>
+      <w:r>
+        <w:separator/>
+      </w:r>
+    </w:p>
+  </w:endnote>
+  <w:endnote w:type="continuationSeparator" w:id="0">
+    <w:p>
+      <w:r>
+        <w:continuationSeparator/>
+      </w:r>
+    </w:p>
+  </w:endnote>
+</w:endnotes>
+</file>
+
+<file path=word/footer1.xml><?xml version="1.0" encoding="utf-8"?>
+<w:ftr xmlns:wpc="http://schemas.microsoft.com/office/word/2010/wordprocessingCanvas" xmlns:cx="http://schemas.microsoft.com/office/drawing/2014/chartex" xmlns:cx1="http://schemas.microsoft.com/office/drawing/2015/9/8/chartex" xmlns:cx2="http://schemas.microsoft.com/office/drawing/2015/10/21/chartex" xmlns:cx3="http://schemas.microsoft.com/office/drawing/2016/5/9/chartex" xmlns:cx4="http://schemas.microsoft.com/office/drawing/2016/5/10/chartex" xmlns:cx5="http://schemas.microsoft.com/office/drawing/2016/5/11/chartex" xmlns:cx6="http://schemas.microsoft.com/office/drawing/2016/5/12/chartex" xmlns:cx7="http://schemas.microsoft.com/office/drawing/2016/5/13/chartex" xmlns:cx8="http://schemas.microsoft.com/office/drawing/2016/5/14/chartex" xmlns:mc="http://schemas.openxmlformats.org/markup-compatibility/2006" xmlns:aink="http://schemas.microsoft.com/office/drawing/2016/ink" xmlns:am3d="http://schemas.microsoft.com/office/drawing/2017/model3d" xmlns:o="urn:schemas-microsoft-com:office:office" xmlns:r="http://schemas.openxmlformats.org/officeDocument/2006/relationships" xmlns:m="http://schemas.openxmlformats.org/officeDocument/2006/math" xmlns:v="urn:schemas-microsoft-com:vml" xmlns:wp14="http://schemas.microsoft.com/office/word/2010/wordprocessingDrawing" xmlns:wp="http://schemas.openxmlformats.org/drawingml/2006/wordprocessingDrawing" xmlns:w10="urn:schemas-microsoft-com:office:word" xmlns:w="http://schemas.openxmlformats.org/wordprocessingml/2006/main" xmlns:w14="http://schemas.microsoft.com/office/word/2010/wordml" xmlns:w15="http://schemas.microsoft.com/office/word/2012/wordml" xmlns:w16cex="http://schemas.microsoft.com/office/word/2018/wordml/cex" xmlns:w16cid="http://schemas.microsoft.com/office/word/2016/wordml/cid" xmlns:w16="http://schemas.microsoft.com/office/word/2018/wordml" xmlns:w16se="http://schemas.microsoft.com/office/word/2015/wordml/symex" xmlns:wpg="http://schemas.microsoft.com/office/word/2010/wordprocessingGroup" xmlns:wpi="http://schemas.microsoft.com/office/word/2010/wordprocessingInk" xmlns:wne="http://schemas.microsoft.com/office/word/2006/wordml" xmlns:wps="http://schemas.microsoft.com/office/word/2010/wordprocessingShape" mc:Ignorable="w14 w15 w16se w16cid w16 w16cex wp14">
+  <w:p>
+    <w:pPr>
+      <w:tabs>
+        <w:tab w:val="center" w:pos="4550"/>
+        <w:tab w:val="left" w:pos="5818"/>
+      </w:tabs>
+      <w:ind w:right="260"/>
+      <w:jc w:val="right"/>
+      <w:rPr>
+        <w:color w:val="222A35" w:themeColor="text2" w:themeShade="80"/>
+        <w:sz w:val="18"/>
+        <w:szCs w:val="18"/>
+      </w:rPr>
+    </w:pPr>
+    <w:r>
+      <w:rPr>
+        <w:color w:val="8496B0" w:themeColor="text2" w:themeTint="99"/>
+        <w:spacing w:val="60"/>
+        <w:sz w:val="18"/>
+        <w:szCs w:val="18"/>
+      </w:rPr>
+      <w:t>Page</w:t>
+    </w:r>
+    <w:r>
+      <w:rPr>
+        <w:color w:val="8496B0" w:themeColor="text2" w:themeTint="99"/>
+        <w:sz w:val="18"/>
+        <w:szCs w:val="18"/>
+      </w:rPr>
+      <w:t xml:space="preserve"> </w:t>
+    </w:r>
+    <w:r>
+      <w:rPr>
+        <w:color w:val="323E4F" w:themeColor="text2" w:themeShade="BF"/>
+        <w:sz w:val="18"/>
+        <w:szCs w:val="18"/>
+      </w:rPr>
+      <w:fldChar w:fldCharType="begin"/>
+    </w:r>
+    <w:r>
+      <w:rPr>
+        <w:color w:val="323E4F" w:themeColor="text2" w:themeShade="BF"/>
+        <w:sz w:val="18"/>
+        <w:szCs w:val="18"/>
+      </w:rPr>
+      <w:instrText xml:space="preserve"> PAGE   \* MERGEFORMAT </w:instrText>
+    </w:r>
+    <w:r>
+      <w:rPr>
+        <w:color w:val="323E4F" w:themeColor="text2" w:themeShade="BF"/>
+        <w:sz w:val="18"/>
+        <w:szCs w:val="18"/>
+      </w:rPr>
+      <w:fldChar w:fldCharType="separate"/>
+    </w:r>
+    <w:r>
+      <w:rPr>
+        <w:noProof/>
+        <w:color w:val="323E4F" w:themeColor="text2" w:themeShade="BF"/>
+        <w:sz w:val="18"/>
+        <w:szCs w:val="18"/>
+      </w:rPr>
+      <w:t>1</w:t>
+    </w:r>
+    <w:r>
+      <w:rPr>
+        <w:color w:val="323E4F" w:themeColor="text2" w:themeShade="BF"/>
+        <w:sz w:val="18"/>
+        <w:szCs w:val="18"/>
+      </w:rPr>
+      <w:fldChar w:fldCharType="end"/>
+    </w:r>
+    <w:r>
+      <w:rPr>
+        <w:color w:val="323E4F" w:themeColor="text2" w:themeShade="BF"/>
+        <w:sz w:val="18"/>
+        <w:szCs w:val="18"/>
+      </w:rPr>
+      <w:t xml:space="preserve"> | </w:t>
+    </w:r>
+    <w:r>
+      <w:rPr>
+        <w:color w:val="323E4F" w:themeColor="text2" w:themeShade="BF"/>
+        <w:sz w:val="18"/>
+        <w:szCs w:val="18"/>
+      </w:rPr>
+      <w:fldChar w:fldCharType="begin"/>
+    </w:r>
+    <w:r>
+      <w:rPr>
+        <w:color w:val="323E4F" w:themeColor="text2" w:themeShade="BF"/>
+        <w:sz w:val="18"/>
+        <w:szCs w:val="18"/>
+      </w:rPr>
+      <w:instrText xml:space="preserve"> NUMPAGES  \* Arabic  \* MERGEFORMAT </w:instrText>
+    </w:r>
+    <w:r>
+      <w:rPr>
+        <w:color w:val="323E4F" w:themeColor="text2" w:themeShade="BF"/>
+        <w:sz w:val="18"/>
+        <w:szCs w:val="18"/>
+      </w:rPr>
+      <w:fldChar w:fldCharType="separate"/>
+    </w:r>
+    <w:r>
+      <w:rPr>
+        <w:noProof/>
+        <w:color w:val="323E4F" w:themeColor="text2" w:themeShade="BF"/>
+        <w:sz w:val="18"/>
+        <w:szCs w:val="18"/>
+      </w:rPr>
+      <w:t>1</w:t>
+    </w:r>
+    <w:r>
+      <w:rPr>
+        <w:color w:val="323E4F" w:themeColor="text2" w:themeShade="BF"/>
+        <w:sz w:val="18"/>
+        <w:szCs w:val="18"/>
+      </w:rPr>
+      <w:fldChar w:fldCharType="end"/>
+    </w:r>
+  </w:p>
+  <w:p>
+    <w:pPr>
+      <w:pStyle w:val="Footer"/>
+    </w:pPr>
+  </w:p>
+</w:ftr>
+</file>
+
+<file path=word/footnotes.xml><?xml version="1.0" encoding="utf-8"?>
+<w:footnotes xmlns:wpc="http://schemas.microsoft.com/office/word/2010/wordprocessingCanvas" xmlns:cx="http://schemas.microsoft.com/office/drawing/2014/chartex" xmlns:cx1="http://schemas.microsoft.com/office/drawing/2015/9/8/chartex" xmlns:cx2="http://schemas.microsoft.com/office/drawing/2015/10/21/chartex" xmlns:cx3="http://schemas.microsoft.com/office/drawing/2016/5/9/chartex" xmlns:cx4="http://schemas.microsoft.com/office/drawing/2016/5/10/chartex" xmlns:cx5="http://schemas.microsoft.com/office/drawing/2016/5/11/chartex" xmlns:cx6="http://schemas.microsoft.com/office/drawing/2016/5/12/chartex" xmlns:cx7="http://schemas.microsoft.com/office/drawing/2016/5/13/chartex" xmlns:cx8="http://schemas.microsoft.com/office/drawing/2016/5/14/chartex" xmlns:mc="http://schemas.openxmlformats.org/markup-compatibility/2006" xmlns:aink="http://schemas.microsoft.com/office/drawing/2016/ink" xmlns:am3d="http://schemas.microsoft.com/office/drawing/2017/model3d" xmlns:o="urn:schemas-microsoft-com:office:office" xmlns:r="http://schemas.openxmlformats.org/officeDocument/2006/relationships" xmlns:m="http://schemas.openxmlformats.org/officeDocument/2006/math" xmlns:v="urn:schemas-microsoft-com:vml" xmlns:wp14="http://schemas.microsoft.com/office/word/2010/wordprocessingDrawing" xmlns:wp="http://schemas.openxmlformats.org/drawingml/2006/wordprocessingDrawing" xmlns:w10="urn:schemas-microsoft-com:office:word" xmlns:w="http://schemas.openxmlformats.org/wordprocessingml/2006/main" xmlns:w14="http://schemas.microsoft.com/office/word/2010/wordml" xmlns:w15="http://schemas.microsoft.com/office/word/2012/wordml" xmlns:w16cex="http://schemas.microsoft.com/office/word/2018/wordml/cex" xmlns:w16cid="http://schemas.microsoft.com/office/word/2016/wordml/cid" xmlns:w16="http://schemas.microsoft.com/office/word/2018/wordml" xmlns:w16se="http://schemas.microsoft.com/office/word/2015/wordml/symex" xmlns:wpg="http://schemas.microsoft.com/office/word/2010/wordprocessingGroup" xmlns:wpi="http://schemas.microsoft.com/office/word/2010/wordprocessingInk" xmlns:wne="http://schemas.microsoft.com/office/word/2006/wordml" xmlns:wps="http://schemas.microsoft.com/office/word/2010/wordprocessingShape" mc:Ignorable="w14 w15 w16se w16cid w16 w16cex wp14">
+  <w:footnote w:type="separator" w:id="-1">
+    <w:p>
+      <w:r>
+        <w:separator/>
+      </w:r>
+    </w:p>
+  </w:footnote>
+  <w:footnote w:type="continuationSeparator" w:id="0">
+    <w:p>
+      <w:r>
+        <w:continuationSeparator/>
+      </w:r>
+    </w:p>
+  </w:footnote>
+</w:footnotes>
+</file>
+
+<file path=word/header1.xml><?xml version="1.0" encoding="utf-8"?>
+<w:hdr xmlns:wpc="http://schemas.microsoft.com/office/word/2010/wordprocessingCanvas" xmlns:cx="http://schemas.microsoft.com/office/drawing/2014/chartex" xmlns:cx1="http://schemas.microsoft.com/office/drawing/2015/9/8/chartex" xmlns:cx2="http://schemas.microsoft.com/office/drawing/2015/10/21/chartex" xmlns:cx3="http://schemas.microsoft.com/office/drawing/2016/5/9/chartex" xmlns:cx4="http://schemas.microsoft.com/office/drawing/2016/5/10/chartex" xmlns:cx5="http://schemas.microsoft.com/office/drawing/2016/5/11/chartex" xmlns:cx6="http://schemas.microsoft.com/office/drawing/2016/5/12/chartex" xmlns:cx7="http://schemas.microsoft.com/office/drawing/2016/5/13/chartex" xmlns:cx8="http://schemas.microsoft.com/office/drawing/2016/5/14/chartex" xmlns:mc="http://schemas.openxmlformats.org/markup-compatibility/2006" xmlns:aink="http://schemas.microsoft.com/office/drawing/2016/ink" xmlns:am3d="http://schemas.microsoft.com/office/drawing/2017/model3d" xmlns:o="urn:schemas-microsoft-com:office:office" xmlns:r="http://schemas.openxmlformats.org/officeDocument/2006/relationships" xmlns:m="http://schemas.openxmlformats.org/officeDocument/2006/math" xmlns:v="urn:schemas-microsoft-com:vml" xmlns:wp14="http://schemas.microsoft.com/office/word/2010/wordprocessingDrawing" xmlns:wp="http://schemas.openxmlformats.org/drawingml/2006/wordprocessingDrawing" xmlns:w10="urn:schemas-microsoft-com:office:word" xmlns:w="http://schemas.openxmlformats.org/wordprocessingml/2006/main" xmlns:w14="http://schemas.microsoft.com/office/word/2010/wordml" xmlns:w15="http://schemas.microsoft.com/office/word/2012/wordml" xmlns:w16cex="http://schemas.microsoft.com/office/word/2018/wordml/cex" xmlns:w16cid="http://schemas.microsoft.com/office/word/2016/wordml/cid" xmlns:w16="http://schemas.microsoft.com/office/word/2018/wordml" xmlns:w16se="http://schemas.microsoft.com/office/word/2015/wordml/symex" xmlns:wpg="http://schemas.microsoft.com/office/word/2010/wordprocessingGroup" xmlns:wpi="http://schemas.microsoft.com/office/word/2010/wordprocessingInk" xmlns:wne="http://schemas.microsoft.com/office/word/2006/wordml" xmlns:wps="http://schemas.microsoft.com/office/word/2010/wordprocessingShape" mc:Ignorable="w14 w15 w16se w16cid w16 w16cex wp14">
+  <w:p>
+    <w:pPr>
+      <w:pStyle w:val="Header"/>
+      <w:jc w:val="right"/>
+      <w:rPr>
+        <w:rStyle w:val="SubtleEmphasis"/>
+      </w:rPr>
+    </w:pPr>
+    <w:r>
+      <w:rPr>
+        <w:rStyle w:val="SubtleEmphasis"/>
+      </w:rPr>
+      <w:t xml:space="preserve">Revised </w:t>
+    </w:r>
+    <w:r>
+      <w:rPr>
+        <w:rStyle w:val="SubtleEmphasis"/>
+      </w:rPr>
+      <w:t>May 7, 2021</w:t>
+    </w:r>
+  </w:p>
+</w:hdr>
+</file>
+
 <file path=word/numbering.xml><?xml version="1.0" encoding="utf-8"?>
-<w:numbering xmlns:wpc="http://schemas.microsoft.com/office/word/2010/wordprocessingCanvas" xmlns:cx="http://schemas.microsoft.com/office/drawing/2014/chartex" xmlns:cx1="http://schemas.microsoft.com/office/drawing/2015/9/8/chartex" xmlns:cx2="http://schemas.microsoft.com/office/drawing/2015/10/21/chartex" xmlns:cx3="http://schemas.microsoft.com/office/drawing/2016/5/9/chartex" xmlns:cx4="http://schemas.microsoft.com/office/drawing/2016/5/10/chartex" xmlns:cx5="http://schemas.microsoft.com/office/drawing/2016/5/11/chartex" xmlns:cx6="http://schemas.microsoft.com/office/drawing/2016/5/12/chartex" xmlns:cx7="http://schemas.microsoft.com/office/drawing/2016/5/13/chartex" xmlns:cx8="http://schemas.microsoft.com/office/drawing/2016/5/14/chartex" xmlns:mc="http://schemas.openxmlformats.org/markup-compatibility/2006" xmlns:aink="http://schemas.microsoft.com/office/drawing/2016/ink" xmlns:am3d="http://schemas.microsoft.com/office/drawing/2017/model3d" xmlns:o="urn:schemas-microsoft-com:office:office" xmlns:r="http://schemas.openxmlformats.org/officeDocument/2006/relationships" xmlns:m="http://schemas.openxmlformats.org/officeDocument/2006/math" xmlns:v="urn:schemas-microsoft-com:vml" xmlns:wp14="http://schemas.microsoft.com/office/word/2010/wordprocessingDrawing" xmlns:wp="http://schemas.openxmlformats.org/drawingml/2006/wordprocessingDrawing" xmlns:w10="urn:schemas-microsoft-com:office:word" xmlns:w="http://schemas.openxmlformats.org/wordprocessingml/2006/main" xmlns:w14="http://schemas.microsoft.com/office/word/2010/wordml" xmlns:w15="http://schemas.microsoft.com/office/word/2012/wordml" xmlns:w16cid="http://schemas.microsoft.com/office/word/2016/wordml/cid" xmlns:w16se="http://schemas.microsoft.com/office/word/2015/wordml/symex" xmlns:wpg="http://schemas.microsoft.com/office/word/2010/wordprocessingGroup" xmlns:wpi="http://schemas.microsoft.com/office/word/2010/wordprocessingInk" xmlns:wne="http://schemas.microsoft.com/office/word/2006/wordml" xmlns:wps="http://schemas.microsoft.com/office/word/2010/wordprocessingShape" mc:Ignorable="w14 w15 w16se w16cid wp14">
+<w:numbering xmlns:wpc="http://schemas.microsoft.com/office/word/2010/wordprocessingCanvas" xmlns:cx="http://schemas.microsoft.com/office/drawing/2014/chartex" xmlns:cx1="http://schemas.microsoft.com/office/drawing/2015/9/8/chartex" xmlns:cx2="http://schemas.microsoft.com/office/drawing/2015/10/21/chartex" xmlns:cx3="http://schemas.microsoft.com/office/drawing/2016/5/9/chartex" xmlns:cx4="http://schemas.microsoft.com/office/drawing/2016/5/10/chartex" xmlns:cx5="http://schemas.microsoft.com/office/drawing/2016/5/11/chartex" xmlns:cx6="http://schemas.microsoft.com/office/drawing/2016/5/12/chartex" xmlns:cx7="http://schemas.microsoft.com/office/drawing/2016/5/13/chartex" xmlns:cx8="http://schemas.microsoft.com/office/drawing/2016/5/14/chartex" xmlns:mc="http://schemas.openxmlformats.org/markup-compatibility/2006" xmlns:aink="http://schemas.microsoft.com/office/drawing/2016/ink" xmlns:am3d="http://schemas.microsoft.com/office/drawing/2017/model3d" xmlns:o="urn:schemas-microsoft-com:office:office" xmlns:r="http://schemas.openxmlformats.org/officeDocument/2006/relationships" xmlns:m="http://schemas.openxmlformats.org/officeDocument/2006/math" xmlns:v="urn:schemas-microsoft-com:vml" xmlns:wp14="http://schemas.microsoft.com/office/word/2010/wordprocessingDrawing" xmlns:wp="http://schemas.openxmlformats.org/drawingml/2006/wordprocessingDrawing" xmlns:w10="urn:schemas-microsoft-com:office:word" xmlns:w="http://schemas.openxmlformats.org/wordprocessingml/2006/main" xmlns:w14="http://schemas.microsoft.com/office/word/2010/wordml" xmlns:w15="http://schemas.microsoft.com/office/word/2012/wordml" xmlns:w16cex="http://schemas.microsoft.com/office/word/2018/wordml/cex" xmlns:w16cid="http://schemas.microsoft.com/office/word/2016/wordml/cid" xmlns:w16="http://schemas.microsoft.com/office/word/2018/wordml" xmlns:w16se="http://schemas.microsoft.com/office/word/2015/wordml/symex" xmlns:wpg="http://schemas.microsoft.com/office/word/2010/wordprocessingGroup" xmlns:wpi="http://schemas.microsoft.com/office/word/2010/wordprocessingInk" xmlns:wne="http://schemas.microsoft.com/office/word/2006/wordml" xmlns:wps="http://schemas.microsoft.com/office/word/2010/wordprocessingShape" mc:Ignorable="w14 w15 w16se w16cid w16 w16cex wp14">
   <w:abstractNum w:abstractNumId="0" w15:restartNumberingAfterBreak="0">
     <w:nsid w:val="0C5A0E3D"/>
     <w:multiLevelType w:val="hybridMultilevel"/>
@@ -5128,7 +6865,7 @@
       <w:lvlText w:val="o"/>
       <w:lvlJc w:val="left"/>
       <w:pPr>
-        <w:ind w:left="2160" w:hanging="360"/>
+        <w:ind w:left="1080" w:hanging="360"/>
       </w:pPr>
       <w:rPr>
         <w:rFonts w:ascii="Courier New" w:hAnsi="Courier New" w:cs="Courier New" w:hint="default"/>
@@ -5140,7 +6877,7 @@
       <w:lvlText w:val="o"/>
       <w:lvlJc w:val="left"/>
       <w:pPr>
-        <w:ind w:left="2880" w:hanging="360"/>
+        <w:ind w:left="1800" w:hanging="360"/>
       </w:pPr>
       <w:rPr>
         <w:rFonts w:ascii="Courier New" w:hAnsi="Courier New" w:cs="Courier New" w:hint="default"/>
@@ -5152,7 +6889,7 @@
       <w:lvlText w:val=""/>
       <w:lvlJc w:val="left"/>
       <w:pPr>
-        <w:ind w:left="3600" w:hanging="360"/>
+        <w:ind w:left="2520" w:hanging="360"/>
       </w:pPr>
       <w:rPr>
         <w:rFonts w:ascii="Wingdings" w:hAnsi="Wingdings" w:hint="default"/>
@@ -5164,7 +6901,7 @@
       <w:lvlText w:val=""/>
       <w:lvlJc w:val="left"/>
       <w:pPr>
-        <w:ind w:left="4320" w:hanging="360"/>
+        <w:ind w:left="3240" w:hanging="360"/>
       </w:pPr>
       <w:rPr>
         <w:rFonts w:ascii="Symbol" w:hAnsi="Symbol" w:hint="default"/>
@@ -5176,7 +6913,7 @@
       <w:lvlText w:val="o"/>
       <w:lvlJc w:val="left"/>
       <w:pPr>
-        <w:ind w:left="5040" w:hanging="360"/>
+        <w:ind w:left="3960" w:hanging="360"/>
       </w:pPr>
       <w:rPr>
         <w:rFonts w:ascii="Courier New" w:hAnsi="Courier New" w:cs="Courier New" w:hint="default"/>
@@ -5188,7 +6925,7 @@
       <w:lvlText w:val=""/>
       <w:lvlJc w:val="left"/>
       <w:pPr>
-        <w:ind w:left="5760" w:hanging="360"/>
+        <w:ind w:left="4680" w:hanging="360"/>
       </w:pPr>
       <w:rPr>
         <w:rFonts w:ascii="Wingdings" w:hAnsi="Wingdings" w:hint="default"/>
@@ -5200,7 +6937,7 @@
       <w:lvlText w:val=""/>
       <w:lvlJc w:val="left"/>
       <w:pPr>
-        <w:ind w:left="6480" w:hanging="360"/>
+        <w:ind w:left="5400" w:hanging="360"/>
       </w:pPr>
       <w:rPr>
         <w:rFonts w:ascii="Symbol" w:hAnsi="Symbol" w:hint="default"/>
@@ -5212,7 +6949,7 @@
       <w:lvlText w:val="o"/>
       <w:lvlJc w:val="left"/>
       <w:pPr>
-        <w:ind w:left="7200" w:hanging="360"/>
+        <w:ind w:left="6120" w:hanging="360"/>
       </w:pPr>
       <w:rPr>
         <w:rFonts w:ascii="Courier New" w:hAnsi="Courier New" w:cs="Courier New" w:hint="default"/>
@@ -5224,7 +6961,7 @@
       <w:lvlText w:val=""/>
       <w:lvlJc w:val="left"/>
       <w:pPr>
-        <w:ind w:left="7920" w:hanging="360"/>
+        <w:ind w:left="6840" w:hanging="360"/>
       </w:pPr>
       <w:rPr>
         <w:rFonts w:ascii="Wingdings" w:hAnsi="Wingdings" w:hint="default"/>
@@ -5347,7 +7084,7 @@
   <w:abstractNum w:abstractNumId="2" w15:restartNumberingAfterBreak="0">
     <w:nsid w:val="16D8245A"/>
     <w:multiLevelType w:val="hybridMultilevel"/>
-    <w:tmpl w:val="D5883CB0"/>
+    <w:tmpl w:val="1D8E4D80"/>
     <w:lvl w:ilvl="0" w:tplc="04090001">
       <w:start w:val="1"/>
       <w:numFmt w:val="bullet"/>
@@ -5546,7 +7283,7 @@
   <w:abstractNum w:abstractNumId="4" w15:restartNumberingAfterBreak="0">
     <w:nsid w:val="3244096D"/>
     <w:multiLevelType w:val="hybridMultilevel"/>
-    <w:tmpl w:val="79B0D3A2"/>
+    <w:tmpl w:val="595ED320"/>
     <w:lvl w:ilvl="0" w:tplc="04090001">
       <w:start w:val="1"/>
       <w:numFmt w:val="bullet"/>
@@ -6349,7 +8086,7 @@
   <w:abstractNum w:abstractNumId="11" w15:restartNumberingAfterBreak="0">
     <w:nsid w:val="69CB5A8A"/>
     <w:multiLevelType w:val="hybridMultilevel"/>
-    <w:tmpl w:val="FF087B8A"/>
+    <w:tmpl w:val="921A5358"/>
     <w:lvl w:ilvl="0" w:tplc="04090001">
       <w:start w:val="1"/>
       <w:numFmt w:val="bullet"/>
@@ -6683,6 +8420,119 @@
       <w:rPr>
         <w:rFonts w:ascii="Wingdings" w:hAnsi="Wingdings" w:hint="default"/>
       </w:rPr>
+    </w:lvl>
+  </w:abstractNum>
+  <w:abstractNum w:abstractNumId="14" w15:restartNumberingAfterBreak="0">
+    <w:nsid w:val="754B1E27"/>
+    <w:multiLevelType w:val="multilevel"/>
+    <w:tmpl w:val="FF423AE8"/>
+    <w:lvl w:ilvl="0">
+      <w:start w:val="1"/>
+      <w:numFmt w:val="decimal"/>
+      <w:lvlText w:val="%1."/>
+      <w:lvlJc w:val="left"/>
+      <w:pPr>
+        <w:tabs>
+          <w:tab w:val="num" w:pos="720"/>
+        </w:tabs>
+        <w:ind w:left="720" w:hanging="360"/>
+      </w:pPr>
+    </w:lvl>
+    <w:lvl w:ilvl="1" w:tentative="1">
+      <w:start w:val="1"/>
+      <w:numFmt w:val="decimal"/>
+      <w:lvlText w:val="%2."/>
+      <w:lvlJc w:val="left"/>
+      <w:pPr>
+        <w:tabs>
+          <w:tab w:val="num" w:pos="1440"/>
+        </w:tabs>
+        <w:ind w:left="1440" w:hanging="360"/>
+      </w:pPr>
+    </w:lvl>
+    <w:lvl w:ilvl="2" w:tentative="1">
+      <w:start w:val="1"/>
+      <w:numFmt w:val="decimal"/>
+      <w:lvlText w:val="%3."/>
+      <w:lvlJc w:val="left"/>
+      <w:pPr>
+        <w:tabs>
+          <w:tab w:val="num" w:pos="2160"/>
+        </w:tabs>
+        <w:ind w:left="2160" w:hanging="360"/>
+      </w:pPr>
+    </w:lvl>
+    <w:lvl w:ilvl="3" w:tentative="1">
+      <w:start w:val="1"/>
+      <w:numFmt w:val="decimal"/>
+      <w:lvlText w:val="%4."/>
+      <w:lvlJc w:val="left"/>
+      <w:pPr>
+        <w:tabs>
+          <w:tab w:val="num" w:pos="2880"/>
+        </w:tabs>
+        <w:ind w:left="2880" w:hanging="360"/>
+      </w:pPr>
+    </w:lvl>
+    <w:lvl w:ilvl="4" w:tentative="1">
+      <w:start w:val="1"/>
+      <w:numFmt w:val="decimal"/>
+      <w:lvlText w:val="%5."/>
+      <w:lvlJc w:val="left"/>
+      <w:pPr>
+        <w:tabs>
+          <w:tab w:val="num" w:pos="3600"/>
+        </w:tabs>
+        <w:ind w:left="3600" w:hanging="360"/>
+      </w:pPr>
+    </w:lvl>
+    <w:lvl w:ilvl="5" w:tentative="1">
+      <w:start w:val="1"/>
+      <w:numFmt w:val="decimal"/>
+      <w:lvlText w:val="%6."/>
+      <w:lvlJc w:val="left"/>
+      <w:pPr>
+        <w:tabs>
+          <w:tab w:val="num" w:pos="4320"/>
+        </w:tabs>
+        <w:ind w:left="4320" w:hanging="360"/>
+      </w:pPr>
+    </w:lvl>
+    <w:lvl w:ilvl="6" w:tentative="1">
+      <w:start w:val="1"/>
+      <w:numFmt w:val="decimal"/>
+      <w:lvlText w:val="%7."/>
+      <w:lvlJc w:val="left"/>
+      <w:pPr>
+        <w:tabs>
+          <w:tab w:val="num" w:pos="5040"/>
+        </w:tabs>
+        <w:ind w:left="5040" w:hanging="360"/>
+      </w:pPr>
+    </w:lvl>
+    <w:lvl w:ilvl="7" w:tentative="1">
+      <w:start w:val="1"/>
+      <w:numFmt w:val="decimal"/>
+      <w:lvlText w:val="%8."/>
+      <w:lvlJc w:val="left"/>
+      <w:pPr>
+        <w:tabs>
+          <w:tab w:val="num" w:pos="5760"/>
+        </w:tabs>
+        <w:ind w:left="5760" w:hanging="360"/>
+      </w:pPr>
+    </w:lvl>
+    <w:lvl w:ilvl="8" w:tentative="1">
+      <w:start w:val="1"/>
+      <w:numFmt w:val="decimal"/>
+      <w:lvlText w:val="%9."/>
+      <w:lvlJc w:val="left"/>
+      <w:pPr>
+        <w:tabs>
+          <w:tab w:val="num" w:pos="6480"/>
+        </w:tabs>
+        <w:ind w:left="6480" w:hanging="360"/>
+      </w:pPr>
     </w:lvl>
   </w:abstractNum>
   <w:num w:numId="1">
@@ -6757,11 +8607,14 @@
   <w:num w:numId="15">
     <w:abstractNumId w:val="4"/>
   </w:num>
+  <w:num w:numId="16">
+    <w:abstractNumId w:val="14"/>
+  </w:num>
 </w:numbering>
 </file>
 
 <file path=word/styles.xml><?xml version="1.0" encoding="utf-8"?>
-<w:styles xmlns:mc="http://schemas.openxmlformats.org/markup-compatibility/2006" xmlns:r="http://schemas.openxmlformats.org/officeDocument/2006/relationships" xmlns:w="http://schemas.openxmlformats.org/wordprocessingml/2006/main" xmlns:w14="http://schemas.microsoft.com/office/word/2010/wordml" xmlns:w15="http://schemas.microsoft.com/office/word/2012/wordml" xmlns:w16cid="http://schemas.microsoft.com/office/word/2016/wordml/cid" xmlns:w16se="http://schemas.microsoft.com/office/word/2015/wordml/symex" mc:Ignorable="w14 w15 w16se w16cid">
+<w:styles xmlns:mc="http://schemas.openxmlformats.org/markup-compatibility/2006" xmlns:r="http://schemas.openxmlformats.org/officeDocument/2006/relationships" xmlns:w="http://schemas.openxmlformats.org/wordprocessingml/2006/main" xmlns:w14="http://schemas.microsoft.com/office/word/2010/wordml" xmlns:w15="http://schemas.microsoft.com/office/word/2012/wordml" xmlns:w16cex="http://schemas.microsoft.com/office/word/2018/wordml/cex" xmlns:w16cid="http://schemas.microsoft.com/office/word/2016/wordml/cid" xmlns:w16="http://schemas.microsoft.com/office/word/2018/wordml" xmlns:w16se="http://schemas.microsoft.com/office/word/2015/wordml/symex" mc:Ignorable="w14 w15 w16se w16cid w16 w16cex">
   <w:docDefaults>
     <w:rPrDefault>
       <w:rPr>
@@ -6771,7 +8624,7 @@
     </w:rPrDefault>
     <w:pPrDefault/>
   </w:docDefaults>
-  <w:latentStyles w:defLockedState="0" w:defUIPriority="0" w:defSemiHidden="0" w:defUnhideWhenUsed="0" w:defQFormat="0" w:count="377">
+  <w:latentStyles w:defLockedState="0" w:defUIPriority="0" w:defSemiHidden="0" w:defUnhideWhenUsed="0" w:defQFormat="0" w:count="376">
     <w:lsdException w:name="Normal" w:qFormat="1"/>
     <w:lsdException w:name="heading 1" w:qFormat="1"/>
     <w:lsdException w:name="heading 2" w:semiHidden="1" w:unhideWhenUsed="1" w:qFormat="1"/>
@@ -7059,7 +8912,6 @@
     <w:lsdException w:name="Hashtag" w:semiHidden="1" w:uiPriority="99" w:unhideWhenUsed="1"/>
     <w:lsdException w:name="Unresolved Mention" w:semiHidden="1" w:uiPriority="99" w:unhideWhenUsed="1"/>
     <w:lsdException w:name="Smart Link" w:semiHidden="1" w:uiPriority="99" w:unhideWhenUsed="1"/>
-    <w:lsdException w:name="Smart Link Error" w:semiHidden="1" w:uiPriority="99" w:unhideWhenUsed="1"/>
   </w:latentStyles>
   <w:style w:type="paragraph" w:default="1" w:styleId="Normal">
     <w:name w:val="Normal"/>
@@ -7225,6 +9077,64 @@
       <w:rFonts w:asciiTheme="minorHAnsi" w:eastAsiaTheme="minorHAnsi" w:hAnsiTheme="minorHAnsi" w:cstheme="minorBidi"/>
       <w:b/>
       <w:bCs/>
+    </w:rPr>
+  </w:style>
+  <w:style w:type="paragraph" w:styleId="Header">
+    <w:name w:val="header"/>
+    <w:basedOn w:val="Normal"/>
+    <w:link w:val="HeaderChar"/>
+    <w:rsid w:val="00F35A42"/>
+    <w:pPr>
+      <w:tabs>
+        <w:tab w:val="center" w:pos="4680"/>
+        <w:tab w:val="right" w:pos="9360"/>
+      </w:tabs>
+    </w:pPr>
+  </w:style>
+  <w:style w:type="character" w:customStyle="1" w:styleId="HeaderChar">
+    <w:name w:val="Header Char"/>
+    <w:basedOn w:val="DefaultParagraphFont"/>
+    <w:link w:val="Header"/>
+    <w:rsid w:val="00F35A42"/>
+    <w:rPr>
+      <w:rFonts w:asciiTheme="minorHAnsi" w:eastAsiaTheme="minorHAnsi" w:hAnsiTheme="minorHAnsi" w:cstheme="minorBidi"/>
+      <w:sz w:val="22"/>
+      <w:szCs w:val="22"/>
+    </w:rPr>
+  </w:style>
+  <w:style w:type="paragraph" w:styleId="Footer">
+    <w:name w:val="footer"/>
+    <w:basedOn w:val="Normal"/>
+    <w:link w:val="FooterChar"/>
+    <w:rsid w:val="00F35A42"/>
+    <w:pPr>
+      <w:tabs>
+        <w:tab w:val="center" w:pos="4680"/>
+        <w:tab w:val="right" w:pos="9360"/>
+      </w:tabs>
+    </w:pPr>
+  </w:style>
+  <w:style w:type="character" w:customStyle="1" w:styleId="FooterChar">
+    <w:name w:val="Footer Char"/>
+    <w:basedOn w:val="DefaultParagraphFont"/>
+    <w:link w:val="Footer"/>
+    <w:rsid w:val="00F35A42"/>
+    <w:rPr>
+      <w:rFonts w:asciiTheme="minorHAnsi" w:eastAsiaTheme="minorHAnsi" w:hAnsiTheme="minorHAnsi" w:cstheme="minorBidi"/>
+      <w:sz w:val="22"/>
+      <w:szCs w:val="22"/>
+    </w:rPr>
+  </w:style>
+  <w:style w:type="character" w:styleId="SubtleEmphasis">
+    <w:name w:val="Subtle Emphasis"/>
+    <w:basedOn w:val="DefaultParagraphFont"/>
+    <w:uiPriority w:val="19"/>
+    <w:qFormat/>
+    <w:rsid w:val="00F35A42"/>
+    <w:rPr>
+      <w:i/>
+      <w:iCs/>
+      <w:color w:val="404040" w:themeColor="text1" w:themeTint="BF"/>
     </w:rPr>
   </w:style>
 </w:styles>

</xml_diff>

<commit_message>
Author:Calhoun V. Changes: typos to auto_remove_failed_seqs; purposeofsampling keyword example. (JIRA:SP-13040)
</commit_message>
<xml_diff>
--- a/genbank/SARS-CoV-2/SARS-Cov2HelpPages.docx
+++ b/genbank/SARS-CoV-2/SARS-Cov2HelpPages.docx
@@ -264,11 +264,9 @@
       <w:r>
         <w:t>group read, write, and execute permissions (use Linux commands “ls -dl” to see permissions, and “</w:t>
       </w:r>
-      <w:proofErr w:type="spellStart"/>
       <w:r>
         <w:t>chmod</w:t>
       </w:r>
-      <w:proofErr w:type="spellEnd"/>
       <w:r>
         <w:t xml:space="preserve"> 775 &lt;folder name&gt;</w:t>
       </w:r>
@@ -435,25 +433,7 @@
           <w:color w:val="212121"/>
           <w:shd w:val="clear" w:color="auto" w:fill="FFFFFF"/>
         </w:rPr>
-        <w:t xml:space="preserve">may contain only the following characters - letters, digits, hyphens (-), underscores (_), periods (.), colons (:), asterisks (*), and number </w:t>
-      </w:r>
-      <w:proofErr w:type="gramStart"/>
-      <w:r>
-        <w:rPr>
-          <w:rFonts w:ascii="Source Sans Pro" w:hAnsi="Source Sans Pro"/>
-          <w:color w:val="212121"/>
-          <w:shd w:val="clear" w:color="auto" w:fill="FFFFFF"/>
-        </w:rPr>
-        <w:t>signs(</w:t>
-      </w:r>
-      <w:proofErr w:type="gramEnd"/>
-      <w:r>
-        <w:rPr>
-          <w:rFonts w:ascii="Source Sans Pro" w:hAnsi="Source Sans Pro"/>
-          <w:color w:val="212121"/>
-          <w:shd w:val="clear" w:color="auto" w:fill="FFFFFF"/>
-        </w:rPr>
-        <w:t>#).</w:t>
+        <w:t>may contain only the following characters - letters, digits, hyphens (-), underscores (_), periods (.), colons (:), asterisks (*), and number signs(#).</w:t>
       </w:r>
     </w:p>
     <w:p>
@@ -565,25 +545,13 @@
         </w:rPr>
         <w:t>keyword=</w:t>
       </w:r>
-      <w:proofErr w:type="spellStart"/>
-      <w:proofErr w:type="gramStart"/>
       <w:r>
         <w:rPr>
           <w:rFonts w:eastAsia="Times New Roman" w:cstheme="minorHAnsi"/>
           <w:i/>
           <w:iCs/>
         </w:rPr>
-        <w:t>purposeofsampling:usbaselinesurveillance</w:t>
-      </w:r>
-      <w:proofErr w:type="spellEnd"/>
-      <w:proofErr w:type="gramEnd"/>
-      <w:r>
-        <w:rPr>
-          <w:rFonts w:eastAsia="Times New Roman" w:cstheme="minorHAnsi"/>
-          <w:i/>
-          <w:iCs/>
-        </w:rPr>
-        <w:t>]</w:t>
+        <w:t>purposeofsampling:baselinesurveillance]</w:t>
       </w:r>
       <w:r>
         <w:rPr>
@@ -645,27 +613,7 @@
           <w:sz w:val="20"/>
           <w:szCs w:val="20"/>
         </w:rPr>
-        <w:t>&gt;Seq1 [keyword=</w:t>
-      </w:r>
-      <w:proofErr w:type="spellStart"/>
-      <w:proofErr w:type="gramStart"/>
-      <w:r>
-        <w:rPr>
-          <w:rFonts w:ascii="Courier New" w:eastAsia="Times New Roman" w:hAnsi="Courier New" w:cs="Courier New"/>
-          <w:sz w:val="20"/>
-          <w:szCs w:val="20"/>
-        </w:rPr>
-        <w:t>purposeofsampling:usbaselinesurveillance</w:t>
-      </w:r>
-      <w:proofErr w:type="spellEnd"/>
-      <w:proofErr w:type="gramEnd"/>
-      <w:r>
-        <w:rPr>
-          <w:rFonts w:ascii="Courier New" w:eastAsia="Times New Roman" w:hAnsi="Courier New" w:cs="Courier New"/>
-          <w:sz w:val="20"/>
-          <w:szCs w:val="20"/>
-        </w:rPr>
-        <w:t>]</w:t>
+        <w:t>&gt;Seq1 [keyword=purposeofsampling:baselinesurveillance]</w:t>
       </w:r>
       <w:r>
         <w:rPr>
@@ -683,25 +631,7 @@
           <w:szCs w:val="20"/>
         </w:rPr>
         <w:br/>
-        <w:t>&gt;Seq2 [keyword=</w:t>
-      </w:r>
-      <w:proofErr w:type="spellStart"/>
-      <w:r>
-        <w:rPr>
-          <w:rFonts w:ascii="Courier New" w:eastAsia="Times New Roman" w:hAnsi="Courier New" w:cs="Courier New"/>
-          <w:sz w:val="20"/>
-          <w:szCs w:val="20"/>
-        </w:rPr>
-        <w:t>purposeofsampling:usbaselinesurveillance</w:t>
-      </w:r>
-      <w:proofErr w:type="spellEnd"/>
-      <w:r>
-        <w:rPr>
-          <w:rFonts w:ascii="Courier New" w:eastAsia="Times New Roman" w:hAnsi="Courier New" w:cs="Courier New"/>
-          <w:sz w:val="20"/>
-          <w:szCs w:val="20"/>
-        </w:rPr>
-        <w:t>]</w:t>
+        <w:t>&gt;Seq2 [keyword=purposeofsampling:baselinesurveillance]</w:t>
       </w:r>
       <w:r>
         <w:rPr>
@@ -741,23 +671,7 @@
         <w:t xml:space="preserve"> table (.src)</w:t>
       </w:r>
       <w:r>
-        <w:t xml:space="preserve"> Tab-delimited text file which must </w:t>
-      </w:r>
-      <w:proofErr w:type="gramStart"/>
-      <w:r>
-        <w:t>include:</w:t>
-      </w:r>
-      <w:proofErr w:type="gramEnd"/>
-      <w:r>
-        <w:t xml:space="preserve"> </w:t>
-      </w:r>
-      <w:proofErr w:type="spellStart"/>
-      <w:r>
-        <w:t>sequence_ID</w:t>
-      </w:r>
-      <w:proofErr w:type="spellEnd"/>
-      <w:r>
-        <w:t xml:space="preserve">, </w:t>
+        <w:t xml:space="preserve"> Tab-delimited text file which must include: sequence_ID, </w:t>
       </w:r>
       <w:r>
         <w:t xml:space="preserve">full </w:t>
@@ -819,28 +733,15 @@
         </w:numPr>
         <w:jc w:val="both"/>
       </w:pPr>
-      <w:proofErr w:type="spellStart"/>
       <w:r>
         <w:lastRenderedPageBreak/>
-        <w:t>sequence_ID</w:t>
-      </w:r>
-      <w:proofErr w:type="spellEnd"/>
-      <w:r>
-        <w:t xml:space="preserve">: must match the </w:t>
-      </w:r>
-      <w:proofErr w:type="spellStart"/>
-      <w:r>
-        <w:t>sequence</w:t>
+        <w:t>sequence_ID: must match the sequence</w:t>
       </w:r>
       <w:r>
         <w:t>_</w:t>
       </w:r>
       <w:r>
-        <w:t>ID</w:t>
-      </w:r>
-      <w:proofErr w:type="spellEnd"/>
-      <w:r>
-        <w:t xml:space="preserve"> in the FASTA sequence data file</w:t>
+        <w:t>ID in the FASTA sequence data file</w:t>
       </w:r>
     </w:p>
     <w:p>
@@ -1119,21 +1020,7 @@
         <w:rPr>
           <w:b/>
         </w:rPr>
-        <w:t>Submission template (.</w:t>
-      </w:r>
-      <w:proofErr w:type="spellStart"/>
-      <w:r>
-        <w:rPr>
-          <w:b/>
-        </w:rPr>
-        <w:t>sbt</w:t>
-      </w:r>
-      <w:proofErr w:type="spellEnd"/>
-      <w:r>
-        <w:rPr>
-          <w:b/>
-        </w:rPr>
-        <w:t>)</w:t>
+        <w:t>Submission template (.sbt)</w:t>
       </w:r>
       <w:r>
         <w:t xml:space="preserve"> Text file with submitter names and organizations, as well as publications associated with or describing the sequence. Users can generate submission template files at </w:t>
@@ -1208,21 +1095,7 @@
         <w:rPr>
           <w:b/>
         </w:rPr>
-        <w:t>Structured comment (.</w:t>
-      </w:r>
-      <w:proofErr w:type="spellStart"/>
-      <w:r>
-        <w:rPr>
-          <w:b/>
-        </w:rPr>
-        <w:t>cmt</w:t>
-      </w:r>
-      <w:proofErr w:type="spellEnd"/>
-      <w:r>
-        <w:rPr>
-          <w:b/>
-        </w:rPr>
-        <w:t xml:space="preserve">) </w:t>
+        <w:t xml:space="preserve">Structured comment (.cmt) </w:t>
       </w:r>
       <w:r>
         <w:t xml:space="preserve">This is an OPTIONAL tab-delimited text file which can be used to provide additional </w:t>
@@ -1972,7 +1845,6 @@
         </w:rPr>
         <w:t xml:space="preserve"> </w:t>
       </w:r>
-      <w:proofErr w:type="spellStart"/>
       <w:r>
         <w:rPr>
           <w:rFonts w:ascii="Courier New" w:eastAsia="Times New Roman" w:hAnsi="Courier New" w:cs="Courier New"/>
@@ -1983,7 +1855,6 @@
         </w:rPr>
         <w:t>release_date</w:t>
       </w:r>
-      <w:proofErr w:type="spellEnd"/>
       <w:r>
         <w:rPr>
           <w:rFonts w:ascii="Courier New" w:eastAsia="Times New Roman" w:hAnsi="Courier New" w:cs="Courier New"/>
@@ -2170,20 +2041,8 @@
           <w:szCs w:val="20"/>
           <w:highlight w:val="white"/>
         </w:rPr>
-        <w:t>&lt;</w:t>
-      </w:r>
-      <w:proofErr w:type="spellStart"/>
-      <w:r>
-        <w:rPr>
-          <w:rFonts w:ascii="Courier New" w:eastAsia="Times New Roman" w:hAnsi="Courier New" w:cs="Courier New"/>
-          <w:color w:val="0000FF"/>
-          <w:sz w:val="20"/>
-          <w:szCs w:val="20"/>
-          <w:highlight w:val="white"/>
-        </w:rPr>
-        <w:t>AddFiles</w:t>
-      </w:r>
-      <w:proofErr w:type="spellEnd"/>
+        <w:t>&lt;AddFiles</w:t>
+      </w:r>
       <w:r>
         <w:rPr>
           <w:rFonts w:ascii="Courier New" w:eastAsia="Times New Roman" w:hAnsi="Courier New" w:cs="Courier New"/>
@@ -2194,7 +2053,6 @@
         </w:rPr>
         <w:t xml:space="preserve"> </w:t>
       </w:r>
-      <w:proofErr w:type="spellStart"/>
       <w:r>
         <w:rPr>
           <w:rFonts w:ascii="Courier New" w:eastAsia="Times New Roman" w:hAnsi="Courier New" w:cs="Courier New"/>
@@ -2205,7 +2063,6 @@
         </w:rPr>
         <w:t>target_db</w:t>
       </w:r>
-      <w:proofErr w:type="spellEnd"/>
       <w:r>
         <w:rPr>
           <w:rFonts w:ascii="Courier New" w:eastAsia="Times New Roman" w:hAnsi="Courier New" w:cs="Courier New"/>
@@ -2292,7 +2149,6 @@
         </w:rPr>
         <w:t xml:space="preserve"> </w:t>
       </w:r>
-      <w:proofErr w:type="spellStart"/>
       <w:r>
         <w:rPr>
           <w:rFonts w:ascii="Courier New" w:eastAsia="Times New Roman" w:hAnsi="Courier New" w:cs="Courier New"/>
@@ -2303,7 +2159,6 @@
         </w:rPr>
         <w:t>file_path</w:t>
       </w:r>
-      <w:proofErr w:type="spellEnd"/>
       <w:r>
         <w:rPr>
           <w:rFonts w:ascii="Courier New" w:eastAsia="Times New Roman" w:hAnsi="Courier New" w:cs="Courier New"/>
@@ -2378,9 +2233,20 @@
           <w:szCs w:val="20"/>
           <w:highlight w:val="white"/>
         </w:rPr>
-        <w:t>&lt;</w:t>
-      </w:r>
-      <w:proofErr w:type="spellStart"/>
+        <w:t>&lt;DataType&gt;</w:t>
+      </w:r>
+      <w:r>
+        <w:rPr>
+          <w:rFonts w:ascii="Courier New" w:eastAsia="Times New Roman" w:hAnsi="Courier New" w:cs="Courier New"/>
+          <w:b/>
+          <w:bCs/>
+          <w:color w:val="000000"/>
+          <w:sz w:val="20"/>
+          <w:szCs w:val="20"/>
+          <w:highlight w:val="white"/>
+        </w:rPr>
+        <w:t>genbank-submission-package</w:t>
+      </w:r>
       <w:r>
         <w:rPr>
           <w:rFonts w:ascii="Courier New" w:eastAsia="Times New Roman" w:hAnsi="Courier New" w:cs="Courier New"/>
@@ -2389,76 +2255,7 @@
           <w:szCs w:val="20"/>
           <w:highlight w:val="white"/>
         </w:rPr>
-        <w:t>DataType</w:t>
-      </w:r>
-      <w:proofErr w:type="spellEnd"/>
-      <w:r>
-        <w:rPr>
-          <w:rFonts w:ascii="Courier New" w:eastAsia="Times New Roman" w:hAnsi="Courier New" w:cs="Courier New"/>
-          <w:color w:val="0000FF"/>
-          <w:sz w:val="20"/>
-          <w:szCs w:val="20"/>
-          <w:highlight w:val="white"/>
-        </w:rPr>
-        <w:t>&gt;</w:t>
-      </w:r>
-      <w:proofErr w:type="spellStart"/>
-      <w:r>
-        <w:rPr>
-          <w:rFonts w:ascii="Courier New" w:eastAsia="Times New Roman" w:hAnsi="Courier New" w:cs="Courier New"/>
-          <w:b/>
-          <w:bCs/>
-          <w:color w:val="000000"/>
-          <w:sz w:val="20"/>
-          <w:szCs w:val="20"/>
-          <w:highlight w:val="white"/>
-        </w:rPr>
-        <w:t>genbank</w:t>
-      </w:r>
-      <w:proofErr w:type="spellEnd"/>
-      <w:r>
-        <w:rPr>
-          <w:rFonts w:ascii="Courier New" w:eastAsia="Times New Roman" w:hAnsi="Courier New" w:cs="Courier New"/>
-          <w:b/>
-          <w:bCs/>
-          <w:color w:val="000000"/>
-          <w:sz w:val="20"/>
-          <w:szCs w:val="20"/>
-          <w:highlight w:val="white"/>
-        </w:rPr>
-        <w:t>-submission-package</w:t>
-      </w:r>
-      <w:r>
-        <w:rPr>
-          <w:rFonts w:ascii="Courier New" w:eastAsia="Times New Roman" w:hAnsi="Courier New" w:cs="Courier New"/>
-          <w:color w:val="0000FF"/>
-          <w:sz w:val="20"/>
-          <w:szCs w:val="20"/>
-          <w:highlight w:val="white"/>
-        </w:rPr>
-        <w:t>&lt;/</w:t>
-      </w:r>
-      <w:proofErr w:type="spellStart"/>
-      <w:r>
-        <w:rPr>
-          <w:rFonts w:ascii="Courier New" w:eastAsia="Times New Roman" w:hAnsi="Courier New" w:cs="Courier New"/>
-          <w:color w:val="0000FF"/>
-          <w:sz w:val="20"/>
-          <w:szCs w:val="20"/>
-          <w:highlight w:val="white"/>
-        </w:rPr>
-        <w:t>DataType</w:t>
-      </w:r>
-      <w:proofErr w:type="spellEnd"/>
-      <w:r>
-        <w:rPr>
-          <w:rFonts w:ascii="Courier New" w:eastAsia="Times New Roman" w:hAnsi="Courier New" w:cs="Courier New"/>
-          <w:color w:val="0000FF"/>
-          <w:sz w:val="20"/>
-          <w:szCs w:val="20"/>
-          <w:highlight w:val="white"/>
-        </w:rPr>
-        <w:t>&gt;</w:t>
+        <w:t>&lt;/DataType&gt;</w:t>
       </w:r>
     </w:p>
     <w:p>
@@ -2695,9 +2492,8 @@
         <w:t>=</w:t>
       </w:r>
       <w:r>
-        <w:t>="</w:t>
-      </w:r>
-      <w:proofErr w:type="spellStart"/>
+        <w:t>"</w:t>
+      </w:r>
       <w:r>
         <w:rPr>
           <w:rFonts w:ascii="Courier New" w:hAnsi="Courier New" w:cs="Courier New"/>
@@ -2707,7 +2503,6 @@
         </w:rPr>
         <w:t>auto_remove_failed_seqs</w:t>
       </w:r>
-      <w:proofErr w:type="spellEnd"/>
       <w:r>
         <w:t>"&gt;no</w:t>
       </w:r>
@@ -2870,31 +2665,7 @@
           <w:szCs w:val="20"/>
           <w:highlight w:val="white"/>
         </w:rPr>
-        <w:t>2020-03-</w:t>
-      </w:r>
-      <w:proofErr w:type="gramStart"/>
-      <w:r>
-        <w:rPr>
-          <w:rFonts w:ascii="Courier New" w:eastAsia="Times New Roman" w:hAnsi="Courier New" w:cs="Courier New"/>
-          <w:b/>
-          <w:bCs/>
-          <w:sz w:val="20"/>
-          <w:szCs w:val="20"/>
-          <w:highlight w:val="white"/>
-        </w:rPr>
-        <w:t>04.sarscov</w:t>
-      </w:r>
-      <w:proofErr w:type="gramEnd"/>
-      <w:r>
-        <w:rPr>
-          <w:rFonts w:ascii="Courier New" w:eastAsia="Times New Roman" w:hAnsi="Courier New" w:cs="Courier New"/>
-          <w:b/>
-          <w:bCs/>
-          <w:sz w:val="20"/>
-          <w:szCs w:val="20"/>
-          <w:highlight w:val="white"/>
-        </w:rPr>
-        <w:t>2</w:t>
+        <w:t>2020-03-04.sarscov2</w:t>
       </w:r>
       <w:r>
         <w:rPr>
@@ -2992,29 +2763,7 @@
           <w:szCs w:val="20"/>
           <w:highlight w:val="white"/>
         </w:rPr>
-        <w:t>&lt;/</w:t>
-      </w:r>
-      <w:proofErr w:type="spellStart"/>
-      <w:r>
-        <w:rPr>
-          <w:rFonts w:ascii="Courier New" w:eastAsia="Times New Roman" w:hAnsi="Courier New" w:cs="Courier New"/>
-          <w:color w:val="0000FF"/>
-          <w:sz w:val="20"/>
-          <w:szCs w:val="20"/>
-          <w:highlight w:val="white"/>
-        </w:rPr>
-        <w:t>AddFiles</w:t>
-      </w:r>
-      <w:proofErr w:type="spellEnd"/>
-      <w:r>
-        <w:rPr>
-          <w:rFonts w:ascii="Courier New" w:eastAsia="Times New Roman" w:hAnsi="Courier New" w:cs="Courier New"/>
-          <w:color w:val="0000FF"/>
-          <w:sz w:val="20"/>
-          <w:szCs w:val="20"/>
-          <w:highlight w:val="white"/>
-        </w:rPr>
-        <w:t>&gt;</w:t>
+        <w:t>&lt;/AddFiles&gt;</w:t>
       </w:r>
     </w:p>
     <w:p>
@@ -3676,7 +3425,6 @@
         </w:rPr>
         <w:t xml:space="preserve"> </w:t>
       </w:r>
-      <w:proofErr w:type="spellStart"/>
       <w:r>
         <w:rPr>
           <w:rFonts w:ascii="Courier New" w:eastAsia="Times New Roman" w:hAnsi="Courier New" w:cs="Courier New"/>
@@ -3687,7 +3435,6 @@
         </w:rPr>
         <w:t>release_date</w:t>
       </w:r>
-      <w:proofErr w:type="spellEnd"/>
     </w:p>
     <w:p>
       <w:pPr>
@@ -3717,7 +3464,6 @@
         </w:rPr>
         <w:t xml:space="preserve"> </w:t>
       </w:r>
-      <w:proofErr w:type="spellStart"/>
       <w:r>
         <w:rPr>
           <w:rFonts w:ascii="Courier New" w:eastAsia="Times New Roman" w:hAnsi="Courier New" w:cs="Courier New"/>
@@ -3728,7 +3474,6 @@
         </w:rPr>
         <w:t>release_date</w:t>
       </w:r>
-      <w:proofErr w:type="spellEnd"/>
       <w:r>
         <w:rPr>
           <w:rFonts w:ascii="Courier New" w:eastAsia="Times New Roman" w:hAnsi="Courier New" w:cs="Courier New"/>
@@ -3796,7 +3541,6 @@
       <w:r>
         <w:t xml:space="preserve">The </w:t>
       </w:r>
-      <w:proofErr w:type="spellStart"/>
       <w:r>
         <w:rPr>
           <w:rFonts w:ascii="Courier New" w:eastAsia="Times New Roman" w:hAnsi="Courier New" w:cs="Courier New"/>
@@ -3807,7 +3551,6 @@
         </w:rPr>
         <w:t>AddFiles</w:t>
       </w:r>
-      <w:proofErr w:type="spellEnd"/>
       <w:r>
         <w:t xml:space="preserve"> </w:t>
       </w:r>
@@ -3820,7 +3563,6 @@
       <w:r>
         <w:t xml:space="preserve">The </w:t>
       </w:r>
-      <w:proofErr w:type="spellStart"/>
       <w:r>
         <w:rPr>
           <w:rFonts w:ascii="Courier New" w:eastAsia="Times New Roman" w:hAnsi="Courier New" w:cs="Courier New"/>
@@ -3831,7 +3573,6 @@
         </w:rPr>
         <w:t>target_db</w:t>
       </w:r>
-      <w:proofErr w:type="spellEnd"/>
       <w:r>
         <w:t xml:space="preserve"> and </w:t>
       </w:r>
@@ -3859,7 +3600,6 @@
       <w:r>
         <w:t xml:space="preserve">.zip file name must match the </w:t>
       </w:r>
-      <w:proofErr w:type="spellStart"/>
       <w:r>
         <w:rPr>
           <w:rFonts w:ascii="Courier New" w:eastAsia="Times New Roman" w:hAnsi="Courier New" w:cs="Courier New"/>
@@ -3870,7 +3610,6 @@
         </w:rPr>
         <w:t>file_path</w:t>
       </w:r>
-      <w:proofErr w:type="spellEnd"/>
       <w:r>
         <w:t xml:space="preserve"> in the submission.xml file</w:t>
       </w:r>
@@ -3926,20 +3665,8 @@
           <w:szCs w:val="20"/>
           <w:highlight w:val="white"/>
         </w:rPr>
-        <w:t>&lt;</w:t>
-      </w:r>
-      <w:proofErr w:type="spellStart"/>
-      <w:r>
-        <w:rPr>
-          <w:rFonts w:ascii="Courier New" w:eastAsia="Times New Roman" w:hAnsi="Courier New" w:cs="Courier New"/>
-          <w:color w:val="0000FF"/>
-          <w:sz w:val="20"/>
-          <w:szCs w:val="20"/>
-          <w:highlight w:val="white"/>
-        </w:rPr>
-        <w:t>AddFiles</w:t>
-      </w:r>
-      <w:proofErr w:type="spellEnd"/>
+        <w:t>&lt;AddFiles</w:t>
+      </w:r>
       <w:r>
         <w:rPr>
           <w:rFonts w:ascii="Courier New" w:eastAsia="Times New Roman" w:hAnsi="Courier New" w:cs="Courier New"/>
@@ -3950,7 +3677,6 @@
         </w:rPr>
         <w:t xml:space="preserve"> </w:t>
       </w:r>
-      <w:proofErr w:type="spellStart"/>
       <w:r>
         <w:rPr>
           <w:rFonts w:ascii="Courier New" w:eastAsia="Times New Roman" w:hAnsi="Courier New" w:cs="Courier New"/>
@@ -3961,7 +3687,6 @@
         </w:rPr>
         <w:t>target_db</w:t>
       </w:r>
-      <w:proofErr w:type="spellEnd"/>
       <w:r>
         <w:rPr>
           <w:rFonts w:ascii="Courier New" w:eastAsia="Times New Roman" w:hAnsi="Courier New" w:cs="Courier New"/>
@@ -4067,7 +3792,6 @@
         </w:rPr>
         <w:t xml:space="preserve"> </w:t>
       </w:r>
-      <w:proofErr w:type="spellStart"/>
       <w:r>
         <w:rPr>
           <w:rFonts w:ascii="Courier New" w:eastAsia="Times New Roman" w:hAnsi="Courier New" w:cs="Courier New"/>
@@ -4078,8 +3802,6 @@
         </w:rPr>
         <w:t>file_path</w:t>
       </w:r>
-      <w:proofErr w:type="spellEnd"/>
-      <w:proofErr w:type="gramStart"/>
       <w:r>
         <w:rPr>
           <w:rFonts w:ascii="Courier New" w:eastAsia="Times New Roman" w:hAnsi="Courier New" w:cs="Courier New"/>
@@ -4114,7 +3836,6 @@
         </w:rPr>
         <w:t>sarscov2.zip</w:t>
       </w:r>
-      <w:proofErr w:type="gramEnd"/>
       <w:r>
         <w:rPr>
           <w:rFonts w:ascii="Courier New" w:eastAsia="Times New Roman" w:hAnsi="Courier New" w:cs="Courier New"/>
@@ -4209,9 +3930,20 @@
           <w:szCs w:val="20"/>
           <w:highlight w:val="white"/>
         </w:rPr>
-        <w:t>&lt;</w:t>
-      </w:r>
-      <w:proofErr w:type="spellStart"/>
+        <w:t>&lt;DataType&gt;</w:t>
+      </w:r>
+      <w:r>
+        <w:rPr>
+          <w:rFonts w:ascii="Courier New" w:eastAsia="Times New Roman" w:hAnsi="Courier New" w:cs="Courier New"/>
+          <w:b/>
+          <w:bCs/>
+          <w:color w:val="000000"/>
+          <w:sz w:val="20"/>
+          <w:szCs w:val="20"/>
+          <w:highlight w:val="white"/>
+        </w:rPr>
+        <w:t>genbank-submission-package</w:t>
+      </w:r>
       <w:r>
         <w:rPr>
           <w:rFonts w:ascii="Courier New" w:eastAsia="Times New Roman" w:hAnsi="Courier New" w:cs="Courier New"/>
@@ -4220,76 +3952,7 @@
           <w:szCs w:val="20"/>
           <w:highlight w:val="white"/>
         </w:rPr>
-        <w:t>DataType</w:t>
-      </w:r>
-      <w:proofErr w:type="spellEnd"/>
-      <w:r>
-        <w:rPr>
-          <w:rFonts w:ascii="Courier New" w:eastAsia="Times New Roman" w:hAnsi="Courier New" w:cs="Courier New"/>
-          <w:color w:val="0000FF"/>
-          <w:sz w:val="20"/>
-          <w:szCs w:val="20"/>
-          <w:highlight w:val="white"/>
-        </w:rPr>
-        <w:t>&gt;</w:t>
-      </w:r>
-      <w:proofErr w:type="spellStart"/>
-      <w:r>
-        <w:rPr>
-          <w:rFonts w:ascii="Courier New" w:eastAsia="Times New Roman" w:hAnsi="Courier New" w:cs="Courier New"/>
-          <w:b/>
-          <w:bCs/>
-          <w:color w:val="000000"/>
-          <w:sz w:val="20"/>
-          <w:szCs w:val="20"/>
-          <w:highlight w:val="white"/>
-        </w:rPr>
-        <w:t>genbank</w:t>
-      </w:r>
-      <w:proofErr w:type="spellEnd"/>
-      <w:r>
-        <w:rPr>
-          <w:rFonts w:ascii="Courier New" w:eastAsia="Times New Roman" w:hAnsi="Courier New" w:cs="Courier New"/>
-          <w:b/>
-          <w:bCs/>
-          <w:color w:val="000000"/>
-          <w:sz w:val="20"/>
-          <w:szCs w:val="20"/>
-          <w:highlight w:val="white"/>
-        </w:rPr>
-        <w:t>-submission-package</w:t>
-      </w:r>
-      <w:r>
-        <w:rPr>
-          <w:rFonts w:ascii="Courier New" w:eastAsia="Times New Roman" w:hAnsi="Courier New" w:cs="Courier New"/>
-          <w:color w:val="0000FF"/>
-          <w:sz w:val="20"/>
-          <w:szCs w:val="20"/>
-          <w:highlight w:val="white"/>
-        </w:rPr>
-        <w:t>&lt;/</w:t>
-      </w:r>
-      <w:proofErr w:type="spellStart"/>
-      <w:r>
-        <w:rPr>
-          <w:rFonts w:ascii="Courier New" w:eastAsia="Times New Roman" w:hAnsi="Courier New" w:cs="Courier New"/>
-          <w:color w:val="0000FF"/>
-          <w:sz w:val="20"/>
-          <w:szCs w:val="20"/>
-          <w:highlight w:val="white"/>
-        </w:rPr>
-        <w:t>DataType</w:t>
-      </w:r>
-      <w:proofErr w:type="spellEnd"/>
-      <w:r>
-        <w:rPr>
-          <w:rFonts w:ascii="Courier New" w:eastAsia="Times New Roman" w:hAnsi="Courier New" w:cs="Courier New"/>
-          <w:color w:val="0000FF"/>
-          <w:sz w:val="20"/>
-          <w:szCs w:val="20"/>
-          <w:highlight w:val="white"/>
-        </w:rPr>
-        <w:t>&gt;</w:t>
+        <w:t>&lt;/DataType&gt;</w:t>
       </w:r>
     </w:p>
     <w:p>
@@ -4519,9 +4182,8 @@
         <w:t>=</w:t>
       </w:r>
       <w:r>
-        <w:t>="</w:t>
-      </w:r>
-      <w:proofErr w:type="spellStart"/>
+        <w:t>"</w:t>
+      </w:r>
       <w:r>
         <w:rPr>
           <w:rFonts w:ascii="Courier New" w:hAnsi="Courier New" w:cs="Courier New"/>
@@ -4533,7 +4195,6 @@
         </w:rPr>
         <w:t>auto_remove_failed_seqs</w:t>
       </w:r>
-      <w:proofErr w:type="spellEnd"/>
       <w:r>
         <w:t>"&gt;no</w:t>
       </w:r>
@@ -4582,7 +4243,6 @@
       <w:r>
         <w:t xml:space="preserve"> </w:t>
       </w:r>
-      <w:proofErr w:type="spellStart"/>
       <w:r>
         <w:rPr>
           <w:rFonts w:ascii="Courier New" w:hAnsi="Courier New" w:cs="Courier New"/>
@@ -4592,7 +4252,6 @@
         </w:rPr>
         <w:t>auto_remove_failed_seqs</w:t>
       </w:r>
-      <w:proofErr w:type="spellEnd"/>
       <w:r>
         <w:t xml:space="preserve"> </w:t>
       </w:r>
@@ -4605,7 +4264,6 @@
       <w:r>
         <w:t xml:space="preserve">how to handle sequences with errors.  </w:t>
       </w:r>
-      <w:proofErr w:type="spellStart"/>
       <w:r>
         <w:rPr>
           <w:rFonts w:ascii="Courier New" w:hAnsi="Courier New" w:cs="Courier New"/>
@@ -4615,7 +4273,6 @@
         </w:rPr>
         <w:t>auto_remove_failed_seqs</w:t>
       </w:r>
-      <w:proofErr w:type="spellEnd"/>
       <w:r>
         <w:rPr>
           <w:b/>
@@ -4887,31 +4544,7 @@
           <w:szCs w:val="20"/>
           <w:highlight w:val="white"/>
         </w:rPr>
-        <w:t>2020-03-</w:t>
-      </w:r>
-      <w:proofErr w:type="gramStart"/>
-      <w:r>
-        <w:rPr>
-          <w:rFonts w:ascii="Courier New" w:eastAsia="Times New Roman" w:hAnsi="Courier New" w:cs="Courier New"/>
-          <w:b/>
-          <w:bCs/>
-          <w:sz w:val="20"/>
-          <w:szCs w:val="20"/>
-          <w:highlight w:val="white"/>
-        </w:rPr>
-        <w:t>04.sarscov</w:t>
-      </w:r>
-      <w:proofErr w:type="gramEnd"/>
-      <w:r>
-        <w:rPr>
-          <w:rFonts w:ascii="Courier New" w:eastAsia="Times New Roman" w:hAnsi="Courier New" w:cs="Courier New"/>
-          <w:b/>
-          <w:bCs/>
-          <w:sz w:val="20"/>
-          <w:szCs w:val="20"/>
-          <w:highlight w:val="white"/>
-        </w:rPr>
-        <w:t>2</w:t>
+        <w:t>2020-03-04.sarscov2</w:t>
       </w:r>
       <w:r>
         <w:rPr>
@@ -4936,7 +4569,6 @@
       <w:r>
         <w:t xml:space="preserve">The value for </w:t>
       </w:r>
-      <w:proofErr w:type="spellStart"/>
       <w:r>
         <w:rPr>
           <w:rFonts w:ascii="Courier New" w:eastAsia="Times New Roman" w:hAnsi="Courier New" w:cs="Courier New"/>
@@ -4947,7 +4579,6 @@
         </w:rPr>
         <w:t>spuid_namespace</w:t>
       </w:r>
-      <w:proofErr w:type="spellEnd"/>
       <w:r>
         <w:t xml:space="preserve"> in the first part of the line (</w:t>
       </w:r>
@@ -5003,31 +4634,7 @@
           <w:szCs w:val="20"/>
           <w:highlight w:val="white"/>
         </w:rPr>
-        <w:t>2020-03-</w:t>
-      </w:r>
-      <w:proofErr w:type="gramStart"/>
-      <w:r>
-        <w:rPr>
-          <w:rFonts w:ascii="Courier New" w:eastAsia="Times New Roman" w:hAnsi="Courier New" w:cs="Courier New"/>
-          <w:b/>
-          <w:bCs/>
-          <w:sz w:val="20"/>
-          <w:szCs w:val="20"/>
-          <w:highlight w:val="white"/>
-        </w:rPr>
-        <w:t>04.sarscov</w:t>
-      </w:r>
-      <w:proofErr w:type="gramEnd"/>
-      <w:r>
-        <w:rPr>
-          <w:rFonts w:ascii="Courier New" w:eastAsia="Times New Roman" w:hAnsi="Courier New" w:cs="Courier New"/>
-          <w:b/>
-          <w:bCs/>
-          <w:sz w:val="20"/>
-          <w:szCs w:val="20"/>
-          <w:highlight w:val="white"/>
-        </w:rPr>
-        <w:t>2</w:t>
+        <w:t>2020-03-04.sarscov2</w:t>
       </w:r>
       <w:r>
         <w:rPr>
@@ -5088,33 +4695,13 @@
         <w:t xml:space="preserve">When </w:t>
       </w:r>
       <w:r>
-        <w:t>the data files and submission.xml are ready to be submitted, upload an empty text file named “</w:t>
-      </w:r>
-      <w:proofErr w:type="spellStart"/>
-      <w:proofErr w:type="gramStart"/>
-      <w:r>
-        <w:t>submit.ready</w:t>
-      </w:r>
-      <w:proofErr w:type="spellEnd"/>
-      <w:proofErr w:type="gramEnd"/>
-      <w:r>
-        <w:t>” into the submission folder.</w:t>
+        <w:t>the data files and submission.xml are ready to be submitted, upload an empty text file named “submit.ready” into the submission folder.</w:t>
       </w:r>
       <w:r>
         <w:t xml:space="preserve"> </w:t>
       </w:r>
       <w:r>
-        <w:t xml:space="preserve">The </w:t>
-      </w:r>
-      <w:proofErr w:type="spellStart"/>
-      <w:proofErr w:type="gramStart"/>
-      <w:r>
-        <w:t>submit.ready</w:t>
-      </w:r>
-      <w:proofErr w:type="spellEnd"/>
-      <w:proofErr w:type="gramEnd"/>
-      <w:r>
-        <w:t xml:space="preserve"> file </w:t>
+        <w:t xml:space="preserve">The submit.ready file </w:t>
       </w:r>
       <w:r>
         <w:t xml:space="preserve">must </w:t>
@@ -5128,13 +4715,8 @@
       <w:r>
         <w:t xml:space="preserve"> (</w:t>
       </w:r>
-      <w:proofErr w:type="spellStart"/>
-      <w:r>
-        <w:t>chmod</w:t>
-      </w:r>
-      <w:proofErr w:type="spellEnd"/>
-      <w:r>
-        <w:t xml:space="preserve"> 664</w:t>
+      <w:r>
+        <w:t>chmod 664</w:t>
       </w:r>
       <w:r>
         <w:t xml:space="preserve"> &lt;file name&gt;</w:t>
@@ -5361,28 +4943,7 @@
         </w:pBdr>
       </w:pPr>
       <w:r>
-        <w:t>.fsa</w:t>
-      </w:r>
-      <w:proofErr w:type="gramStart"/>
-      <w:r>
-        <w:t>, .</w:t>
-      </w:r>
-      <w:proofErr w:type="spellStart"/>
-      <w:r>
-        <w:t>sbt</w:t>
-      </w:r>
-      <w:proofErr w:type="spellEnd"/>
-      <w:proofErr w:type="gramEnd"/>
-      <w:r>
-        <w:t>, .src, (optional .</w:t>
-      </w:r>
-      <w:proofErr w:type="spellStart"/>
-      <w:r>
-        <w:t>cmt</w:t>
-      </w:r>
-      <w:proofErr w:type="spellEnd"/>
-      <w:r>
-        <w:t>) – all together  in “</w:t>
+        <w:t>.fsa, .sbt, .src, (optional .cmt) – all together  in “</w:t>
       </w:r>
       <w:r>
         <w:rPr>
@@ -5470,7 +5031,6 @@
         </w:rPr>
         <w:t xml:space="preserve"> </w:t>
       </w:r>
-      <w:proofErr w:type="spellStart"/>
       <w:r>
         <w:rPr>
           <w:rFonts w:ascii="Courier New" w:eastAsia="Times New Roman" w:hAnsi="Courier New" w:cs="Courier New"/>
@@ -5481,7 +5041,6 @@
         </w:rPr>
         <w:t>file_path</w:t>
       </w:r>
-      <w:proofErr w:type="spellEnd"/>
       <w:r>
         <w:rPr>
           <w:rFonts w:ascii="Courier New" w:eastAsia="Times New Roman" w:hAnsi="Courier New" w:cs="Courier New"/>
@@ -5514,21 +5073,11 @@
           <w:rFonts w:ascii="Courier New" w:hAnsi="Courier New" w:cs="Courier New"/>
         </w:rPr>
       </w:pPr>
-      <w:proofErr w:type="spellStart"/>
-      <w:proofErr w:type="gramStart"/>
       <w:r>
         <w:rPr>
           <w:rFonts w:ascii="Courier New" w:hAnsi="Courier New" w:cs="Courier New"/>
         </w:rPr>
-        <w:t>submit.ready</w:t>
-      </w:r>
-      <w:proofErr w:type="spellEnd"/>
-      <w:proofErr w:type="gramEnd"/>
-      <w:r>
-        <w:rPr>
-          <w:rFonts w:ascii="Courier New" w:hAnsi="Courier New" w:cs="Courier New"/>
-        </w:rPr>
-        <w:t>  </w:t>
+        <w:t>submit.ready  </w:t>
       </w:r>
     </w:p>
     <w:p>
@@ -5560,23 +5109,7 @@
         <w:rPr>
           <w:rFonts w:ascii="Courier New" w:hAnsi="Courier New" w:cs="Courier New"/>
         </w:rPr>
-        <w:t xml:space="preserve">The submission folder must contain only the data.zip file, the submission.xml file and the </w:t>
-      </w:r>
-      <w:proofErr w:type="spellStart"/>
-      <w:proofErr w:type="gramStart"/>
-      <w:r>
-        <w:rPr>
-          <w:rFonts w:ascii="Courier New" w:hAnsi="Courier New" w:cs="Courier New"/>
-        </w:rPr>
-        <w:t>submit.ready</w:t>
-      </w:r>
-      <w:proofErr w:type="spellEnd"/>
-      <w:proofErr w:type="gramEnd"/>
-      <w:r>
-        <w:rPr>
-          <w:rFonts w:ascii="Courier New" w:hAnsi="Courier New" w:cs="Courier New"/>
-        </w:rPr>
-        <w:t xml:space="preserve"> file. </w:t>
+        <w:t xml:space="preserve">The submission folder must contain only the data.zip file, the submission.xml file and the submit.ready file. </w:t>
       </w:r>
       <w:r>
         <w:rPr>
@@ -5632,17 +5165,7 @@
         <w:jc w:val="both"/>
       </w:pPr>
       <w:r>
-        <w:t>The Submission Portal software scans the upload directories several times per day. When it finds a new “</w:t>
-      </w:r>
-      <w:proofErr w:type="spellStart"/>
-      <w:proofErr w:type="gramStart"/>
-      <w:r>
-        <w:t>submit.ready</w:t>
-      </w:r>
-      <w:proofErr w:type="spellEnd"/>
-      <w:proofErr w:type="gramEnd"/>
-      <w:r>
-        <w:t xml:space="preserve">” file, it checks the </w:t>
+        <w:t xml:space="preserve">The Submission Portal software scans the upload directories several times per day. When it finds a new “submit.ready” file, it checks the </w:t>
       </w:r>
       <w:r>
         <w:t xml:space="preserve">submission.xml file and looks for </w:t>
@@ -5709,15 +5232,7 @@
         <w:t>e</w:t>
       </w:r>
       <w:r>
-        <w:t xml:space="preserve"> submission report has the name “</w:t>
-      </w:r>
-      <w:proofErr w:type="gramStart"/>
-      <w:r>
-        <w:t>report.&lt;N&gt;.xml</w:t>
-      </w:r>
-      <w:proofErr w:type="gramEnd"/>
-      <w:r>
-        <w:t>”, where &lt;N&gt; stands for consecutive numbers 1, 2, etc. The first report file made by Submission Portal is always “report.1.xml”</w:t>
+        <w:t xml:space="preserve"> submission report has the name “report.&lt;N&gt;.xml”, where &lt;N&gt; stands for consecutive numbers 1, 2, etc. The first report file made by Submission Portal is always “report.1.xml”</w:t>
       </w:r>
       <w:r>
         <w:t>.</w:t>
@@ -5927,23 +5442,7 @@
         <w:rPr>
           <w:rFonts w:eastAsia="Times New Roman" w:cstheme="minorHAnsi"/>
         </w:rPr>
-        <w:t xml:space="preserve"> in the directory. Correct the data files and generate a new </w:t>
-      </w:r>
-      <w:proofErr w:type="spellStart"/>
-      <w:proofErr w:type="gramStart"/>
-      <w:r>
-        <w:rPr>
-          <w:rFonts w:eastAsia="Times New Roman" w:cstheme="minorHAnsi"/>
-        </w:rPr>
-        <w:t>submit.ready</w:t>
-      </w:r>
-      <w:proofErr w:type="spellEnd"/>
-      <w:proofErr w:type="gramEnd"/>
-      <w:r>
-        <w:rPr>
-          <w:rFonts w:eastAsia="Times New Roman" w:cstheme="minorHAnsi"/>
-        </w:rPr>
-        <w:t xml:space="preserve"> file</w:t>
+        <w:t xml:space="preserve"> in the directory. Correct the data files and generate a new submit.ready file</w:t>
       </w:r>
       <w:r>
         <w:rPr>
@@ -6205,16 +5704,8 @@
         <w:rPr>
           <w:rFonts w:cstheme="minorHAnsi"/>
         </w:rPr>
-        <w:t xml:space="preserve">Viral Annotation </w:t>
-      </w:r>
-      <w:proofErr w:type="spellStart"/>
-      <w:r>
-        <w:rPr>
-          <w:rFonts w:cstheme="minorHAnsi"/>
-        </w:rPr>
-        <w:t>DefineR</w:t>
-      </w:r>
-      <w:proofErr w:type="spellEnd"/>
+        <w:t>Viral Annotation DefineR</w:t>
+      </w:r>
       <w:r>
         <w:rPr>
           <w:rFonts w:cstheme="minorHAnsi"/>
@@ -6418,23 +5909,7 @@
           <w:rFonts w:eastAsia="Times New Roman"/>
           <w:color w:val="000000"/>
         </w:rPr>
-        <w:t xml:space="preserve">ubmissions with annotation errors will be returned to the submitter. Submissions that pass curation will be assigned accession numbers. The accession numbers, copies of the annotated </w:t>
-      </w:r>
-      <w:proofErr w:type="spellStart"/>
-      <w:r>
-        <w:rPr>
-          <w:rFonts w:eastAsia="Times New Roman"/>
-          <w:color w:val="000000"/>
-        </w:rPr>
-        <w:t>flatfiles</w:t>
-      </w:r>
-      <w:proofErr w:type="spellEnd"/>
-      <w:r>
-        <w:rPr>
-          <w:rFonts w:eastAsia="Times New Roman"/>
-          <w:color w:val="000000"/>
-        </w:rPr>
-        <w:t>, and summary files are reported on the submission portal under the SUB number:</w:t>
+        <w:t>ubmissions with annotation errors will be returned to the submitter. Submissions that pass curation will be assigned accession numbers. The accession numbers, copies of the annotated flatfiles, and summary files are reported on the submission portal under the SUB number:</w:t>
       </w:r>
     </w:p>
     <w:p>
@@ -6493,21 +5968,7 @@
         <w:rPr>
           <w:rFonts w:cstheme="minorHAnsi"/>
         </w:rPr>
-        <w:t>In the 'report.xml', look at 'File' XML elements and get their '</w:t>
-      </w:r>
-      <w:proofErr w:type="spellStart"/>
-      <w:r>
-        <w:rPr>
-          <w:rFonts w:cstheme="minorHAnsi"/>
-        </w:rPr>
-        <w:t>file_id</w:t>
-      </w:r>
-      <w:proofErr w:type="spellEnd"/>
-      <w:r>
-        <w:rPr>
-          <w:rFonts w:cstheme="minorHAnsi"/>
-        </w:rPr>
-        <w:t>' attribute value.</w:t>
+        <w:t>In the 'report.xml', look at 'File' XML elements and get their 'file_id' attribute value.</w:t>
       </w:r>
     </w:p>
     <w:p>
@@ -6534,21 +5995,7 @@
         <w:rPr>
           <w:rFonts w:cstheme="minorHAnsi"/>
         </w:rPr>
-        <w:t xml:space="preserve">se </w:t>
-      </w:r>
-      <w:proofErr w:type="spellStart"/>
-      <w:r>
-        <w:rPr>
-          <w:rFonts w:cstheme="minorHAnsi"/>
-        </w:rPr>
-        <w:t>wget</w:t>
-      </w:r>
-      <w:proofErr w:type="spellEnd"/>
-      <w:r>
-        <w:rPr>
-          <w:rFonts w:cstheme="minorHAnsi"/>
-        </w:rPr>
-        <w:t>, curl or any equivalent tool to retrieve file from this URL:</w:t>
+        <w:t>se wget, curl or any equivalent tool to retrieve file from this URL:</w:t>
       </w:r>
     </w:p>
     <w:p>
@@ -6575,7 +6022,7 @@
         <w:rPr>
           <w:rFonts w:cstheme="minorHAnsi"/>
         </w:rPr>
-        <w:t xml:space="preserve"> https://submit.ncbi.nlm.nih.gov/api/2.0/files/&lt;@file_id@&gt;/?format=attachment</w:t>
+        <w:t>https://submit.ncbi.nlm.nih.gov/api/2.0/files/&lt;@file_id@&gt;/?format=attachment</w:t>
       </w:r>
       <w:r>
         <w:rPr>
@@ -6847,7 +6294,13 @@
       <w:rPr>
         <w:rStyle w:val="SubtleEmphasis"/>
       </w:rPr>
-      <w:t>May 7, 2021</w:t>
+      <w:t>Sept. 8</w:t>
+    </w:r>
+    <w:r>
+      <w:rPr>
+        <w:rStyle w:val="SubtleEmphasis"/>
+      </w:rPr>
+      <w:t>, 2021</w:t>
     </w:r>
   </w:p>
 </w:hdr>

</xml_diff>